<commit_message>
add config file tut
</commit_message>
<xml_diff>
--- a/javaBrains/Microservice_javabrains/Notes_Level3.docx
+++ b/javaBrains/Microservice_javabrains/Notes_Level3.docx
@@ -13,49 +13,6 @@
             <wp:extent cx="6645910" cy="4393565"/>
             <wp:effectExtent l="0" t="0" r="2540" b="6985"/>
             <wp:docPr id="1" name="Picture 1"/>
-            <wp:cNvGraphicFramePr>
-              <a:graphicFrameLocks xmlns:a="http://schemas.openxmlformats.org/drawingml/2006/main" noChangeAspect="1"/>
-            </wp:cNvGraphicFramePr>
-            <a:graphic xmlns:a="http://schemas.openxmlformats.org/drawingml/2006/main">
-              <a:graphicData uri="http://schemas.openxmlformats.org/drawingml/2006/picture">
-                <pic:pic xmlns:pic="http://schemas.openxmlformats.org/drawingml/2006/picture">
-                  <pic:nvPicPr>
-                    <pic:cNvPr id="1" name=""/>
-                    <pic:cNvPicPr/>
-                  </pic:nvPicPr>
-                  <pic:blipFill>
-                    <a:blip r:embed="rId4"/>
-                    <a:stretch>
-                      <a:fillRect/>
-                    </a:stretch>
-                  </pic:blipFill>
-                  <pic:spPr>
-                    <a:xfrm>
-                      <a:off x="0" y="0"/>
-                      <a:ext cx="6645910" cy="4393565"/>
-                    </a:xfrm>
-                    <a:prstGeom prst="rect">
-                      <a:avLst/>
-                    </a:prstGeom>
-                  </pic:spPr>
-                </pic:pic>
-              </a:graphicData>
-            </a:graphic>
-          </wp:inline>
-        </w:drawing>
-      </w:r>
-    </w:p>
-    <w:p>
-      <w:r>
-        <w:rPr>
-          <w:noProof/>
-          <w:lang w:eastAsia="en-IN"/>
-        </w:rPr>
-        <w:drawing>
-          <wp:inline distT="0" distB="0" distL="0" distR="0" wp14:anchorId="44AC0C02" wp14:editId="772FDEEE">
-            <wp:extent cx="2113005" cy="1440180"/>
-            <wp:effectExtent l="0" t="0" r="1905" b="7620"/>
-            <wp:docPr id="2" name="Picture 2"/>
             <wp:cNvGraphicFramePr>
               <a:graphicFrameLocks xmlns:a="http://schemas.openxmlformats.org/drawingml/2006/main" noChangeAspect="1"/>
             </wp:cNvGraphicFramePr>
@@ -75,7 +32,7 @@
                   <pic:spPr>
                     <a:xfrm>
                       <a:off x="0" y="0"/>
-                      <a:ext cx="2118307" cy="1443794"/>
+                      <a:ext cx="6645910" cy="4393565"/>
                     </a:xfrm>
                     <a:prstGeom prst="rect">
                       <a:avLst/>
@@ -87,8 +44,6 @@
           </wp:inline>
         </w:drawing>
       </w:r>
-      <w:bookmarkStart w:id="0" w:name="_GoBack"/>
-      <w:bookmarkEnd w:id="0"/>
     </w:p>
     <w:p>
       <w:r>
@@ -97,10 +52,10 @@
           <w:lang w:eastAsia="en-IN"/>
         </w:rPr>
         <w:drawing>
-          <wp:inline distT="0" distB="0" distL="0" distR="0" wp14:anchorId="656AE539" wp14:editId="031FED50">
-            <wp:extent cx="2804160" cy="2334428"/>
-            <wp:effectExtent l="0" t="0" r="0" b="8890"/>
-            <wp:docPr id="3" name="Picture 3"/>
+          <wp:inline distT="0" distB="0" distL="0" distR="0" wp14:anchorId="44AC0C02" wp14:editId="772FDEEE">
+            <wp:extent cx="2113005" cy="1440180"/>
+            <wp:effectExtent l="0" t="0" r="1905" b="7620"/>
+            <wp:docPr id="2" name="Picture 2"/>
             <wp:cNvGraphicFramePr>
               <a:graphicFrameLocks xmlns:a="http://schemas.openxmlformats.org/drawingml/2006/main" noChangeAspect="1"/>
             </wp:cNvGraphicFramePr>
@@ -120,7 +75,7 @@
                   <pic:spPr>
                     <a:xfrm>
                       <a:off x="0" y="0"/>
-                      <a:ext cx="2805038" cy="2335159"/>
+                      <a:ext cx="2118307" cy="1443794"/>
                     </a:xfrm>
                     <a:prstGeom prst="rect">
                       <a:avLst/>
@@ -139,12 +94,11 @@
           <w:noProof/>
           <w:lang w:eastAsia="en-IN"/>
         </w:rPr>
-        <w:lastRenderedPageBreak/>
         <w:drawing>
-          <wp:inline distT="0" distB="0" distL="0" distR="0" wp14:anchorId="0DC211A9" wp14:editId="4EE637DD">
-            <wp:extent cx="1592580" cy="1569091"/>
-            <wp:effectExtent l="0" t="0" r="7620" b="0"/>
-            <wp:docPr id="4" name="Picture 4"/>
+          <wp:inline distT="0" distB="0" distL="0" distR="0" wp14:anchorId="656AE539" wp14:editId="031FED50">
+            <wp:extent cx="2804160" cy="2334428"/>
+            <wp:effectExtent l="0" t="0" r="0" b="8890"/>
+            <wp:docPr id="3" name="Picture 3"/>
             <wp:cNvGraphicFramePr>
               <a:graphicFrameLocks xmlns:a="http://schemas.openxmlformats.org/drawingml/2006/main" noChangeAspect="1"/>
             </wp:cNvGraphicFramePr>
@@ -164,7 +118,7 @@
                   <pic:spPr>
                     <a:xfrm>
                       <a:off x="0" y="0"/>
-                      <a:ext cx="1597616" cy="1574053"/>
+                      <a:ext cx="2805038" cy="2335159"/>
                     </a:xfrm>
                     <a:prstGeom prst="rect">
                       <a:avLst/>
@@ -183,11 +137,12 @@
           <w:noProof/>
           <w:lang w:eastAsia="en-IN"/>
         </w:rPr>
+        <w:lastRenderedPageBreak/>
         <w:drawing>
-          <wp:inline distT="0" distB="0" distL="0" distR="0" wp14:anchorId="11F930B9" wp14:editId="0FFD56BF">
-            <wp:extent cx="2453640" cy="1747218"/>
-            <wp:effectExtent l="0" t="0" r="3810" b="5715"/>
-            <wp:docPr id="5" name="Picture 5"/>
+          <wp:inline distT="0" distB="0" distL="0" distR="0" wp14:anchorId="0DC211A9" wp14:editId="4EE637DD">
+            <wp:extent cx="1592580" cy="1569091"/>
+            <wp:effectExtent l="0" t="0" r="7620" b="0"/>
+            <wp:docPr id="4" name="Picture 4"/>
             <wp:cNvGraphicFramePr>
               <a:graphicFrameLocks xmlns:a="http://schemas.openxmlformats.org/drawingml/2006/main" noChangeAspect="1"/>
             </wp:cNvGraphicFramePr>
@@ -207,7 +162,7 @@
                   <pic:spPr>
                     <a:xfrm>
                       <a:off x="0" y="0"/>
-                      <a:ext cx="2472728" cy="1760811"/>
+                      <a:ext cx="1597616" cy="1574053"/>
                     </a:xfrm>
                     <a:prstGeom prst="rect">
                       <a:avLst/>
@@ -227,10 +182,10 @@
           <w:lang w:eastAsia="en-IN"/>
         </w:rPr>
         <w:drawing>
-          <wp:inline distT="0" distB="0" distL="0" distR="0" wp14:anchorId="6B323D9C" wp14:editId="210954BE">
-            <wp:extent cx="2199002" cy="3086100"/>
-            <wp:effectExtent l="0" t="0" r="0" b="0"/>
-            <wp:docPr id="6" name="Picture 6"/>
+          <wp:inline distT="0" distB="0" distL="0" distR="0" wp14:anchorId="11F930B9" wp14:editId="0FFD56BF">
+            <wp:extent cx="2453640" cy="1747218"/>
+            <wp:effectExtent l="0" t="0" r="3810" b="5715"/>
+            <wp:docPr id="5" name="Picture 5"/>
             <wp:cNvGraphicFramePr>
               <a:graphicFrameLocks xmlns:a="http://schemas.openxmlformats.org/drawingml/2006/main" noChangeAspect="1"/>
             </wp:cNvGraphicFramePr>
@@ -250,6 +205,49 @@
                   <pic:spPr>
                     <a:xfrm>
                       <a:off x="0" y="0"/>
+                      <a:ext cx="2472728" cy="1760811"/>
+                    </a:xfrm>
+                    <a:prstGeom prst="rect">
+                      <a:avLst/>
+                    </a:prstGeom>
+                  </pic:spPr>
+                </pic:pic>
+              </a:graphicData>
+            </a:graphic>
+          </wp:inline>
+        </w:drawing>
+      </w:r>
+    </w:p>
+    <w:p>
+      <w:r>
+        <w:rPr>
+          <w:noProof/>
+          <w:lang w:eastAsia="en-IN"/>
+        </w:rPr>
+        <w:drawing>
+          <wp:inline distT="0" distB="0" distL="0" distR="0" wp14:anchorId="6B323D9C" wp14:editId="210954BE">
+            <wp:extent cx="2199002" cy="3086100"/>
+            <wp:effectExtent l="0" t="0" r="0" b="0"/>
+            <wp:docPr id="6" name="Picture 6"/>
+            <wp:cNvGraphicFramePr>
+              <a:graphicFrameLocks xmlns:a="http://schemas.openxmlformats.org/drawingml/2006/main" noChangeAspect="1"/>
+            </wp:cNvGraphicFramePr>
+            <a:graphic xmlns:a="http://schemas.openxmlformats.org/drawingml/2006/main">
+              <a:graphicData uri="http://schemas.openxmlformats.org/drawingml/2006/picture">
+                <pic:pic xmlns:pic="http://schemas.openxmlformats.org/drawingml/2006/picture">
+                  <pic:nvPicPr>
+                    <pic:cNvPr id="1" name=""/>
+                    <pic:cNvPicPr/>
+                  </pic:nvPicPr>
+                  <pic:blipFill>
+                    <a:blip r:embed="rId10"/>
+                    <a:stretch>
+                      <a:fillRect/>
+                    </a:stretch>
+                  </pic:blipFill>
+                  <pic:spPr>
+                    <a:xfrm>
+                      <a:off x="0" y="0"/>
                       <a:ext cx="2205474" cy="3095183"/>
                     </a:xfrm>
                     <a:prstGeom prst="rect">
@@ -263,7 +261,956 @@
         </w:drawing>
       </w:r>
     </w:p>
-    <w:p/>
+    <w:p>
+      <w:pPr>
+        <w:rPr>
+          <w:rFonts w:ascii="Arial" w:hAnsi="Arial" w:cs="Arial"/>
+          <w:sz w:val="28"/>
+          <w:szCs w:val="28"/>
+        </w:rPr>
+      </w:pPr>
+      <w:r>
+        <w:rPr>
+          <w:rFonts w:ascii="Arial" w:hAnsi="Arial" w:cs="Arial"/>
+          <w:sz w:val="28"/>
+          <w:szCs w:val="28"/>
+        </w:rPr>
+        <w:t>## Using @Value annotation</w:t>
+      </w:r>
+    </w:p>
+    <w:p>
+      <w:pPr>
+        <w:pStyle w:val="ListParagraph"/>
+        <w:numPr>
+          <w:ilvl w:val="0"/>
+          <w:numId w:val="1"/>
+        </w:numPr>
+        <w:rPr>
+          <w:rFonts w:ascii="Arial" w:hAnsi="Arial" w:cs="Arial"/>
+          <w:sz w:val="28"/>
+          <w:szCs w:val="28"/>
+        </w:rPr>
+      </w:pPr>
+      <w:r>
+        <w:rPr>
+          <w:rFonts w:ascii="Arial" w:hAnsi="Arial" w:cs="Arial"/>
+          <w:sz w:val="28"/>
+          <w:szCs w:val="28"/>
+        </w:rPr>
+        <w:t xml:space="preserve">Can access values from </w:t>
+      </w:r>
+      <w:proofErr w:type="spellStart"/>
+      <w:r>
+        <w:rPr>
+          <w:rFonts w:ascii="Arial" w:hAnsi="Arial" w:cs="Arial"/>
+          <w:sz w:val="28"/>
+          <w:szCs w:val="28"/>
+        </w:rPr>
+        <w:t>application.properties</w:t>
+      </w:r>
+      <w:proofErr w:type="spellEnd"/>
+      <w:r>
+        <w:rPr>
+          <w:rFonts w:ascii="Arial" w:hAnsi="Arial" w:cs="Arial"/>
+          <w:sz w:val="28"/>
+          <w:szCs w:val="28"/>
+        </w:rPr>
+        <w:t xml:space="preserve"> file by key </w:t>
+      </w:r>
+    </w:p>
+    <w:p>
+      <w:pPr>
+        <w:pStyle w:val="ListParagraph"/>
+        <w:numPr>
+          <w:ilvl w:val="0"/>
+          <w:numId w:val="1"/>
+        </w:numPr>
+        <w:rPr>
+          <w:rFonts w:ascii="Arial" w:hAnsi="Arial" w:cs="Arial"/>
+          <w:sz w:val="28"/>
+          <w:szCs w:val="28"/>
+        </w:rPr>
+      </w:pPr>
+      <w:r>
+        <w:rPr>
+          <w:rFonts w:ascii="Arial" w:hAnsi="Arial" w:cs="Arial"/>
+          <w:sz w:val="28"/>
+          <w:szCs w:val="28"/>
+        </w:rPr>
+        <w:t xml:space="preserve">Here the </w:t>
+      </w:r>
+      <w:proofErr w:type="spellStart"/>
+      <w:r>
+        <w:rPr>
+          <w:rFonts w:ascii="Arial" w:hAnsi="Arial" w:cs="Arial"/>
+          <w:sz w:val="28"/>
+          <w:szCs w:val="28"/>
+        </w:rPr>
+        <w:t>my.fullGreetDesc</w:t>
+      </w:r>
+      <w:proofErr w:type="spellEnd"/>
+      <w:r>
+        <w:rPr>
+          <w:rFonts w:ascii="Arial" w:hAnsi="Arial" w:cs="Arial"/>
+          <w:sz w:val="28"/>
+          <w:szCs w:val="28"/>
+        </w:rPr>
+        <w:t xml:space="preserve"> is injected into </w:t>
+      </w:r>
+      <w:proofErr w:type="spellStart"/>
+      <w:r>
+        <w:rPr>
+          <w:rFonts w:ascii="Arial" w:hAnsi="Arial" w:cs="Arial"/>
+          <w:sz w:val="28"/>
+          <w:szCs w:val="28"/>
+        </w:rPr>
+        <w:t>greetMsg</w:t>
+      </w:r>
+      <w:proofErr w:type="spellEnd"/>
+    </w:p>
+    <w:p>
+      <w:pPr>
+        <w:pStyle w:val="ListParagraph"/>
+        <w:numPr>
+          <w:ilvl w:val="0"/>
+          <w:numId w:val="1"/>
+        </w:numPr>
+        <w:rPr>
+          <w:rFonts w:ascii="Arial" w:hAnsi="Arial" w:cs="Arial"/>
+          <w:sz w:val="28"/>
+          <w:szCs w:val="28"/>
+        </w:rPr>
+      </w:pPr>
+      <w:r>
+        <w:rPr>
+          <w:rFonts w:ascii="Arial" w:hAnsi="Arial" w:cs="Arial"/>
+          <w:sz w:val="28"/>
+          <w:szCs w:val="28"/>
+        </w:rPr>
+        <w:t>Code</w:t>
+      </w:r>
+    </w:p>
+    <w:p>
+      <w:pPr>
+        <w:pStyle w:val="NormalWeb"/>
+        <w:numPr>
+          <w:ilvl w:val="0"/>
+          <w:numId w:val="1"/>
+        </w:numPr>
+        <w:shd w:val="clear" w:color="auto" w:fill="2F2F2F"/>
+        <w:spacing w:before="0" w:beforeAutospacing="0" w:after="0" w:afterAutospacing="0"/>
+        <w:rPr>
+          <w:rFonts w:ascii="Consolas" w:hAnsi="Consolas"/>
+          <w:color w:val="AAAAAA"/>
+          <w:sz w:val="20"/>
+          <w:szCs w:val="20"/>
+        </w:rPr>
+      </w:pPr>
+      <w:r>
+        <w:rPr>
+          <w:rFonts w:ascii="Consolas" w:hAnsi="Consolas"/>
+          <w:i/>
+          <w:iCs/>
+          <w:color w:val="A0A0A0"/>
+          <w:sz w:val="20"/>
+          <w:szCs w:val="20"/>
+        </w:rPr>
+        <w:t>@</w:t>
+      </w:r>
+      <w:proofErr w:type="spellStart"/>
+      <w:r>
+        <w:rPr>
+          <w:rFonts w:ascii="Consolas" w:hAnsi="Consolas"/>
+          <w:i/>
+          <w:iCs/>
+          <w:color w:val="A0A0A0"/>
+          <w:sz w:val="20"/>
+          <w:szCs w:val="20"/>
+        </w:rPr>
+        <w:t>RestController</w:t>
+      </w:r>
+      <w:proofErr w:type="spellEnd"/>
+    </w:p>
+    <w:p>
+      <w:pPr>
+        <w:pStyle w:val="NormalWeb"/>
+        <w:numPr>
+          <w:ilvl w:val="0"/>
+          <w:numId w:val="1"/>
+        </w:numPr>
+        <w:shd w:val="clear" w:color="auto" w:fill="2F2F2F"/>
+        <w:spacing w:before="0" w:beforeAutospacing="0" w:after="0" w:afterAutospacing="0"/>
+        <w:rPr>
+          <w:rFonts w:ascii="Consolas" w:hAnsi="Consolas"/>
+          <w:color w:val="AAAAAA"/>
+          <w:sz w:val="20"/>
+          <w:szCs w:val="20"/>
+        </w:rPr>
+      </w:pPr>
+      <w:r>
+        <w:rPr>
+          <w:rFonts w:ascii="Consolas" w:hAnsi="Consolas"/>
+          <w:color w:val="CC6C1D"/>
+          <w:sz w:val="20"/>
+          <w:szCs w:val="20"/>
+        </w:rPr>
+        <w:t>public</w:t>
+      </w:r>
+      <w:r>
+        <w:rPr>
+          <w:rFonts w:ascii="Consolas" w:hAnsi="Consolas"/>
+          <w:color w:val="D9E8F7"/>
+          <w:sz w:val="20"/>
+          <w:szCs w:val="20"/>
+        </w:rPr>
+        <w:t xml:space="preserve"> </w:t>
+      </w:r>
+      <w:r>
+        <w:rPr>
+          <w:rFonts w:ascii="Consolas" w:hAnsi="Consolas"/>
+          <w:color w:val="CC6C1D"/>
+          <w:sz w:val="20"/>
+          <w:szCs w:val="20"/>
+        </w:rPr>
+        <w:t>class</w:t>
+      </w:r>
+      <w:r>
+        <w:rPr>
+          <w:rFonts w:ascii="Consolas" w:hAnsi="Consolas"/>
+          <w:color w:val="D9E8F7"/>
+          <w:sz w:val="20"/>
+          <w:szCs w:val="20"/>
+        </w:rPr>
+        <w:t xml:space="preserve"> </w:t>
+      </w:r>
+      <w:r>
+        <w:rPr>
+          <w:rFonts w:ascii="Consolas" w:hAnsi="Consolas"/>
+          <w:color w:val="1290C3"/>
+          <w:sz w:val="20"/>
+          <w:szCs w:val="20"/>
+        </w:rPr>
+        <w:t>Controller</w:t>
+      </w:r>
+      <w:r>
+        <w:rPr>
+          <w:rFonts w:ascii="Consolas" w:hAnsi="Consolas"/>
+          <w:color w:val="D9E8F7"/>
+          <w:sz w:val="20"/>
+          <w:szCs w:val="20"/>
+        </w:rPr>
+        <w:t xml:space="preserve"> </w:t>
+      </w:r>
+      <w:r>
+        <w:rPr>
+          <w:rFonts w:ascii="Consolas" w:hAnsi="Consolas"/>
+          <w:color w:val="F9FAF4"/>
+          <w:sz w:val="20"/>
+          <w:szCs w:val="20"/>
+        </w:rPr>
+        <w:t>{</w:t>
+      </w:r>
+    </w:p>
+    <w:p>
+      <w:pPr>
+        <w:pStyle w:val="NormalWeb"/>
+        <w:numPr>
+          <w:ilvl w:val="0"/>
+          <w:numId w:val="1"/>
+        </w:numPr>
+        <w:shd w:val="clear" w:color="auto" w:fill="2F2F2F"/>
+        <w:spacing w:before="0" w:beforeAutospacing="0" w:after="0" w:afterAutospacing="0"/>
+        <w:rPr>
+          <w:rFonts w:ascii="Consolas" w:hAnsi="Consolas"/>
+          <w:color w:val="AAAAAA"/>
+          <w:sz w:val="20"/>
+          <w:szCs w:val="20"/>
+        </w:rPr>
+      </w:pPr>
+    </w:p>
+    <w:p>
+      <w:pPr>
+        <w:pStyle w:val="NormalWeb"/>
+        <w:numPr>
+          <w:ilvl w:val="0"/>
+          <w:numId w:val="1"/>
+        </w:numPr>
+        <w:shd w:val="clear" w:color="auto" w:fill="2F2F2F"/>
+        <w:spacing w:before="0" w:beforeAutospacing="0" w:after="0" w:afterAutospacing="0"/>
+        <w:rPr>
+          <w:rFonts w:ascii="Consolas" w:hAnsi="Consolas"/>
+          <w:color w:val="AAAAAA"/>
+          <w:sz w:val="20"/>
+          <w:szCs w:val="20"/>
+        </w:rPr>
+      </w:pPr>
+      <w:r>
+        <w:rPr>
+          <w:rFonts w:ascii="Consolas" w:hAnsi="Consolas"/>
+          <w:color w:val="D9E8F7"/>
+          <w:sz w:val="20"/>
+          <w:szCs w:val="20"/>
+        </w:rPr>
+        <w:tab/>
+      </w:r>
+      <w:r>
+        <w:rPr>
+          <w:rFonts w:ascii="Consolas" w:hAnsi="Consolas"/>
+          <w:i/>
+          <w:iCs/>
+          <w:color w:val="A0A0A0"/>
+          <w:sz w:val="20"/>
+          <w:szCs w:val="20"/>
+        </w:rPr>
+        <w:t>@Value</w:t>
+      </w:r>
+      <w:r>
+        <w:rPr>
+          <w:rFonts w:ascii="Consolas" w:hAnsi="Consolas"/>
+          <w:color w:val="F9FAF4"/>
+          <w:sz w:val="20"/>
+          <w:szCs w:val="20"/>
+        </w:rPr>
+        <w:t>(</w:t>
+      </w:r>
+      <w:r>
+        <w:rPr>
+          <w:rFonts w:ascii="Consolas" w:hAnsi="Consolas"/>
+          <w:color w:val="17C6A3"/>
+          <w:sz w:val="20"/>
+          <w:szCs w:val="20"/>
+        </w:rPr>
+        <w:t>"${</w:t>
+      </w:r>
+      <w:proofErr w:type="spellStart"/>
+      <w:r>
+        <w:rPr>
+          <w:rFonts w:ascii="Consolas" w:hAnsi="Consolas"/>
+          <w:color w:val="17C6A3"/>
+          <w:sz w:val="20"/>
+          <w:szCs w:val="20"/>
+        </w:rPr>
+        <w:t>my.fullGreetDesc</w:t>
+      </w:r>
+      <w:proofErr w:type="spellEnd"/>
+      <w:r>
+        <w:rPr>
+          <w:rFonts w:ascii="Consolas" w:hAnsi="Consolas"/>
+          <w:color w:val="17C6A3"/>
+          <w:sz w:val="20"/>
+          <w:szCs w:val="20"/>
+        </w:rPr>
+        <w:t>}"</w:t>
+      </w:r>
+      <w:r>
+        <w:rPr>
+          <w:rFonts w:ascii="Consolas" w:hAnsi="Consolas"/>
+          <w:color w:val="F9FAF4"/>
+          <w:sz w:val="20"/>
+          <w:szCs w:val="20"/>
+        </w:rPr>
+        <w:t>)</w:t>
+      </w:r>
+    </w:p>
+    <w:p>
+      <w:pPr>
+        <w:pStyle w:val="NormalWeb"/>
+        <w:numPr>
+          <w:ilvl w:val="0"/>
+          <w:numId w:val="1"/>
+        </w:numPr>
+        <w:shd w:val="clear" w:color="auto" w:fill="2F2F2F"/>
+        <w:spacing w:before="0" w:beforeAutospacing="0" w:after="0" w:afterAutospacing="0"/>
+        <w:rPr>
+          <w:rFonts w:ascii="Consolas" w:hAnsi="Consolas"/>
+          <w:color w:val="AAAAAA"/>
+          <w:sz w:val="20"/>
+          <w:szCs w:val="20"/>
+        </w:rPr>
+      </w:pPr>
+      <w:r>
+        <w:rPr>
+          <w:rFonts w:ascii="Consolas" w:hAnsi="Consolas"/>
+          <w:color w:val="D9E8F7"/>
+          <w:sz w:val="20"/>
+          <w:szCs w:val="20"/>
+        </w:rPr>
+        <w:tab/>
+      </w:r>
+      <w:r>
+        <w:rPr>
+          <w:rFonts w:ascii="Consolas" w:hAnsi="Consolas"/>
+          <w:color w:val="CC6C1D"/>
+          <w:sz w:val="20"/>
+          <w:szCs w:val="20"/>
+        </w:rPr>
+        <w:t>private</w:t>
+      </w:r>
+      <w:r>
+        <w:rPr>
+          <w:rFonts w:ascii="Consolas" w:hAnsi="Consolas"/>
+          <w:color w:val="D9E8F7"/>
+          <w:sz w:val="20"/>
+          <w:szCs w:val="20"/>
+        </w:rPr>
+        <w:t xml:space="preserve"> </w:t>
+      </w:r>
+      <w:r>
+        <w:rPr>
+          <w:rFonts w:ascii="Consolas" w:hAnsi="Consolas"/>
+          <w:color w:val="1290C3"/>
+          <w:sz w:val="20"/>
+          <w:szCs w:val="20"/>
+        </w:rPr>
+        <w:t>String</w:t>
+      </w:r>
+      <w:r>
+        <w:rPr>
+          <w:rFonts w:ascii="Consolas" w:hAnsi="Consolas"/>
+          <w:color w:val="D9E8F7"/>
+          <w:sz w:val="20"/>
+          <w:szCs w:val="20"/>
+        </w:rPr>
+        <w:t xml:space="preserve"> </w:t>
+      </w:r>
+      <w:proofErr w:type="spellStart"/>
+      <w:r>
+        <w:rPr>
+          <w:rFonts w:ascii="Consolas" w:hAnsi="Consolas"/>
+          <w:color w:val="66E1F8"/>
+          <w:sz w:val="20"/>
+          <w:szCs w:val="20"/>
+        </w:rPr>
+        <w:t>greetMsg</w:t>
+      </w:r>
+      <w:proofErr w:type="spellEnd"/>
+      <w:r>
+        <w:rPr>
+          <w:rFonts w:ascii="Consolas" w:hAnsi="Consolas"/>
+          <w:color w:val="E6E6FA"/>
+          <w:sz w:val="20"/>
+          <w:szCs w:val="20"/>
+        </w:rPr>
+        <w:t>;</w:t>
+      </w:r>
+    </w:p>
+    <w:p>
+      <w:pPr>
+        <w:pStyle w:val="NormalWeb"/>
+        <w:numPr>
+          <w:ilvl w:val="0"/>
+          <w:numId w:val="1"/>
+        </w:numPr>
+        <w:shd w:val="clear" w:color="auto" w:fill="2F2F2F"/>
+        <w:spacing w:before="0" w:beforeAutospacing="0" w:after="0" w:afterAutospacing="0"/>
+        <w:rPr>
+          <w:rFonts w:ascii="Consolas" w:hAnsi="Consolas"/>
+          <w:color w:val="AAAAAA"/>
+          <w:sz w:val="20"/>
+          <w:szCs w:val="20"/>
+        </w:rPr>
+      </w:pPr>
+      <w:r>
+        <w:rPr>
+          <w:rFonts w:ascii="Consolas" w:hAnsi="Consolas"/>
+          <w:color w:val="D9E8F7"/>
+          <w:sz w:val="20"/>
+          <w:szCs w:val="20"/>
+        </w:rPr>
+        <w:tab/>
+      </w:r>
+    </w:p>
+    <w:p>
+      <w:pPr>
+        <w:pStyle w:val="NormalWeb"/>
+        <w:numPr>
+          <w:ilvl w:val="0"/>
+          <w:numId w:val="1"/>
+        </w:numPr>
+        <w:shd w:val="clear" w:color="auto" w:fill="2F2F2F"/>
+        <w:spacing w:before="0" w:beforeAutospacing="0" w:after="0" w:afterAutospacing="0"/>
+        <w:rPr>
+          <w:rFonts w:ascii="Consolas" w:hAnsi="Consolas"/>
+          <w:color w:val="AAAAAA"/>
+          <w:sz w:val="20"/>
+          <w:szCs w:val="20"/>
+        </w:rPr>
+      </w:pPr>
+      <w:r>
+        <w:rPr>
+          <w:rFonts w:ascii="Consolas" w:hAnsi="Consolas"/>
+          <w:color w:val="D9E8F7"/>
+          <w:sz w:val="20"/>
+          <w:szCs w:val="20"/>
+        </w:rPr>
+        <w:tab/>
+      </w:r>
+      <w:r>
+        <w:rPr>
+          <w:rFonts w:ascii="Consolas" w:hAnsi="Consolas"/>
+          <w:i/>
+          <w:iCs/>
+          <w:color w:val="A0A0A0"/>
+          <w:sz w:val="20"/>
+          <w:szCs w:val="20"/>
+        </w:rPr>
+        <w:t>@</w:t>
+      </w:r>
+      <w:proofErr w:type="spellStart"/>
+      <w:r>
+        <w:rPr>
+          <w:rFonts w:ascii="Consolas" w:hAnsi="Consolas"/>
+          <w:i/>
+          <w:iCs/>
+          <w:color w:val="A0A0A0"/>
+          <w:sz w:val="20"/>
+          <w:szCs w:val="20"/>
+        </w:rPr>
+        <w:t>GetMapping</w:t>
+      </w:r>
+      <w:proofErr w:type="spellEnd"/>
+      <w:r>
+        <w:rPr>
+          <w:rFonts w:ascii="Consolas" w:hAnsi="Consolas"/>
+          <w:color w:val="F9FAF4"/>
+          <w:sz w:val="20"/>
+          <w:szCs w:val="20"/>
+        </w:rPr>
+        <w:t>(</w:t>
+      </w:r>
+      <w:r>
+        <w:rPr>
+          <w:rFonts w:ascii="Consolas" w:hAnsi="Consolas"/>
+          <w:color w:val="17C6A3"/>
+          <w:sz w:val="20"/>
+          <w:szCs w:val="20"/>
+        </w:rPr>
+        <w:t>"/greet"</w:t>
+      </w:r>
+      <w:r>
+        <w:rPr>
+          <w:rFonts w:ascii="Consolas" w:hAnsi="Consolas"/>
+          <w:color w:val="F9FAF4"/>
+          <w:sz w:val="20"/>
+          <w:szCs w:val="20"/>
+        </w:rPr>
+        <w:t>)</w:t>
+      </w:r>
+    </w:p>
+    <w:p>
+      <w:pPr>
+        <w:pStyle w:val="NormalWeb"/>
+        <w:numPr>
+          <w:ilvl w:val="0"/>
+          <w:numId w:val="1"/>
+        </w:numPr>
+        <w:shd w:val="clear" w:color="auto" w:fill="2F2F2F"/>
+        <w:spacing w:before="0" w:beforeAutospacing="0" w:after="0" w:afterAutospacing="0"/>
+        <w:rPr>
+          <w:rFonts w:ascii="Consolas" w:hAnsi="Consolas"/>
+          <w:color w:val="AAAAAA"/>
+          <w:sz w:val="20"/>
+          <w:szCs w:val="20"/>
+        </w:rPr>
+      </w:pPr>
+      <w:r>
+        <w:rPr>
+          <w:rFonts w:ascii="Consolas" w:hAnsi="Consolas"/>
+          <w:color w:val="D9E8F7"/>
+          <w:sz w:val="20"/>
+          <w:szCs w:val="20"/>
+        </w:rPr>
+        <w:tab/>
+      </w:r>
+      <w:r>
+        <w:rPr>
+          <w:rFonts w:ascii="Consolas" w:hAnsi="Consolas"/>
+          <w:color w:val="CC6C1D"/>
+          <w:sz w:val="20"/>
+          <w:szCs w:val="20"/>
+        </w:rPr>
+        <w:t>public</w:t>
+      </w:r>
+      <w:r>
+        <w:rPr>
+          <w:rFonts w:ascii="Consolas" w:hAnsi="Consolas"/>
+          <w:color w:val="D9E8F7"/>
+          <w:sz w:val="20"/>
+          <w:szCs w:val="20"/>
+        </w:rPr>
+        <w:t xml:space="preserve"> </w:t>
+      </w:r>
+      <w:r>
+        <w:rPr>
+          <w:rFonts w:ascii="Consolas" w:hAnsi="Consolas"/>
+          <w:color w:val="1290C3"/>
+          <w:sz w:val="20"/>
+          <w:szCs w:val="20"/>
+        </w:rPr>
+        <w:t>String</w:t>
+      </w:r>
+      <w:r>
+        <w:rPr>
+          <w:rFonts w:ascii="Consolas" w:hAnsi="Consolas"/>
+          <w:color w:val="D9E8F7"/>
+          <w:sz w:val="20"/>
+          <w:szCs w:val="20"/>
+        </w:rPr>
+        <w:t xml:space="preserve"> </w:t>
+      </w:r>
+      <w:proofErr w:type="spellStart"/>
+      <w:r>
+        <w:rPr>
+          <w:rFonts w:ascii="Consolas" w:hAnsi="Consolas"/>
+          <w:color w:val="1EB540"/>
+          <w:sz w:val="20"/>
+          <w:szCs w:val="20"/>
+        </w:rPr>
+        <w:t>getGreeting</w:t>
+      </w:r>
+      <w:proofErr w:type="spellEnd"/>
+      <w:r>
+        <w:rPr>
+          <w:rFonts w:ascii="Consolas" w:hAnsi="Consolas"/>
+          <w:color w:val="F9FAF4"/>
+          <w:sz w:val="20"/>
+          <w:szCs w:val="20"/>
+        </w:rPr>
+        <w:t>()</w:t>
+      </w:r>
+      <w:r>
+        <w:rPr>
+          <w:rFonts w:ascii="Consolas" w:hAnsi="Consolas"/>
+          <w:color w:val="D9E8F7"/>
+          <w:sz w:val="20"/>
+          <w:szCs w:val="20"/>
+        </w:rPr>
+        <w:t xml:space="preserve"> </w:t>
+      </w:r>
+      <w:r>
+        <w:rPr>
+          <w:rFonts w:ascii="Consolas" w:hAnsi="Consolas"/>
+          <w:color w:val="F9FAF4"/>
+          <w:sz w:val="20"/>
+          <w:szCs w:val="20"/>
+        </w:rPr>
+        <w:t>{</w:t>
+      </w:r>
+    </w:p>
+    <w:p>
+      <w:pPr>
+        <w:pStyle w:val="NormalWeb"/>
+        <w:numPr>
+          <w:ilvl w:val="0"/>
+          <w:numId w:val="1"/>
+        </w:numPr>
+        <w:shd w:val="clear" w:color="auto" w:fill="2F2F2F"/>
+        <w:spacing w:before="0" w:beforeAutospacing="0" w:after="0" w:afterAutospacing="0"/>
+        <w:rPr>
+          <w:rFonts w:ascii="Consolas" w:hAnsi="Consolas"/>
+          <w:color w:val="AAAAAA"/>
+          <w:sz w:val="20"/>
+          <w:szCs w:val="20"/>
+        </w:rPr>
+      </w:pPr>
+      <w:r>
+        <w:rPr>
+          <w:rFonts w:ascii="Consolas" w:hAnsi="Consolas"/>
+          <w:color w:val="D9E8F7"/>
+          <w:sz w:val="20"/>
+          <w:szCs w:val="20"/>
+        </w:rPr>
+        <w:tab/>
+      </w:r>
+      <w:r>
+        <w:rPr>
+          <w:rFonts w:ascii="Consolas" w:hAnsi="Consolas"/>
+          <w:color w:val="D9E8F7"/>
+          <w:sz w:val="20"/>
+          <w:szCs w:val="20"/>
+        </w:rPr>
+        <w:tab/>
+      </w:r>
+      <w:r>
+        <w:rPr>
+          <w:rFonts w:ascii="Consolas" w:hAnsi="Consolas"/>
+          <w:color w:val="CC6C1D"/>
+          <w:sz w:val="20"/>
+          <w:szCs w:val="20"/>
+        </w:rPr>
+        <w:t>return</w:t>
+      </w:r>
+      <w:r>
+        <w:rPr>
+          <w:rFonts w:ascii="Consolas" w:hAnsi="Consolas"/>
+          <w:color w:val="D9E8F7"/>
+          <w:sz w:val="20"/>
+          <w:szCs w:val="20"/>
+        </w:rPr>
+        <w:t xml:space="preserve"> </w:t>
+      </w:r>
+      <w:proofErr w:type="spellStart"/>
+      <w:r>
+        <w:rPr>
+          <w:rFonts w:ascii="Consolas" w:hAnsi="Consolas"/>
+          <w:color w:val="66E1F8"/>
+          <w:sz w:val="20"/>
+          <w:szCs w:val="20"/>
+        </w:rPr>
+        <w:t>greetMsg</w:t>
+      </w:r>
+      <w:proofErr w:type="spellEnd"/>
+      <w:r>
+        <w:rPr>
+          <w:rFonts w:ascii="Consolas" w:hAnsi="Consolas"/>
+          <w:color w:val="E6E6FA"/>
+          <w:sz w:val="20"/>
+          <w:szCs w:val="20"/>
+        </w:rPr>
+        <w:t>;</w:t>
+      </w:r>
+    </w:p>
+    <w:p>
+      <w:pPr>
+        <w:pStyle w:val="NormalWeb"/>
+        <w:numPr>
+          <w:ilvl w:val="0"/>
+          <w:numId w:val="1"/>
+        </w:numPr>
+        <w:shd w:val="clear" w:color="auto" w:fill="2F2F2F"/>
+        <w:spacing w:before="0" w:beforeAutospacing="0" w:after="0" w:afterAutospacing="0"/>
+        <w:rPr>
+          <w:rFonts w:ascii="Consolas" w:hAnsi="Consolas"/>
+          <w:color w:val="AAAAAA"/>
+          <w:sz w:val="20"/>
+          <w:szCs w:val="20"/>
+        </w:rPr>
+      </w:pPr>
+      <w:r>
+        <w:rPr>
+          <w:rFonts w:ascii="Consolas" w:hAnsi="Consolas"/>
+          <w:color w:val="D9E8F7"/>
+          <w:sz w:val="20"/>
+          <w:szCs w:val="20"/>
+        </w:rPr>
+        <w:tab/>
+      </w:r>
+      <w:r>
+        <w:rPr>
+          <w:rFonts w:ascii="Consolas" w:hAnsi="Consolas"/>
+          <w:color w:val="F9FAF4"/>
+          <w:sz w:val="20"/>
+          <w:szCs w:val="20"/>
+        </w:rPr>
+        <w:t>}</w:t>
+      </w:r>
+    </w:p>
+    <w:p>
+      <w:pPr>
+        <w:pStyle w:val="NormalWeb"/>
+        <w:numPr>
+          <w:ilvl w:val="0"/>
+          <w:numId w:val="1"/>
+        </w:numPr>
+        <w:shd w:val="clear" w:color="auto" w:fill="2F2F2F"/>
+        <w:spacing w:before="0" w:beforeAutospacing="0" w:after="0" w:afterAutospacing="0"/>
+        <w:rPr>
+          <w:rFonts w:ascii="Consolas" w:hAnsi="Consolas"/>
+          <w:color w:val="AAAAAA"/>
+          <w:sz w:val="20"/>
+          <w:szCs w:val="20"/>
+        </w:rPr>
+      </w:pPr>
+      <w:r>
+        <w:rPr>
+          <w:rFonts w:ascii="Consolas" w:hAnsi="Consolas"/>
+          <w:color w:val="F9FAF4"/>
+          <w:sz w:val="20"/>
+          <w:szCs w:val="20"/>
+        </w:rPr>
+        <w:t>}</w:t>
+      </w:r>
+    </w:p>
+    <w:p>
+      <w:pPr>
+        <w:pStyle w:val="ListParagraph"/>
+        <w:rPr>
+          <w:rFonts w:ascii="Arial" w:hAnsi="Arial" w:cs="Arial"/>
+          <w:sz w:val="28"/>
+          <w:szCs w:val="28"/>
+        </w:rPr>
+      </w:pPr>
+    </w:p>
+    <w:p>
+      <w:pPr>
+        <w:rPr>
+          <w:rFonts w:ascii="Arial" w:hAnsi="Arial" w:cs="Arial"/>
+          <w:sz w:val="28"/>
+          <w:szCs w:val="28"/>
+        </w:rPr>
+      </w:pPr>
+      <w:r>
+        <w:rPr>
+          <w:rFonts w:ascii="Arial" w:hAnsi="Arial" w:cs="Arial"/>
+          <w:sz w:val="28"/>
+          <w:szCs w:val="28"/>
+        </w:rPr>
+        <w:lastRenderedPageBreak/>
+        <w:t>## Externalize the properties file</w:t>
+      </w:r>
+    </w:p>
+    <w:p>
+      <w:pPr>
+        <w:pStyle w:val="ListParagraph"/>
+        <w:numPr>
+          <w:ilvl w:val="0"/>
+          <w:numId w:val="1"/>
+        </w:numPr>
+        <w:rPr>
+          <w:rFonts w:ascii="Arial" w:hAnsi="Arial" w:cs="Arial"/>
+          <w:sz w:val="28"/>
+          <w:szCs w:val="28"/>
+        </w:rPr>
+      </w:pPr>
+      <w:r>
+        <w:rPr>
+          <w:rFonts w:ascii="Arial" w:hAnsi="Arial" w:cs="Arial"/>
+          <w:sz w:val="28"/>
+          <w:szCs w:val="28"/>
+        </w:rPr>
+        <w:t>Scenario</w:t>
+      </w:r>
+    </w:p>
+    <w:p>
+      <w:pPr>
+        <w:pStyle w:val="ListParagraph"/>
+        <w:numPr>
+          <w:ilvl w:val="1"/>
+          <w:numId w:val="1"/>
+        </w:numPr>
+        <w:rPr>
+          <w:rFonts w:ascii="Arial" w:hAnsi="Arial" w:cs="Arial"/>
+          <w:sz w:val="28"/>
+          <w:szCs w:val="28"/>
+        </w:rPr>
+      </w:pPr>
+      <w:r>
+        <w:rPr>
+          <w:rFonts w:ascii="Arial" w:hAnsi="Arial" w:cs="Arial"/>
+          <w:sz w:val="28"/>
+          <w:szCs w:val="28"/>
+        </w:rPr>
+        <w:t xml:space="preserve">Suppose we create a jar file of application, we no longer able access </w:t>
+      </w:r>
+      <w:proofErr w:type="spellStart"/>
+      <w:r>
+        <w:rPr>
+          <w:rFonts w:ascii="Arial" w:hAnsi="Arial" w:cs="Arial"/>
+          <w:sz w:val="28"/>
+          <w:szCs w:val="28"/>
+        </w:rPr>
+        <w:t>application.properties</w:t>
+      </w:r>
+      <w:proofErr w:type="spellEnd"/>
+      <w:r>
+        <w:rPr>
+          <w:rFonts w:ascii="Arial" w:hAnsi="Arial" w:cs="Arial"/>
+          <w:sz w:val="28"/>
+          <w:szCs w:val="28"/>
+        </w:rPr>
+        <w:t xml:space="preserve"> file of application</w:t>
+      </w:r>
+    </w:p>
+    <w:p>
+      <w:pPr>
+        <w:pStyle w:val="ListParagraph"/>
+        <w:numPr>
+          <w:ilvl w:val="1"/>
+          <w:numId w:val="1"/>
+        </w:numPr>
+        <w:rPr>
+          <w:rFonts w:ascii="Arial" w:hAnsi="Arial" w:cs="Arial"/>
+          <w:sz w:val="28"/>
+          <w:szCs w:val="28"/>
+        </w:rPr>
+      </w:pPr>
+      <w:r>
+        <w:rPr>
+          <w:rFonts w:ascii="Arial" w:hAnsi="Arial" w:cs="Arial"/>
+          <w:sz w:val="28"/>
+          <w:szCs w:val="28"/>
+        </w:rPr>
+        <w:t>In that case what we create a property file at target file. Now we can change value of any key externally and the application automatically pick the value from external property file instead of one which is within jar file</w:t>
+      </w:r>
+    </w:p>
+    <w:p>
+      <w:pPr>
+        <w:pStyle w:val="ListParagraph"/>
+        <w:numPr>
+          <w:ilvl w:val="1"/>
+          <w:numId w:val="1"/>
+        </w:numPr>
+        <w:rPr>
+          <w:rFonts w:ascii="Arial" w:hAnsi="Arial" w:cs="Arial"/>
+          <w:sz w:val="28"/>
+          <w:szCs w:val="28"/>
+        </w:rPr>
+      </w:pPr>
+      <w:r>
+        <w:rPr>
+          <w:rFonts w:ascii="Arial" w:hAnsi="Arial" w:cs="Arial"/>
+          <w:sz w:val="28"/>
+          <w:szCs w:val="28"/>
+        </w:rPr>
+        <w:t>We can also pass value to key through command line as well</w:t>
+      </w:r>
+    </w:p>
+    <w:p>
+      <w:pPr>
+        <w:rPr>
+          <w:rFonts w:ascii="Arial" w:hAnsi="Arial" w:cs="Arial"/>
+          <w:sz w:val="28"/>
+          <w:szCs w:val="28"/>
+        </w:rPr>
+      </w:pPr>
+    </w:p>
+    <w:p>
+      <w:pPr>
+        <w:rPr>
+          <w:rFonts w:ascii="Arial" w:hAnsi="Arial" w:cs="Arial"/>
+          <w:sz w:val="28"/>
+          <w:szCs w:val="28"/>
+        </w:rPr>
+      </w:pPr>
+      <w:r>
+        <w:rPr>
+          <w:rFonts w:ascii="Arial" w:hAnsi="Arial" w:cs="Arial"/>
+          <w:sz w:val="28"/>
+          <w:szCs w:val="28"/>
+        </w:rPr>
+        <w:t xml:space="preserve">## Running jar file from </w:t>
+      </w:r>
+      <w:proofErr w:type="spellStart"/>
+      <w:r>
+        <w:rPr>
+          <w:rFonts w:ascii="Arial" w:hAnsi="Arial" w:cs="Arial"/>
+          <w:sz w:val="28"/>
+          <w:szCs w:val="28"/>
+        </w:rPr>
+        <w:t>cmd</w:t>
+      </w:r>
+      <w:proofErr w:type="spellEnd"/>
+      <w:r>
+        <w:rPr>
+          <w:rFonts w:ascii="Arial" w:hAnsi="Arial" w:cs="Arial"/>
+          <w:sz w:val="28"/>
+          <w:szCs w:val="28"/>
+        </w:rPr>
+        <w:t xml:space="preserve"> line</w:t>
+      </w:r>
+      <w:bookmarkStart w:id="0" w:name="_GoBack"/>
+      <w:bookmarkEnd w:id="0"/>
+    </w:p>
     <w:p/>
     <w:p/>
     <w:p/>
@@ -294,6 +1241,126 @@
     </w:sectPr>
   </w:body>
 </w:document>
+</file>
+
+<file path=word/numbering.xml><?xml version="1.0" encoding="utf-8"?>
+<w:numbering xmlns:wpc="http://schemas.microsoft.com/office/word/2010/wordprocessingCanvas" xmlns:cx="http://schemas.microsoft.com/office/drawing/2014/chartex" xmlns:cx1="http://schemas.microsoft.com/office/drawing/2015/9/8/chartex" xmlns:mc="http://schemas.openxmlformats.org/markup-compatibility/2006" xmlns:o="urn:schemas-microsoft-com:office:office" xmlns:r="http://schemas.openxmlformats.org/officeDocument/2006/relationships" xmlns:m="http://schemas.openxmlformats.org/officeDocument/2006/math" xmlns:v="urn:schemas-microsoft-com:vml" xmlns:wp14="http://schemas.microsoft.com/office/word/2010/wordprocessingDrawing" xmlns:wp="http://schemas.openxmlformats.org/drawingml/2006/wordprocessingDrawing" xmlns:w10="urn:schemas-microsoft-com:office:word" xmlns:w="http://schemas.openxmlformats.org/wordprocessingml/2006/main" xmlns:w14="http://schemas.microsoft.com/office/word/2010/wordml" xmlns:w15="http://schemas.microsoft.com/office/word/2012/wordml" xmlns:w16se="http://schemas.microsoft.com/office/word/2015/wordml/symex" xmlns:wpg="http://schemas.microsoft.com/office/word/2010/wordprocessingGroup" xmlns:wpi="http://schemas.microsoft.com/office/word/2010/wordprocessingInk" xmlns:wne="http://schemas.microsoft.com/office/word/2006/wordml" xmlns:wps="http://schemas.microsoft.com/office/word/2010/wordprocessingShape" mc:Ignorable="w14 w15 w16se wp14">
+  <w:abstractNum w:abstractNumId="0" w15:restartNumberingAfterBreak="0">
+    <w:nsid w:val="734150DE"/>
+    <w:multiLevelType w:val="hybridMultilevel"/>
+    <w:tmpl w:val="4C7E0A72"/>
+    <w:lvl w:ilvl="0" w:tplc="FE2C91E4">
+      <w:numFmt w:val="bullet"/>
+      <w:lvlText w:val="-"/>
+      <w:lvlJc w:val="left"/>
+      <w:pPr>
+        <w:ind w:left="720" w:hanging="360"/>
+      </w:pPr>
+      <w:rPr>
+        <w:rFonts w:ascii="Arial" w:eastAsiaTheme="minorHAnsi" w:hAnsi="Arial" w:cs="Arial" w:hint="default"/>
+      </w:rPr>
+    </w:lvl>
+    <w:lvl w:ilvl="1" w:tplc="40090003">
+      <w:start w:val="1"/>
+      <w:numFmt w:val="bullet"/>
+      <w:lvlText w:val="o"/>
+      <w:lvlJc w:val="left"/>
+      <w:pPr>
+        <w:ind w:left="1440" w:hanging="360"/>
+      </w:pPr>
+      <w:rPr>
+        <w:rFonts w:ascii="Courier New" w:hAnsi="Courier New" w:cs="Courier New" w:hint="default"/>
+      </w:rPr>
+    </w:lvl>
+    <w:lvl w:ilvl="2" w:tplc="40090005" w:tentative="1">
+      <w:start w:val="1"/>
+      <w:numFmt w:val="bullet"/>
+      <w:lvlText w:val=""/>
+      <w:lvlJc w:val="left"/>
+      <w:pPr>
+        <w:ind w:left="2160" w:hanging="360"/>
+      </w:pPr>
+      <w:rPr>
+        <w:rFonts w:ascii="Wingdings" w:hAnsi="Wingdings" w:hint="default"/>
+      </w:rPr>
+    </w:lvl>
+    <w:lvl w:ilvl="3" w:tplc="40090001" w:tentative="1">
+      <w:start w:val="1"/>
+      <w:numFmt w:val="bullet"/>
+      <w:lvlText w:val=""/>
+      <w:lvlJc w:val="left"/>
+      <w:pPr>
+        <w:ind w:left="2880" w:hanging="360"/>
+      </w:pPr>
+      <w:rPr>
+        <w:rFonts w:ascii="Symbol" w:hAnsi="Symbol" w:hint="default"/>
+      </w:rPr>
+    </w:lvl>
+    <w:lvl w:ilvl="4" w:tplc="40090003" w:tentative="1">
+      <w:start w:val="1"/>
+      <w:numFmt w:val="bullet"/>
+      <w:lvlText w:val="o"/>
+      <w:lvlJc w:val="left"/>
+      <w:pPr>
+        <w:ind w:left="3600" w:hanging="360"/>
+      </w:pPr>
+      <w:rPr>
+        <w:rFonts w:ascii="Courier New" w:hAnsi="Courier New" w:cs="Courier New" w:hint="default"/>
+      </w:rPr>
+    </w:lvl>
+    <w:lvl w:ilvl="5" w:tplc="40090005" w:tentative="1">
+      <w:start w:val="1"/>
+      <w:numFmt w:val="bullet"/>
+      <w:lvlText w:val=""/>
+      <w:lvlJc w:val="left"/>
+      <w:pPr>
+        <w:ind w:left="4320" w:hanging="360"/>
+      </w:pPr>
+      <w:rPr>
+        <w:rFonts w:ascii="Wingdings" w:hAnsi="Wingdings" w:hint="default"/>
+      </w:rPr>
+    </w:lvl>
+    <w:lvl w:ilvl="6" w:tplc="40090001" w:tentative="1">
+      <w:start w:val="1"/>
+      <w:numFmt w:val="bullet"/>
+      <w:lvlText w:val=""/>
+      <w:lvlJc w:val="left"/>
+      <w:pPr>
+        <w:ind w:left="5040" w:hanging="360"/>
+      </w:pPr>
+      <w:rPr>
+        <w:rFonts w:ascii="Symbol" w:hAnsi="Symbol" w:hint="default"/>
+      </w:rPr>
+    </w:lvl>
+    <w:lvl w:ilvl="7" w:tplc="40090003" w:tentative="1">
+      <w:start w:val="1"/>
+      <w:numFmt w:val="bullet"/>
+      <w:lvlText w:val="o"/>
+      <w:lvlJc w:val="left"/>
+      <w:pPr>
+        <w:ind w:left="5760" w:hanging="360"/>
+      </w:pPr>
+      <w:rPr>
+        <w:rFonts w:ascii="Courier New" w:hAnsi="Courier New" w:cs="Courier New" w:hint="default"/>
+      </w:rPr>
+    </w:lvl>
+    <w:lvl w:ilvl="8" w:tplc="40090005" w:tentative="1">
+      <w:start w:val="1"/>
+      <w:numFmt w:val="bullet"/>
+      <w:lvlText w:val=""/>
+      <w:lvlJc w:val="left"/>
+      <w:pPr>
+        <w:ind w:left="6480" w:hanging="360"/>
+      </w:pPr>
+      <w:rPr>
+        <w:rFonts w:ascii="Wingdings" w:hAnsi="Wingdings" w:hint="default"/>
+      </w:rPr>
+    </w:lvl>
+  </w:abstractNum>
+  <w:num w:numId="1">
+    <w:abstractNumId w:val="0"/>
+  </w:num>
+</w:numbering>
 </file>
 
 <file path=word/styles.xml><?xml version="1.0" encoding="utf-8"?>
@@ -717,6 +1784,34 @@
     <w:semiHidden/>
     <w:unhideWhenUsed/>
   </w:style>
+  <w:style w:type="paragraph" w:styleId="ListParagraph">
+    <w:name w:val="List Paragraph"/>
+    <w:basedOn w:val="Normal"/>
+    <w:uiPriority w:val="34"/>
+    <w:qFormat/>
+    <w:rsid w:val="00507B65"/>
+    <w:pPr>
+      <w:ind w:left="720"/>
+      <w:contextualSpacing/>
+    </w:pPr>
+  </w:style>
+  <w:style w:type="paragraph" w:styleId="NormalWeb">
+    <w:name w:val="Normal (Web)"/>
+    <w:basedOn w:val="Normal"/>
+    <w:uiPriority w:val="99"/>
+    <w:semiHidden/>
+    <w:unhideWhenUsed/>
+    <w:rsid w:val="00507B65"/>
+    <w:pPr>
+      <w:spacing w:before="100" w:beforeAutospacing="1" w:after="100" w:afterAutospacing="1" w:line="240" w:lineRule="auto"/>
+    </w:pPr>
+    <w:rPr>
+      <w:rFonts w:ascii="Times New Roman" w:eastAsia="Times New Roman" w:hAnsi="Times New Roman" w:cs="Times New Roman"/>
+      <w:sz w:val="24"/>
+      <w:szCs w:val="24"/>
+      <w:lang w:eastAsia="en-IN"/>
+    </w:rPr>
+  </w:style>
 </w:styles>
 </file>
 

</xml_diff>

<commit_message>
more on @Value and @ConfigationProperties
</commit_message>
<xml_diff>
--- a/javaBrains/Microservice_javabrains/Notes_Level3.docx
+++ b/javaBrains/Microservice_javabrains/Notes_Level3.docx
@@ -1,6 +1,6 @@
 
 <file path=word/document.xml><?xml version="1.0" encoding="utf-8"?>
-<w:document xmlns:wpc="http://schemas.microsoft.com/office/word/2010/wordprocessingCanvas" xmlns:cx="http://schemas.microsoft.com/office/drawing/2014/chartex" xmlns:cx1="http://schemas.microsoft.com/office/drawing/2015/9/8/chartex" xmlns:mc="http://schemas.openxmlformats.org/markup-compatibility/2006" xmlns:o="urn:schemas-microsoft-com:office:office" xmlns:r="http://schemas.openxmlformats.org/officeDocument/2006/relationships" xmlns:m="http://schemas.openxmlformats.org/officeDocument/2006/math" xmlns:v="urn:schemas-microsoft-com:vml" xmlns:wp14="http://schemas.microsoft.com/office/word/2010/wordprocessingDrawing" xmlns:wp="http://schemas.openxmlformats.org/drawingml/2006/wordprocessingDrawing" xmlns:w10="urn:schemas-microsoft-com:office:word" xmlns:w="http://schemas.openxmlformats.org/wordprocessingml/2006/main" xmlns:w14="http://schemas.microsoft.com/office/word/2010/wordml" xmlns:w15="http://schemas.microsoft.com/office/word/2012/wordml" xmlns:w16se="http://schemas.microsoft.com/office/word/2015/wordml/symex" xmlns:wpg="http://schemas.microsoft.com/office/word/2010/wordprocessingGroup" xmlns:wpi="http://schemas.microsoft.com/office/word/2010/wordprocessingInk" xmlns:wne="http://schemas.microsoft.com/office/word/2006/wordml" xmlns:wps="http://schemas.microsoft.com/office/word/2010/wordprocessingShape" mc:Ignorable="w14 w15 w16se wp14">
+<w:document xmlns:wpc="http://schemas.microsoft.com/office/word/2010/wordprocessingCanvas" xmlns:cx="http://schemas.microsoft.com/office/drawing/2014/chartex" xmlns:cx1="http://schemas.microsoft.com/office/drawing/2015/9/8/chartex" xmlns:cx2="http://schemas.microsoft.com/office/drawing/2015/10/21/chartex" xmlns:cx3="http://schemas.microsoft.com/office/drawing/2016/5/9/chartex" xmlns:cx4="http://schemas.microsoft.com/office/drawing/2016/5/10/chartex" xmlns:cx5="http://schemas.microsoft.com/office/drawing/2016/5/11/chartex" xmlns:cx6="http://schemas.microsoft.com/office/drawing/2016/5/12/chartex" xmlns:cx7="http://schemas.microsoft.com/office/drawing/2016/5/13/chartex" xmlns:cx8="http://schemas.microsoft.com/office/drawing/2016/5/14/chartex" xmlns:mc="http://schemas.openxmlformats.org/markup-compatibility/2006" xmlns:aink="http://schemas.microsoft.com/office/drawing/2016/ink" xmlns:am3d="http://schemas.microsoft.com/office/drawing/2017/model3d" xmlns:o="urn:schemas-microsoft-com:office:office" xmlns:oel="http://schemas.microsoft.com/office/2019/extlst" xmlns:r="http://schemas.openxmlformats.org/officeDocument/2006/relationships" xmlns:m="http://schemas.openxmlformats.org/officeDocument/2006/math" xmlns:v="urn:schemas-microsoft-com:vml" xmlns:wp14="http://schemas.microsoft.com/office/word/2010/wordprocessingDrawing" xmlns:wp="http://schemas.openxmlformats.org/drawingml/2006/wordprocessingDrawing" xmlns:w10="urn:schemas-microsoft-com:office:word" xmlns:w="http://schemas.openxmlformats.org/wordprocessingml/2006/main" xmlns:w14="http://schemas.microsoft.com/office/word/2010/wordml" xmlns:w15="http://schemas.microsoft.com/office/word/2012/wordml" xmlns:w16cex="http://schemas.microsoft.com/office/word/2018/wordml/cex" xmlns:w16cid="http://schemas.microsoft.com/office/word/2016/wordml/cid" xmlns:w16="http://schemas.microsoft.com/office/word/2018/wordml" xmlns:w16du="http://schemas.microsoft.com/office/word/2023/wordml/word16du" xmlns:w16sdtdh="http://schemas.microsoft.com/office/word/2020/wordml/sdtdatahash" xmlns:w16se="http://schemas.microsoft.com/office/word/2015/wordml/symex" xmlns:wpg="http://schemas.microsoft.com/office/word/2010/wordprocessingGroup" xmlns:wpi="http://schemas.microsoft.com/office/word/2010/wordprocessingInk" xmlns:wne="http://schemas.microsoft.com/office/word/2006/wordml" xmlns:wps="http://schemas.microsoft.com/office/word/2010/wordprocessingShape" mc:Ignorable="w14 w15 w16se w16cid w16 w16cex w16sdtdh w16du wp14">
   <w:body>
     <w:p>
       <w:r>
@@ -9,7 +9,7 @@
           <w:lang w:eastAsia="en-IN"/>
         </w:rPr>
         <w:drawing>
-          <wp:inline distT="0" distB="0" distL="0" distR="0" wp14:anchorId="029D0829" wp14:editId="07FFF366">
+          <wp:inline distT="0" distB="0" distL="0" distR="0" wp14:anchorId="76C11406" wp14:editId="682A2F2D">
             <wp:extent cx="6645910" cy="4393565"/>
             <wp:effectExtent l="0" t="0" r="2540" b="6985"/>
             <wp:docPr id="1" name="Picture 1"/>
@@ -52,7 +52,7 @@
           <w:lang w:eastAsia="en-IN"/>
         </w:rPr>
         <w:drawing>
-          <wp:inline distT="0" distB="0" distL="0" distR="0" wp14:anchorId="44AC0C02" wp14:editId="772FDEEE">
+          <wp:inline distT="0" distB="0" distL="0" distR="0" wp14:anchorId="3560BB13" wp14:editId="5AF586B1">
             <wp:extent cx="2113005" cy="1440180"/>
             <wp:effectExtent l="0" t="0" r="1905" b="7620"/>
             <wp:docPr id="2" name="Picture 2"/>
@@ -95,7 +95,7 @@
           <w:lang w:eastAsia="en-IN"/>
         </w:rPr>
         <w:drawing>
-          <wp:inline distT="0" distB="0" distL="0" distR="0" wp14:anchorId="656AE539" wp14:editId="031FED50">
+          <wp:inline distT="0" distB="0" distL="0" distR="0" wp14:anchorId="183D1662" wp14:editId="7A907E85">
             <wp:extent cx="2804160" cy="2334428"/>
             <wp:effectExtent l="0" t="0" r="0" b="8890"/>
             <wp:docPr id="3" name="Picture 3"/>
@@ -139,7 +139,7 @@
         </w:rPr>
         <w:lastRenderedPageBreak/>
         <w:drawing>
-          <wp:inline distT="0" distB="0" distL="0" distR="0" wp14:anchorId="0DC211A9" wp14:editId="4EE637DD">
+          <wp:inline distT="0" distB="0" distL="0" distR="0" wp14:anchorId="1452BB1E" wp14:editId="44E118AF">
             <wp:extent cx="1592580" cy="1569091"/>
             <wp:effectExtent l="0" t="0" r="7620" b="0"/>
             <wp:docPr id="4" name="Picture 4"/>
@@ -182,7 +182,7 @@
           <w:lang w:eastAsia="en-IN"/>
         </w:rPr>
         <w:drawing>
-          <wp:inline distT="0" distB="0" distL="0" distR="0" wp14:anchorId="11F930B9" wp14:editId="0FFD56BF">
+          <wp:inline distT="0" distB="0" distL="0" distR="0" wp14:anchorId="0A7CC08D" wp14:editId="6EF3A5EE">
             <wp:extent cx="2453640" cy="1747218"/>
             <wp:effectExtent l="0" t="0" r="3810" b="5715"/>
             <wp:docPr id="5" name="Picture 5"/>
@@ -225,7 +225,7 @@
           <w:lang w:eastAsia="en-IN"/>
         </w:rPr>
         <w:drawing>
-          <wp:inline distT="0" distB="0" distL="0" distR="0" wp14:anchorId="6B323D9C" wp14:editId="210954BE">
+          <wp:inline distT="0" distB="0" distL="0" distR="0" wp14:anchorId="14318AF5" wp14:editId="4BAC9745">
             <wp:extent cx="2199002" cy="3086100"/>
             <wp:effectExtent l="0" t="0" r="0" b="0"/>
             <wp:docPr id="6" name="Picture 6"/>
@@ -415,21 +415,8 @@
           <w:sz w:val="20"/>
           <w:szCs w:val="20"/>
         </w:rPr>
-        <w:t>@</w:t>
-      </w:r>
-      <w:proofErr w:type="spellStart"/>
-      <w:r>
-        <w:rPr>
-          <w:rFonts w:ascii="Consolas" w:hAnsi="Consolas"/>
-          <w:i/>
-          <w:iCs/>
-          <w:color w:val="A0A0A0"/>
-          <w:sz w:val="20"/>
-          <w:szCs w:val="20"/>
-        </w:rPr>
-        <w:t>RestController</w:t>
-      </w:r>
-      <w:proofErr w:type="spellEnd"/>
+        <w:t>@RestController</w:t>
+      </w:r>
     </w:p>
     <w:p>
       <w:pPr>
@@ -580,27 +567,7 @@
           <w:sz w:val="20"/>
           <w:szCs w:val="20"/>
         </w:rPr>
-        <w:t>"${</w:t>
-      </w:r>
-      <w:proofErr w:type="spellStart"/>
-      <w:r>
-        <w:rPr>
-          <w:rFonts w:ascii="Consolas" w:hAnsi="Consolas"/>
-          <w:color w:val="17C6A3"/>
-          <w:sz w:val="20"/>
-          <w:szCs w:val="20"/>
-        </w:rPr>
-        <w:t>my.fullGreetDesc</w:t>
-      </w:r>
-      <w:proofErr w:type="spellEnd"/>
-      <w:r>
-        <w:rPr>
-          <w:rFonts w:ascii="Consolas" w:hAnsi="Consolas"/>
-          <w:color w:val="17C6A3"/>
-          <w:sz w:val="20"/>
-          <w:szCs w:val="20"/>
-        </w:rPr>
-        <w:t>}"</w:t>
+        <w:t>"${my.fullGreetDesc}"</w:t>
       </w:r>
       <w:r>
         <w:rPr>
@@ -754,21 +721,8 @@
           <w:sz w:val="20"/>
           <w:szCs w:val="20"/>
         </w:rPr>
-        <w:t>@</w:t>
-      </w:r>
-      <w:proofErr w:type="spellStart"/>
-      <w:r>
-        <w:rPr>
-          <w:rFonts w:ascii="Consolas" w:hAnsi="Consolas"/>
-          <w:i/>
-          <w:iCs/>
-          <w:color w:val="A0A0A0"/>
-          <w:sz w:val="20"/>
-          <w:szCs w:val="20"/>
-        </w:rPr>
-        <w:t>GetMapping</w:t>
-      </w:r>
-      <w:proofErr w:type="spellEnd"/>
+        <w:t>@GetMapping</w:t>
+      </w:r>
       <w:r>
         <w:rPr>
           <w:rFonts w:ascii="Consolas" w:hAnsi="Consolas"/>
@@ -1043,6 +997,8 @@
     </w:p>
     <w:p>
       <w:pPr>
+        <w:pStyle w:val="ListParagraph"/>
+        <w:ind w:left="0"/>
         <w:rPr>
           <w:rFonts w:ascii="Arial" w:hAnsi="Arial" w:cs="Arial"/>
           <w:sz w:val="28"/>
@@ -1056,7 +1012,1841 @@
           <w:szCs w:val="28"/>
         </w:rPr>
         <w:lastRenderedPageBreak/>
-        <w:t>## Externalize the properties file</w:t>
+        <w:t>## Tricks while using @Value</w:t>
+      </w:r>
+    </w:p>
+    <w:p>
+      <w:pPr>
+        <w:pStyle w:val="ListParagraph"/>
+        <w:numPr>
+          <w:ilvl w:val="0"/>
+          <w:numId w:val="3"/>
+        </w:numPr>
+        <w:rPr>
+          <w:rFonts w:ascii="Arial" w:hAnsi="Arial" w:cs="Arial"/>
+          <w:sz w:val="28"/>
+          <w:szCs w:val="28"/>
+        </w:rPr>
+      </w:pPr>
+      <w:r>
+        <w:rPr>
+          <w:rFonts w:ascii="Arial" w:hAnsi="Arial" w:cs="Arial"/>
+          <w:sz w:val="28"/>
+          <w:szCs w:val="28"/>
+        </w:rPr>
+        <w:t xml:space="preserve">If suppose key -value is not present in </w:t>
+      </w:r>
+      <w:proofErr w:type="spellStart"/>
+      <w:proofErr w:type="gramStart"/>
+      <w:r>
+        <w:rPr>
+          <w:rFonts w:ascii="Arial" w:hAnsi="Arial" w:cs="Arial"/>
+          <w:sz w:val="28"/>
+          <w:szCs w:val="28"/>
+        </w:rPr>
+        <w:t>application.properties</w:t>
+      </w:r>
+      <w:proofErr w:type="spellEnd"/>
+      <w:proofErr w:type="gramEnd"/>
+      <w:r>
+        <w:rPr>
+          <w:rFonts w:ascii="Arial" w:hAnsi="Arial" w:cs="Arial"/>
+          <w:sz w:val="28"/>
+          <w:szCs w:val="28"/>
+        </w:rPr>
+        <w:t xml:space="preserve"> the which try to access using @Value, then in that case application run into error.</w:t>
+      </w:r>
+    </w:p>
+    <w:p>
+      <w:pPr>
+        <w:pStyle w:val="ListParagraph"/>
+        <w:numPr>
+          <w:ilvl w:val="1"/>
+          <w:numId w:val="1"/>
+        </w:numPr>
+        <w:rPr>
+          <w:rFonts w:ascii="Arial" w:hAnsi="Arial" w:cs="Arial"/>
+          <w:sz w:val="28"/>
+          <w:szCs w:val="28"/>
+        </w:rPr>
+      </w:pPr>
+      <w:r>
+        <w:rPr>
+          <w:rFonts w:ascii="Arial" w:hAnsi="Arial" w:cs="Arial"/>
+          <w:sz w:val="28"/>
+          <w:szCs w:val="28"/>
+        </w:rPr>
+        <w:t>To avoid that @</w:t>
+      </w:r>
+      <w:proofErr w:type="gramStart"/>
+      <w:r>
+        <w:rPr>
+          <w:rFonts w:ascii="Arial" w:hAnsi="Arial" w:cs="Arial"/>
+          <w:sz w:val="28"/>
+          <w:szCs w:val="28"/>
+        </w:rPr>
+        <w:t>Value(</w:t>
+      </w:r>
+      <w:proofErr w:type="gramEnd"/>
+      <w:r>
+        <w:rPr>
+          <w:rFonts w:ascii="Arial" w:hAnsi="Arial" w:cs="Arial"/>
+          <w:sz w:val="28"/>
+          <w:szCs w:val="28"/>
+        </w:rPr>
+        <w:t>“${my.greet:default value}”) =&gt; in this it will print default value instead of error</w:t>
+      </w:r>
+    </w:p>
+    <w:p>
+      <w:pPr>
+        <w:pStyle w:val="ListParagraph"/>
+        <w:numPr>
+          <w:ilvl w:val="0"/>
+          <w:numId w:val="3"/>
+        </w:numPr>
+        <w:rPr>
+          <w:rFonts w:ascii="Arial" w:hAnsi="Arial" w:cs="Arial"/>
+          <w:sz w:val="28"/>
+          <w:szCs w:val="28"/>
+        </w:rPr>
+      </w:pPr>
+      <w:r>
+        <w:rPr>
+          <w:rFonts w:ascii="Arial" w:hAnsi="Arial" w:cs="Arial"/>
+          <w:sz w:val="28"/>
+          <w:szCs w:val="28"/>
+        </w:rPr>
+        <w:t xml:space="preserve">Suppose we got list as comma separated in </w:t>
+      </w:r>
+      <w:proofErr w:type="spellStart"/>
+      <w:r>
+        <w:rPr>
+          <w:rFonts w:ascii="Arial" w:hAnsi="Arial" w:cs="Arial"/>
+          <w:sz w:val="28"/>
+          <w:szCs w:val="28"/>
+        </w:rPr>
+        <w:t>app.prop</w:t>
+      </w:r>
+      <w:proofErr w:type="spellEnd"/>
+      <w:r>
+        <w:rPr>
+          <w:rFonts w:ascii="Arial" w:hAnsi="Arial" w:cs="Arial"/>
+          <w:sz w:val="28"/>
+          <w:szCs w:val="28"/>
+        </w:rPr>
+        <w:t xml:space="preserve"> file</w:t>
+      </w:r>
+    </w:p>
+    <w:p>
+      <w:pPr>
+        <w:ind w:left="1440"/>
+        <w:rPr>
+          <w:rFonts w:ascii="Arial" w:hAnsi="Arial" w:cs="Arial"/>
+          <w:sz w:val="28"/>
+          <w:szCs w:val="28"/>
+        </w:rPr>
+      </w:pPr>
+      <w:proofErr w:type="spellStart"/>
+      <w:proofErr w:type="gramStart"/>
+      <w:r>
+        <w:rPr>
+          <w:rFonts w:ascii="Arial" w:hAnsi="Arial" w:cs="Arial"/>
+          <w:sz w:val="28"/>
+          <w:szCs w:val="28"/>
+        </w:rPr>
+        <w:t>my.list</w:t>
+      </w:r>
+      <w:proofErr w:type="spellEnd"/>
+      <w:proofErr w:type="gramEnd"/>
+      <w:r>
+        <w:rPr>
+          <w:rFonts w:ascii="Arial" w:hAnsi="Arial" w:cs="Arial"/>
+          <w:sz w:val="28"/>
+          <w:szCs w:val="28"/>
+        </w:rPr>
+        <w:t>=one, two, three</w:t>
+      </w:r>
+    </w:p>
+    <w:p>
+      <w:pPr>
+        <w:rPr>
+          <w:rFonts w:ascii="Arial" w:hAnsi="Arial" w:cs="Arial"/>
+          <w:sz w:val="28"/>
+          <w:szCs w:val="28"/>
+        </w:rPr>
+      </w:pPr>
+      <w:r>
+        <w:rPr>
+          <w:rFonts w:ascii="Arial" w:hAnsi="Arial" w:cs="Arial"/>
+          <w:sz w:val="28"/>
+          <w:szCs w:val="28"/>
+        </w:rPr>
+        <w:tab/>
+      </w:r>
+      <w:proofErr w:type="gramStart"/>
+      <w:r>
+        <w:rPr>
+          <w:rFonts w:ascii="Arial" w:hAnsi="Arial" w:cs="Arial"/>
+          <w:sz w:val="28"/>
+          <w:szCs w:val="28"/>
+        </w:rPr>
+        <w:t>In order to</w:t>
+      </w:r>
+      <w:proofErr w:type="gramEnd"/>
+      <w:r>
+        <w:rPr>
+          <w:rFonts w:ascii="Arial" w:hAnsi="Arial" w:cs="Arial"/>
+          <w:sz w:val="28"/>
+          <w:szCs w:val="28"/>
+        </w:rPr>
+        <w:t xml:space="preserve"> access as List&lt;String&gt; directly we can make it as</w:t>
+      </w:r>
+    </w:p>
+    <w:p>
+      <w:pPr>
+        <w:rPr>
+          <w:rFonts w:ascii="Arial" w:hAnsi="Arial" w:cs="Arial"/>
+          <w:sz w:val="28"/>
+          <w:szCs w:val="28"/>
+        </w:rPr>
+      </w:pPr>
+      <w:r>
+        <w:rPr>
+          <w:rFonts w:ascii="Arial" w:hAnsi="Arial" w:cs="Arial"/>
+          <w:sz w:val="28"/>
+          <w:szCs w:val="28"/>
+        </w:rPr>
+        <w:tab/>
+      </w:r>
+      <w:r>
+        <w:rPr>
+          <w:rFonts w:ascii="Arial" w:hAnsi="Arial" w:cs="Arial"/>
+          <w:sz w:val="28"/>
+          <w:szCs w:val="28"/>
+        </w:rPr>
+        <w:tab/>
+        <w:t>@Value(</w:t>
+      </w:r>
+      <w:proofErr w:type="gramStart"/>
+      <w:r>
+        <w:rPr>
+          <w:rFonts w:ascii="Arial" w:hAnsi="Arial" w:cs="Arial"/>
+          <w:sz w:val="28"/>
+          <w:szCs w:val="28"/>
+        </w:rPr>
+        <w:t>my.list</w:t>
+      </w:r>
+      <w:proofErr w:type="gramEnd"/>
+      <w:r>
+        <w:rPr>
+          <w:rFonts w:ascii="Arial" w:hAnsi="Arial" w:cs="Arial"/>
+          <w:sz w:val="28"/>
+          <w:szCs w:val="28"/>
+        </w:rPr>
+        <w:t>)</w:t>
+      </w:r>
+    </w:p>
+    <w:p>
+      <w:pPr>
+        <w:rPr>
+          <w:rFonts w:ascii="Arial" w:hAnsi="Arial" w:cs="Arial"/>
+          <w:sz w:val="28"/>
+          <w:szCs w:val="28"/>
+        </w:rPr>
+      </w:pPr>
+      <w:r>
+        <w:rPr>
+          <w:rFonts w:ascii="Arial" w:hAnsi="Arial" w:cs="Arial"/>
+          <w:sz w:val="28"/>
+          <w:szCs w:val="28"/>
+        </w:rPr>
+        <w:tab/>
+      </w:r>
+      <w:r>
+        <w:rPr>
+          <w:rFonts w:ascii="Arial" w:hAnsi="Arial" w:cs="Arial"/>
+          <w:sz w:val="28"/>
+          <w:szCs w:val="28"/>
+        </w:rPr>
+        <w:tab/>
+        <w:t xml:space="preserve">List&lt;String&gt; </w:t>
+      </w:r>
+      <w:proofErr w:type="gramStart"/>
+      <w:r>
+        <w:rPr>
+          <w:rFonts w:ascii="Arial" w:hAnsi="Arial" w:cs="Arial"/>
+          <w:sz w:val="28"/>
+          <w:szCs w:val="28"/>
+        </w:rPr>
+        <w:t xml:space="preserve">list;   </w:t>
+      </w:r>
+      <w:proofErr w:type="gramEnd"/>
+      <w:r>
+        <w:rPr>
+          <w:rFonts w:ascii="Arial" w:hAnsi="Arial" w:cs="Arial"/>
+          <w:sz w:val="28"/>
+          <w:szCs w:val="28"/>
+        </w:rPr>
+        <w:t xml:space="preserve">//=&gt; </w:t>
+      </w:r>
+      <w:proofErr w:type="spellStart"/>
+      <w:r>
+        <w:rPr>
+          <w:rFonts w:ascii="Arial" w:hAnsi="Arial" w:cs="Arial"/>
+          <w:sz w:val="28"/>
+          <w:szCs w:val="28"/>
+        </w:rPr>
+        <w:t>one,two</w:t>
+      </w:r>
+      <w:proofErr w:type="spellEnd"/>
+      <w:r>
+        <w:rPr>
+          <w:rFonts w:ascii="Arial" w:hAnsi="Arial" w:cs="Arial"/>
+          <w:sz w:val="28"/>
+          <w:szCs w:val="28"/>
+        </w:rPr>
+        <w:t>, three populate as list</w:t>
+      </w:r>
+    </w:p>
+    <w:p>
+      <w:pPr>
+        <w:rPr>
+          <w:rFonts w:ascii="Arial" w:hAnsi="Arial" w:cs="Arial"/>
+          <w:sz w:val="28"/>
+          <w:szCs w:val="28"/>
+        </w:rPr>
+      </w:pPr>
+    </w:p>
+    <w:p>
+      <w:pPr>
+        <w:rPr>
+          <w:rFonts w:ascii="Arial" w:hAnsi="Arial" w:cs="Arial"/>
+          <w:sz w:val="28"/>
+          <w:szCs w:val="28"/>
+        </w:rPr>
+      </w:pPr>
+      <w:r>
+        <w:rPr>
+          <w:rFonts w:ascii="Arial" w:hAnsi="Arial" w:cs="Arial"/>
+          <w:sz w:val="28"/>
+          <w:szCs w:val="28"/>
+        </w:rPr>
+        <w:t>## Using @ConfigurationProperties</w:t>
+      </w:r>
+    </w:p>
+    <w:p>
+      <w:pPr>
+        <w:ind w:firstLine="720"/>
+        <w:rPr>
+          <w:rFonts w:ascii="Arial" w:hAnsi="Arial" w:cs="Arial"/>
+          <w:sz w:val="28"/>
+          <w:szCs w:val="28"/>
+        </w:rPr>
+      </w:pPr>
+      <w:r>
+        <w:rPr>
+          <w:rFonts w:ascii="Arial" w:hAnsi="Arial" w:cs="Arial"/>
+          <w:sz w:val="28"/>
+          <w:szCs w:val="28"/>
+        </w:rPr>
+        <w:t xml:space="preserve">Suppose I want get value of key which associate with </w:t>
+      </w:r>
+      <w:proofErr w:type="spellStart"/>
+      <w:r>
+        <w:rPr>
+          <w:rFonts w:ascii="Arial" w:hAnsi="Arial" w:cs="Arial"/>
+          <w:sz w:val="28"/>
+          <w:szCs w:val="28"/>
+        </w:rPr>
+        <w:t>db</w:t>
+      </w:r>
+      <w:proofErr w:type="spellEnd"/>
+      <w:r>
+        <w:rPr>
+          <w:rFonts w:ascii="Arial" w:hAnsi="Arial" w:cs="Arial"/>
+          <w:sz w:val="28"/>
+          <w:szCs w:val="28"/>
+        </w:rPr>
+        <w:t xml:space="preserve"> from </w:t>
+      </w:r>
+      <w:proofErr w:type="spellStart"/>
+      <w:proofErr w:type="gramStart"/>
+      <w:r>
+        <w:rPr>
+          <w:rFonts w:ascii="Arial" w:hAnsi="Arial" w:cs="Arial"/>
+          <w:sz w:val="28"/>
+          <w:szCs w:val="28"/>
+        </w:rPr>
+        <w:t>app.properties</w:t>
+      </w:r>
+      <w:proofErr w:type="spellEnd"/>
+      <w:proofErr w:type="gramEnd"/>
+      <w:r>
+        <w:rPr>
+          <w:rFonts w:ascii="Arial" w:hAnsi="Arial" w:cs="Arial"/>
+          <w:sz w:val="28"/>
+          <w:szCs w:val="28"/>
+        </w:rPr>
+        <w:t xml:space="preserve"> </w:t>
+      </w:r>
+    </w:p>
+    <w:p>
+      <w:pPr>
+        <w:pStyle w:val="ListParagraph"/>
+        <w:ind w:firstLine="720"/>
+        <w:rPr>
+          <w:rFonts w:ascii="Arial" w:hAnsi="Arial" w:cs="Arial"/>
+          <w:sz w:val="24"/>
+          <w:szCs w:val="24"/>
+        </w:rPr>
+      </w:pPr>
+      <w:proofErr w:type="spellStart"/>
+      <w:proofErr w:type="gramStart"/>
+      <w:r>
+        <w:rPr>
+          <w:rFonts w:ascii="Arial" w:hAnsi="Arial" w:cs="Arial"/>
+          <w:sz w:val="24"/>
+          <w:szCs w:val="24"/>
+        </w:rPr>
+        <w:t>d</w:t>
+      </w:r>
+      <w:r>
+        <w:rPr>
+          <w:rFonts w:ascii="Arial" w:hAnsi="Arial" w:cs="Arial"/>
+          <w:sz w:val="24"/>
+          <w:szCs w:val="24"/>
+          <w:u w:val="single"/>
+        </w:rPr>
+        <w:t>b.connection</w:t>
+      </w:r>
+      <w:proofErr w:type="spellEnd"/>
+      <w:proofErr w:type="gramEnd"/>
+      <w:r>
+        <w:rPr>
+          <w:rFonts w:ascii="Arial" w:hAnsi="Arial" w:cs="Arial"/>
+          <w:sz w:val="24"/>
+          <w:szCs w:val="24"/>
+        </w:rPr>
+        <w:t>={</w:t>
+      </w:r>
+      <w:proofErr w:type="spellStart"/>
+      <w:r>
+        <w:rPr>
+          <w:rFonts w:ascii="Arial" w:hAnsi="Arial" w:cs="Arial"/>
+          <w:sz w:val="24"/>
+          <w:szCs w:val="24"/>
+        </w:rPr>
+        <w:t>connectionString</w:t>
+      </w:r>
+      <w:proofErr w:type="spellEnd"/>
+      <w:r>
+        <w:rPr>
+          <w:rFonts w:ascii="Arial" w:hAnsi="Arial" w:cs="Arial"/>
+          <w:sz w:val="24"/>
+          <w:szCs w:val="24"/>
+        </w:rPr>
+        <w:t xml:space="preserve">:'http://....', </w:t>
+      </w:r>
+      <w:proofErr w:type="spellStart"/>
+      <w:r>
+        <w:rPr>
+          <w:rFonts w:ascii="Arial" w:hAnsi="Arial" w:cs="Arial"/>
+          <w:sz w:val="24"/>
+          <w:szCs w:val="24"/>
+        </w:rPr>
+        <w:t>userName</w:t>
+      </w:r>
+      <w:proofErr w:type="spellEnd"/>
+      <w:r>
+        <w:rPr>
+          <w:rFonts w:ascii="Arial" w:hAnsi="Arial" w:cs="Arial"/>
+          <w:sz w:val="24"/>
+          <w:szCs w:val="24"/>
+        </w:rPr>
+        <w:t xml:space="preserve">:'foo', </w:t>
+      </w:r>
+      <w:proofErr w:type="spellStart"/>
+      <w:r>
+        <w:rPr>
+          <w:rFonts w:ascii="Arial" w:hAnsi="Arial" w:cs="Arial"/>
+          <w:sz w:val="24"/>
+          <w:szCs w:val="24"/>
+        </w:rPr>
+        <w:t>password:'pass</w:t>
+      </w:r>
+      <w:proofErr w:type="spellEnd"/>
+      <w:r>
+        <w:rPr>
+          <w:rFonts w:ascii="Arial" w:hAnsi="Arial" w:cs="Arial"/>
+          <w:sz w:val="24"/>
+          <w:szCs w:val="24"/>
+        </w:rPr>
+        <w:t>'}</w:t>
+      </w:r>
+    </w:p>
+    <w:p>
+      <w:pPr>
+        <w:pStyle w:val="ListParagraph"/>
+        <w:ind w:firstLine="720"/>
+        <w:rPr>
+          <w:rFonts w:ascii="Arial" w:hAnsi="Arial" w:cs="Arial"/>
+          <w:sz w:val="24"/>
+          <w:szCs w:val="24"/>
+        </w:rPr>
+      </w:pPr>
+      <w:proofErr w:type="spellStart"/>
+      <w:proofErr w:type="gramStart"/>
+      <w:r>
+        <w:rPr>
+          <w:rFonts w:ascii="Arial" w:hAnsi="Arial" w:cs="Arial"/>
+          <w:sz w:val="24"/>
+          <w:szCs w:val="24"/>
+        </w:rPr>
+        <w:t>d</w:t>
+      </w:r>
+      <w:r>
+        <w:rPr>
+          <w:rFonts w:ascii="Arial" w:hAnsi="Arial" w:cs="Arial"/>
+          <w:sz w:val="24"/>
+          <w:szCs w:val="24"/>
+          <w:u w:val="single"/>
+        </w:rPr>
+        <w:t>b.host</w:t>
+      </w:r>
+      <w:proofErr w:type="spellEnd"/>
+      <w:proofErr w:type="gramEnd"/>
+      <w:r>
+        <w:rPr>
+          <w:rFonts w:ascii="Arial" w:hAnsi="Arial" w:cs="Arial"/>
+          <w:sz w:val="24"/>
+          <w:szCs w:val="24"/>
+        </w:rPr>
+        <w:t>=127.0.0.1</w:t>
+      </w:r>
+    </w:p>
+    <w:p>
+      <w:pPr>
+        <w:pStyle w:val="ListParagraph"/>
+        <w:ind w:firstLine="720"/>
+        <w:rPr>
+          <w:rFonts w:ascii="Arial" w:hAnsi="Arial" w:cs="Arial"/>
+          <w:sz w:val="24"/>
+          <w:szCs w:val="24"/>
+        </w:rPr>
+      </w:pPr>
+      <w:proofErr w:type="spellStart"/>
+      <w:proofErr w:type="gramStart"/>
+      <w:r>
+        <w:rPr>
+          <w:rFonts w:ascii="Arial" w:hAnsi="Arial" w:cs="Arial"/>
+          <w:sz w:val="24"/>
+          <w:szCs w:val="24"/>
+        </w:rPr>
+        <w:t>d</w:t>
+      </w:r>
+      <w:r>
+        <w:rPr>
+          <w:rFonts w:ascii="Arial" w:hAnsi="Arial" w:cs="Arial"/>
+          <w:sz w:val="24"/>
+          <w:szCs w:val="24"/>
+          <w:u w:val="single"/>
+        </w:rPr>
+        <w:t>b.port</w:t>
+      </w:r>
+      <w:proofErr w:type="spellEnd"/>
+      <w:proofErr w:type="gramEnd"/>
+      <w:r>
+        <w:rPr>
+          <w:rFonts w:ascii="Arial" w:hAnsi="Arial" w:cs="Arial"/>
+          <w:sz w:val="24"/>
+          <w:szCs w:val="24"/>
+        </w:rPr>
+        <w:t>=1200</w:t>
+      </w:r>
+    </w:p>
+    <w:p>
+      <w:pPr>
+        <w:pStyle w:val="ListParagraph"/>
+        <w:numPr>
+          <w:ilvl w:val="0"/>
+          <w:numId w:val="6"/>
+        </w:numPr>
+        <w:rPr>
+          <w:rFonts w:ascii="Arial" w:hAnsi="Arial" w:cs="Arial"/>
+          <w:sz w:val="24"/>
+          <w:szCs w:val="24"/>
+        </w:rPr>
+      </w:pPr>
+    </w:p>
+    <w:p>
+      <w:pPr>
+        <w:autoSpaceDE w:val="0"/>
+        <w:autoSpaceDN w:val="0"/>
+        <w:adjustRightInd w:val="0"/>
+        <w:spacing w:after="0" w:line="240" w:lineRule="auto"/>
+        <w:ind w:left="720"/>
+        <w:rPr>
+          <w:rFonts w:ascii="Courier New" w:hAnsi="Courier New" w:cs="Courier New"/>
+          <w:sz w:val="20"/>
+          <w:szCs w:val="20"/>
+        </w:rPr>
+      </w:pPr>
+      <w:r>
+        <w:rPr>
+          <w:rFonts w:ascii="Courier New" w:hAnsi="Courier New" w:cs="Courier New"/>
+          <w:i/>
+          <w:iCs/>
+          <w:sz w:val="20"/>
+          <w:szCs w:val="20"/>
+        </w:rPr>
+        <w:t>@Configuration</w:t>
+      </w:r>
+    </w:p>
+    <w:p>
+      <w:pPr>
+        <w:autoSpaceDE w:val="0"/>
+        <w:autoSpaceDN w:val="0"/>
+        <w:adjustRightInd w:val="0"/>
+        <w:spacing w:after="0" w:line="240" w:lineRule="auto"/>
+        <w:ind w:left="720"/>
+        <w:rPr>
+          <w:rFonts w:ascii="Courier New" w:hAnsi="Courier New" w:cs="Courier New"/>
+          <w:sz w:val="20"/>
+          <w:szCs w:val="20"/>
+        </w:rPr>
+      </w:pPr>
+      <w:r>
+        <w:rPr>
+          <w:rFonts w:ascii="Courier New" w:hAnsi="Courier New" w:cs="Courier New"/>
+          <w:i/>
+          <w:iCs/>
+          <w:sz w:val="20"/>
+          <w:szCs w:val="20"/>
+        </w:rPr>
+        <w:t>@ConfigurationProperties</w:t>
+      </w:r>
+      <w:r>
+        <w:rPr>
+          <w:rFonts w:ascii="Courier New" w:hAnsi="Courier New" w:cs="Courier New"/>
+          <w:sz w:val="20"/>
+          <w:szCs w:val="20"/>
+        </w:rPr>
+        <w:t>("db")</w:t>
+      </w:r>
+    </w:p>
+    <w:p>
+      <w:pPr>
+        <w:autoSpaceDE w:val="0"/>
+        <w:autoSpaceDN w:val="0"/>
+        <w:adjustRightInd w:val="0"/>
+        <w:spacing w:after="0" w:line="240" w:lineRule="auto"/>
+        <w:ind w:left="720"/>
+        <w:rPr>
+          <w:rFonts w:ascii="Courier New" w:hAnsi="Courier New" w:cs="Courier New"/>
+          <w:sz w:val="20"/>
+          <w:szCs w:val="20"/>
+        </w:rPr>
+      </w:pPr>
+      <w:r>
+        <w:rPr>
+          <w:rFonts w:ascii="Courier New" w:hAnsi="Courier New" w:cs="Courier New"/>
+          <w:sz w:val="20"/>
+          <w:szCs w:val="20"/>
+        </w:rPr>
+        <w:t xml:space="preserve">public class </w:t>
+      </w:r>
+      <w:proofErr w:type="spellStart"/>
+      <w:r>
+        <w:rPr>
+          <w:rFonts w:ascii="Courier New" w:hAnsi="Courier New" w:cs="Courier New"/>
+          <w:sz w:val="20"/>
+          <w:szCs w:val="20"/>
+          <w:shd w:val="clear" w:color="auto" w:fill="1B6291"/>
+        </w:rPr>
+        <w:t>DbConnection</w:t>
+      </w:r>
+      <w:proofErr w:type="spellEnd"/>
+      <w:r>
+        <w:rPr>
+          <w:rFonts w:ascii="Courier New" w:hAnsi="Courier New" w:cs="Courier New"/>
+          <w:sz w:val="20"/>
+          <w:szCs w:val="20"/>
+        </w:rPr>
+        <w:t xml:space="preserve"> {</w:t>
+      </w:r>
+    </w:p>
+    <w:p>
+      <w:pPr>
+        <w:autoSpaceDE w:val="0"/>
+        <w:autoSpaceDN w:val="0"/>
+        <w:adjustRightInd w:val="0"/>
+        <w:spacing w:after="0" w:line="240" w:lineRule="auto"/>
+        <w:ind w:left="720"/>
+        <w:rPr>
+          <w:rFonts w:ascii="Courier New" w:hAnsi="Courier New" w:cs="Courier New"/>
+          <w:sz w:val="20"/>
+          <w:szCs w:val="20"/>
+        </w:rPr>
+      </w:pPr>
+      <w:r>
+        <w:rPr>
+          <w:rFonts w:ascii="Courier New" w:hAnsi="Courier New" w:cs="Courier New"/>
+          <w:sz w:val="20"/>
+          <w:szCs w:val="20"/>
+        </w:rPr>
+        <w:tab/>
+        <w:t xml:space="preserve">private String </w:t>
+      </w:r>
+      <w:proofErr w:type="gramStart"/>
+      <w:r>
+        <w:rPr>
+          <w:rFonts w:ascii="Courier New" w:hAnsi="Courier New" w:cs="Courier New"/>
+          <w:sz w:val="20"/>
+          <w:szCs w:val="20"/>
+        </w:rPr>
+        <w:t>connection;</w:t>
+      </w:r>
+      <w:proofErr w:type="gramEnd"/>
+    </w:p>
+    <w:p>
+      <w:pPr>
+        <w:autoSpaceDE w:val="0"/>
+        <w:autoSpaceDN w:val="0"/>
+        <w:adjustRightInd w:val="0"/>
+        <w:spacing w:after="0" w:line="240" w:lineRule="auto"/>
+        <w:ind w:left="720"/>
+        <w:rPr>
+          <w:rFonts w:ascii="Courier New" w:hAnsi="Courier New" w:cs="Courier New"/>
+          <w:sz w:val="20"/>
+          <w:szCs w:val="20"/>
+        </w:rPr>
+      </w:pPr>
+      <w:r>
+        <w:rPr>
+          <w:rFonts w:ascii="Courier New" w:hAnsi="Courier New" w:cs="Courier New"/>
+          <w:sz w:val="20"/>
+          <w:szCs w:val="20"/>
+        </w:rPr>
+        <w:tab/>
+        <w:t xml:space="preserve">private String </w:t>
+      </w:r>
+      <w:proofErr w:type="gramStart"/>
+      <w:r>
+        <w:rPr>
+          <w:rFonts w:ascii="Courier New" w:hAnsi="Courier New" w:cs="Courier New"/>
+          <w:sz w:val="20"/>
+          <w:szCs w:val="20"/>
+        </w:rPr>
+        <w:t>host;</w:t>
+      </w:r>
+      <w:proofErr w:type="gramEnd"/>
+    </w:p>
+    <w:p>
+      <w:pPr>
+        <w:autoSpaceDE w:val="0"/>
+        <w:autoSpaceDN w:val="0"/>
+        <w:adjustRightInd w:val="0"/>
+        <w:spacing w:after="0" w:line="240" w:lineRule="auto"/>
+        <w:ind w:left="720"/>
+        <w:rPr>
+          <w:rFonts w:ascii="Courier New" w:hAnsi="Courier New" w:cs="Courier New"/>
+          <w:sz w:val="20"/>
+          <w:szCs w:val="20"/>
+        </w:rPr>
+      </w:pPr>
+      <w:r>
+        <w:rPr>
+          <w:rFonts w:ascii="Courier New" w:hAnsi="Courier New" w:cs="Courier New"/>
+          <w:sz w:val="20"/>
+          <w:szCs w:val="20"/>
+        </w:rPr>
+        <w:tab/>
+        <w:t xml:space="preserve">private int </w:t>
+      </w:r>
+      <w:proofErr w:type="gramStart"/>
+      <w:r>
+        <w:rPr>
+          <w:rFonts w:ascii="Courier New" w:hAnsi="Courier New" w:cs="Courier New"/>
+          <w:sz w:val="20"/>
+          <w:szCs w:val="20"/>
+        </w:rPr>
+        <w:t>port;</w:t>
+      </w:r>
+      <w:proofErr w:type="gramEnd"/>
+    </w:p>
+    <w:p>
+      <w:pPr>
+        <w:autoSpaceDE w:val="0"/>
+        <w:autoSpaceDN w:val="0"/>
+        <w:adjustRightInd w:val="0"/>
+        <w:spacing w:after="0" w:line="240" w:lineRule="auto"/>
+        <w:ind w:left="720"/>
+        <w:rPr>
+          <w:rFonts w:ascii="Courier New" w:hAnsi="Courier New" w:cs="Courier New"/>
+          <w:sz w:val="20"/>
+          <w:szCs w:val="20"/>
+        </w:rPr>
+      </w:pPr>
+      <w:r>
+        <w:rPr>
+          <w:rFonts w:ascii="Courier New" w:hAnsi="Courier New" w:cs="Courier New"/>
+          <w:sz w:val="20"/>
+          <w:szCs w:val="20"/>
+        </w:rPr>
+        <w:tab/>
+      </w:r>
+    </w:p>
+    <w:p>
+      <w:pPr>
+        <w:autoSpaceDE w:val="0"/>
+        <w:autoSpaceDN w:val="0"/>
+        <w:adjustRightInd w:val="0"/>
+        <w:spacing w:after="0" w:line="240" w:lineRule="auto"/>
+        <w:ind w:left="720"/>
+        <w:rPr>
+          <w:rFonts w:ascii="Courier New" w:hAnsi="Courier New" w:cs="Courier New"/>
+          <w:sz w:val="20"/>
+          <w:szCs w:val="20"/>
+        </w:rPr>
+      </w:pPr>
+      <w:r>
+        <w:rPr>
+          <w:rFonts w:ascii="Courier New" w:hAnsi="Courier New" w:cs="Courier New"/>
+          <w:sz w:val="20"/>
+          <w:szCs w:val="20"/>
+        </w:rPr>
+        <w:tab/>
+        <w:t xml:space="preserve">public String </w:t>
+      </w:r>
+      <w:proofErr w:type="spellStart"/>
+      <w:proofErr w:type="gramStart"/>
+      <w:r>
+        <w:rPr>
+          <w:rFonts w:ascii="Courier New" w:hAnsi="Courier New" w:cs="Courier New"/>
+          <w:sz w:val="20"/>
+          <w:szCs w:val="20"/>
+        </w:rPr>
+        <w:t>getConnection</w:t>
+      </w:r>
+      <w:proofErr w:type="spellEnd"/>
+      <w:r>
+        <w:rPr>
+          <w:rFonts w:ascii="Courier New" w:hAnsi="Courier New" w:cs="Courier New"/>
+          <w:sz w:val="20"/>
+          <w:szCs w:val="20"/>
+        </w:rPr>
+        <w:t>(</w:t>
+      </w:r>
+      <w:proofErr w:type="gramEnd"/>
+      <w:r>
+        <w:rPr>
+          <w:rFonts w:ascii="Courier New" w:hAnsi="Courier New" w:cs="Courier New"/>
+          <w:sz w:val="20"/>
+          <w:szCs w:val="20"/>
+        </w:rPr>
+        <w:t>) {</w:t>
+      </w:r>
+    </w:p>
+    <w:p>
+      <w:pPr>
+        <w:autoSpaceDE w:val="0"/>
+        <w:autoSpaceDN w:val="0"/>
+        <w:adjustRightInd w:val="0"/>
+        <w:spacing w:after="0" w:line="240" w:lineRule="auto"/>
+        <w:ind w:left="720"/>
+        <w:rPr>
+          <w:rFonts w:ascii="Courier New" w:hAnsi="Courier New" w:cs="Courier New"/>
+          <w:sz w:val="20"/>
+          <w:szCs w:val="20"/>
+        </w:rPr>
+      </w:pPr>
+      <w:r>
+        <w:rPr>
+          <w:rFonts w:ascii="Courier New" w:hAnsi="Courier New" w:cs="Courier New"/>
+          <w:sz w:val="20"/>
+          <w:szCs w:val="20"/>
+        </w:rPr>
+        <w:tab/>
+      </w:r>
+      <w:r>
+        <w:rPr>
+          <w:rFonts w:ascii="Courier New" w:hAnsi="Courier New" w:cs="Courier New"/>
+          <w:sz w:val="20"/>
+          <w:szCs w:val="20"/>
+        </w:rPr>
+        <w:tab/>
+        <w:t xml:space="preserve">return </w:t>
+      </w:r>
+      <w:proofErr w:type="gramStart"/>
+      <w:r>
+        <w:rPr>
+          <w:rFonts w:ascii="Courier New" w:hAnsi="Courier New" w:cs="Courier New"/>
+          <w:sz w:val="20"/>
+          <w:szCs w:val="20"/>
+        </w:rPr>
+        <w:t>connection;</w:t>
+      </w:r>
+      <w:proofErr w:type="gramEnd"/>
+    </w:p>
+    <w:p>
+      <w:pPr>
+        <w:autoSpaceDE w:val="0"/>
+        <w:autoSpaceDN w:val="0"/>
+        <w:adjustRightInd w:val="0"/>
+        <w:spacing w:after="0" w:line="240" w:lineRule="auto"/>
+        <w:ind w:left="720"/>
+        <w:rPr>
+          <w:rFonts w:ascii="Courier New" w:hAnsi="Courier New" w:cs="Courier New"/>
+          <w:sz w:val="20"/>
+          <w:szCs w:val="20"/>
+        </w:rPr>
+      </w:pPr>
+      <w:r>
+        <w:rPr>
+          <w:rFonts w:ascii="Courier New" w:hAnsi="Courier New" w:cs="Courier New"/>
+          <w:sz w:val="20"/>
+          <w:szCs w:val="20"/>
+        </w:rPr>
+        <w:tab/>
+        <w:t>}</w:t>
+      </w:r>
+    </w:p>
+    <w:p>
+      <w:pPr>
+        <w:autoSpaceDE w:val="0"/>
+        <w:autoSpaceDN w:val="0"/>
+        <w:adjustRightInd w:val="0"/>
+        <w:spacing w:after="0" w:line="240" w:lineRule="auto"/>
+        <w:ind w:left="720"/>
+        <w:rPr>
+          <w:rFonts w:ascii="Courier New" w:hAnsi="Courier New" w:cs="Courier New"/>
+          <w:sz w:val="20"/>
+          <w:szCs w:val="20"/>
+        </w:rPr>
+      </w:pPr>
+      <w:r>
+        <w:rPr>
+          <w:rFonts w:ascii="Courier New" w:hAnsi="Courier New" w:cs="Courier New"/>
+          <w:sz w:val="20"/>
+          <w:szCs w:val="20"/>
+        </w:rPr>
+        <w:tab/>
+        <w:t xml:space="preserve">public void </w:t>
+      </w:r>
+      <w:proofErr w:type="spellStart"/>
+      <w:proofErr w:type="gramStart"/>
+      <w:r>
+        <w:rPr>
+          <w:rFonts w:ascii="Courier New" w:hAnsi="Courier New" w:cs="Courier New"/>
+          <w:sz w:val="20"/>
+          <w:szCs w:val="20"/>
+        </w:rPr>
+        <w:t>setConnection</w:t>
+      </w:r>
+      <w:proofErr w:type="spellEnd"/>
+      <w:r>
+        <w:rPr>
+          <w:rFonts w:ascii="Courier New" w:hAnsi="Courier New" w:cs="Courier New"/>
+          <w:sz w:val="20"/>
+          <w:szCs w:val="20"/>
+        </w:rPr>
+        <w:t>(</w:t>
+      </w:r>
+      <w:proofErr w:type="gramEnd"/>
+      <w:r>
+        <w:rPr>
+          <w:rFonts w:ascii="Courier New" w:hAnsi="Courier New" w:cs="Courier New"/>
+          <w:sz w:val="20"/>
+          <w:szCs w:val="20"/>
+        </w:rPr>
+        <w:t>String connection) {</w:t>
+      </w:r>
+    </w:p>
+    <w:p>
+      <w:pPr>
+        <w:autoSpaceDE w:val="0"/>
+        <w:autoSpaceDN w:val="0"/>
+        <w:adjustRightInd w:val="0"/>
+        <w:spacing w:after="0" w:line="240" w:lineRule="auto"/>
+        <w:ind w:left="720"/>
+        <w:rPr>
+          <w:rFonts w:ascii="Courier New" w:hAnsi="Courier New" w:cs="Courier New"/>
+          <w:sz w:val="20"/>
+          <w:szCs w:val="20"/>
+        </w:rPr>
+      </w:pPr>
+      <w:r>
+        <w:rPr>
+          <w:rFonts w:ascii="Courier New" w:hAnsi="Courier New" w:cs="Courier New"/>
+          <w:sz w:val="20"/>
+          <w:szCs w:val="20"/>
+        </w:rPr>
+        <w:tab/>
+      </w:r>
+      <w:r>
+        <w:rPr>
+          <w:rFonts w:ascii="Courier New" w:hAnsi="Courier New" w:cs="Courier New"/>
+          <w:sz w:val="20"/>
+          <w:szCs w:val="20"/>
+        </w:rPr>
+        <w:tab/>
+      </w:r>
+      <w:proofErr w:type="spellStart"/>
+      <w:proofErr w:type="gramStart"/>
+      <w:r>
+        <w:rPr>
+          <w:rFonts w:ascii="Courier New" w:hAnsi="Courier New" w:cs="Courier New"/>
+          <w:sz w:val="20"/>
+          <w:szCs w:val="20"/>
+        </w:rPr>
+        <w:t>this.connection</w:t>
+      </w:r>
+      <w:proofErr w:type="spellEnd"/>
+      <w:proofErr w:type="gramEnd"/>
+      <w:r>
+        <w:rPr>
+          <w:rFonts w:ascii="Courier New" w:hAnsi="Courier New" w:cs="Courier New"/>
+          <w:sz w:val="20"/>
+          <w:szCs w:val="20"/>
+        </w:rPr>
+        <w:t xml:space="preserve"> = connection;</w:t>
+      </w:r>
+    </w:p>
+    <w:p>
+      <w:pPr>
+        <w:autoSpaceDE w:val="0"/>
+        <w:autoSpaceDN w:val="0"/>
+        <w:adjustRightInd w:val="0"/>
+        <w:spacing w:after="0" w:line="240" w:lineRule="auto"/>
+        <w:ind w:left="720"/>
+        <w:rPr>
+          <w:rFonts w:ascii="Courier New" w:hAnsi="Courier New" w:cs="Courier New"/>
+          <w:sz w:val="20"/>
+          <w:szCs w:val="20"/>
+        </w:rPr>
+      </w:pPr>
+      <w:r>
+        <w:rPr>
+          <w:rFonts w:ascii="Courier New" w:hAnsi="Courier New" w:cs="Courier New"/>
+          <w:sz w:val="20"/>
+          <w:szCs w:val="20"/>
+        </w:rPr>
+        <w:tab/>
+        <w:t>}</w:t>
+      </w:r>
+    </w:p>
+    <w:p>
+      <w:pPr>
+        <w:autoSpaceDE w:val="0"/>
+        <w:autoSpaceDN w:val="0"/>
+        <w:adjustRightInd w:val="0"/>
+        <w:spacing w:after="0" w:line="240" w:lineRule="auto"/>
+        <w:ind w:left="720"/>
+        <w:rPr>
+          <w:rFonts w:ascii="Courier New" w:hAnsi="Courier New" w:cs="Courier New"/>
+          <w:sz w:val="20"/>
+          <w:szCs w:val="20"/>
+        </w:rPr>
+      </w:pPr>
+      <w:r>
+        <w:rPr>
+          <w:rFonts w:ascii="Courier New" w:hAnsi="Courier New" w:cs="Courier New"/>
+          <w:sz w:val="20"/>
+          <w:szCs w:val="20"/>
+        </w:rPr>
+        <w:tab/>
+        <w:t xml:space="preserve">public String </w:t>
+      </w:r>
+      <w:proofErr w:type="spellStart"/>
+      <w:proofErr w:type="gramStart"/>
+      <w:r>
+        <w:rPr>
+          <w:rFonts w:ascii="Courier New" w:hAnsi="Courier New" w:cs="Courier New"/>
+          <w:sz w:val="20"/>
+          <w:szCs w:val="20"/>
+        </w:rPr>
+        <w:t>getHost</w:t>
+      </w:r>
+      <w:proofErr w:type="spellEnd"/>
+      <w:r>
+        <w:rPr>
+          <w:rFonts w:ascii="Courier New" w:hAnsi="Courier New" w:cs="Courier New"/>
+          <w:sz w:val="20"/>
+          <w:szCs w:val="20"/>
+        </w:rPr>
+        <w:t>(</w:t>
+      </w:r>
+      <w:proofErr w:type="gramEnd"/>
+      <w:r>
+        <w:rPr>
+          <w:rFonts w:ascii="Courier New" w:hAnsi="Courier New" w:cs="Courier New"/>
+          <w:sz w:val="20"/>
+          <w:szCs w:val="20"/>
+        </w:rPr>
+        <w:t>) {</w:t>
+      </w:r>
+    </w:p>
+    <w:p>
+      <w:pPr>
+        <w:autoSpaceDE w:val="0"/>
+        <w:autoSpaceDN w:val="0"/>
+        <w:adjustRightInd w:val="0"/>
+        <w:spacing w:after="0" w:line="240" w:lineRule="auto"/>
+        <w:ind w:left="720"/>
+        <w:rPr>
+          <w:rFonts w:ascii="Courier New" w:hAnsi="Courier New" w:cs="Courier New"/>
+          <w:sz w:val="20"/>
+          <w:szCs w:val="20"/>
+        </w:rPr>
+      </w:pPr>
+      <w:r>
+        <w:rPr>
+          <w:rFonts w:ascii="Courier New" w:hAnsi="Courier New" w:cs="Courier New"/>
+          <w:sz w:val="20"/>
+          <w:szCs w:val="20"/>
+        </w:rPr>
+        <w:tab/>
+      </w:r>
+      <w:r>
+        <w:rPr>
+          <w:rFonts w:ascii="Courier New" w:hAnsi="Courier New" w:cs="Courier New"/>
+          <w:sz w:val="20"/>
+          <w:szCs w:val="20"/>
+        </w:rPr>
+        <w:tab/>
+        <w:t xml:space="preserve">return </w:t>
+      </w:r>
+      <w:proofErr w:type="gramStart"/>
+      <w:r>
+        <w:rPr>
+          <w:rFonts w:ascii="Courier New" w:hAnsi="Courier New" w:cs="Courier New"/>
+          <w:sz w:val="20"/>
+          <w:szCs w:val="20"/>
+        </w:rPr>
+        <w:t>host;</w:t>
+      </w:r>
+      <w:proofErr w:type="gramEnd"/>
+    </w:p>
+    <w:p>
+      <w:pPr>
+        <w:autoSpaceDE w:val="0"/>
+        <w:autoSpaceDN w:val="0"/>
+        <w:adjustRightInd w:val="0"/>
+        <w:spacing w:after="0" w:line="240" w:lineRule="auto"/>
+        <w:ind w:left="720"/>
+        <w:rPr>
+          <w:rFonts w:ascii="Courier New" w:hAnsi="Courier New" w:cs="Courier New"/>
+          <w:sz w:val="20"/>
+          <w:szCs w:val="20"/>
+        </w:rPr>
+      </w:pPr>
+      <w:r>
+        <w:rPr>
+          <w:rFonts w:ascii="Courier New" w:hAnsi="Courier New" w:cs="Courier New"/>
+          <w:sz w:val="20"/>
+          <w:szCs w:val="20"/>
+        </w:rPr>
+        <w:tab/>
+        <w:t>}</w:t>
+      </w:r>
+    </w:p>
+    <w:p>
+      <w:pPr>
+        <w:autoSpaceDE w:val="0"/>
+        <w:autoSpaceDN w:val="0"/>
+        <w:adjustRightInd w:val="0"/>
+        <w:spacing w:after="0" w:line="240" w:lineRule="auto"/>
+        <w:ind w:left="720"/>
+        <w:rPr>
+          <w:rFonts w:ascii="Courier New" w:hAnsi="Courier New" w:cs="Courier New"/>
+          <w:sz w:val="20"/>
+          <w:szCs w:val="20"/>
+        </w:rPr>
+      </w:pPr>
+      <w:r>
+        <w:rPr>
+          <w:rFonts w:ascii="Courier New" w:hAnsi="Courier New" w:cs="Courier New"/>
+          <w:sz w:val="20"/>
+          <w:szCs w:val="20"/>
+        </w:rPr>
+        <w:tab/>
+        <w:t xml:space="preserve">public void </w:t>
+      </w:r>
+      <w:proofErr w:type="spellStart"/>
+      <w:proofErr w:type="gramStart"/>
+      <w:r>
+        <w:rPr>
+          <w:rFonts w:ascii="Courier New" w:hAnsi="Courier New" w:cs="Courier New"/>
+          <w:sz w:val="20"/>
+          <w:szCs w:val="20"/>
+        </w:rPr>
+        <w:t>setHost</w:t>
+      </w:r>
+      <w:proofErr w:type="spellEnd"/>
+      <w:r>
+        <w:rPr>
+          <w:rFonts w:ascii="Courier New" w:hAnsi="Courier New" w:cs="Courier New"/>
+          <w:sz w:val="20"/>
+          <w:szCs w:val="20"/>
+        </w:rPr>
+        <w:t>(</w:t>
+      </w:r>
+      <w:proofErr w:type="gramEnd"/>
+      <w:r>
+        <w:rPr>
+          <w:rFonts w:ascii="Courier New" w:hAnsi="Courier New" w:cs="Courier New"/>
+          <w:sz w:val="20"/>
+          <w:szCs w:val="20"/>
+        </w:rPr>
+        <w:t>String host) {</w:t>
+      </w:r>
+    </w:p>
+    <w:p>
+      <w:pPr>
+        <w:autoSpaceDE w:val="0"/>
+        <w:autoSpaceDN w:val="0"/>
+        <w:adjustRightInd w:val="0"/>
+        <w:spacing w:after="0" w:line="240" w:lineRule="auto"/>
+        <w:ind w:left="720"/>
+        <w:rPr>
+          <w:rFonts w:ascii="Courier New" w:hAnsi="Courier New" w:cs="Courier New"/>
+          <w:sz w:val="20"/>
+          <w:szCs w:val="20"/>
+        </w:rPr>
+      </w:pPr>
+      <w:r>
+        <w:rPr>
+          <w:rFonts w:ascii="Courier New" w:hAnsi="Courier New" w:cs="Courier New"/>
+          <w:sz w:val="20"/>
+          <w:szCs w:val="20"/>
+        </w:rPr>
+        <w:tab/>
+      </w:r>
+      <w:r>
+        <w:rPr>
+          <w:rFonts w:ascii="Courier New" w:hAnsi="Courier New" w:cs="Courier New"/>
+          <w:sz w:val="20"/>
+          <w:szCs w:val="20"/>
+        </w:rPr>
+        <w:tab/>
+      </w:r>
+      <w:proofErr w:type="spellStart"/>
+      <w:proofErr w:type="gramStart"/>
+      <w:r>
+        <w:rPr>
+          <w:rFonts w:ascii="Courier New" w:hAnsi="Courier New" w:cs="Courier New"/>
+          <w:sz w:val="20"/>
+          <w:szCs w:val="20"/>
+        </w:rPr>
+        <w:t>this.host</w:t>
+      </w:r>
+      <w:proofErr w:type="spellEnd"/>
+      <w:proofErr w:type="gramEnd"/>
+      <w:r>
+        <w:rPr>
+          <w:rFonts w:ascii="Courier New" w:hAnsi="Courier New" w:cs="Courier New"/>
+          <w:sz w:val="20"/>
+          <w:szCs w:val="20"/>
+        </w:rPr>
+        <w:t xml:space="preserve"> = host;</w:t>
+      </w:r>
+    </w:p>
+    <w:p>
+      <w:pPr>
+        <w:autoSpaceDE w:val="0"/>
+        <w:autoSpaceDN w:val="0"/>
+        <w:adjustRightInd w:val="0"/>
+        <w:spacing w:after="0" w:line="240" w:lineRule="auto"/>
+        <w:ind w:left="720"/>
+        <w:rPr>
+          <w:rFonts w:ascii="Courier New" w:hAnsi="Courier New" w:cs="Courier New"/>
+          <w:sz w:val="20"/>
+          <w:szCs w:val="20"/>
+        </w:rPr>
+      </w:pPr>
+      <w:r>
+        <w:rPr>
+          <w:rFonts w:ascii="Courier New" w:hAnsi="Courier New" w:cs="Courier New"/>
+          <w:sz w:val="20"/>
+          <w:szCs w:val="20"/>
+        </w:rPr>
+        <w:tab/>
+        <w:t>}</w:t>
+      </w:r>
+    </w:p>
+    <w:p>
+      <w:pPr>
+        <w:autoSpaceDE w:val="0"/>
+        <w:autoSpaceDN w:val="0"/>
+        <w:adjustRightInd w:val="0"/>
+        <w:spacing w:after="0" w:line="240" w:lineRule="auto"/>
+        <w:ind w:left="720"/>
+        <w:rPr>
+          <w:rFonts w:ascii="Courier New" w:hAnsi="Courier New" w:cs="Courier New"/>
+          <w:sz w:val="20"/>
+          <w:szCs w:val="20"/>
+        </w:rPr>
+      </w:pPr>
+      <w:r>
+        <w:rPr>
+          <w:rFonts w:ascii="Courier New" w:hAnsi="Courier New" w:cs="Courier New"/>
+          <w:sz w:val="20"/>
+          <w:szCs w:val="20"/>
+        </w:rPr>
+        <w:tab/>
+        <w:t xml:space="preserve">public int </w:t>
+      </w:r>
+      <w:proofErr w:type="spellStart"/>
+      <w:proofErr w:type="gramStart"/>
+      <w:r>
+        <w:rPr>
+          <w:rFonts w:ascii="Courier New" w:hAnsi="Courier New" w:cs="Courier New"/>
+          <w:sz w:val="20"/>
+          <w:szCs w:val="20"/>
+        </w:rPr>
+        <w:t>getPort</w:t>
+      </w:r>
+      <w:proofErr w:type="spellEnd"/>
+      <w:r>
+        <w:rPr>
+          <w:rFonts w:ascii="Courier New" w:hAnsi="Courier New" w:cs="Courier New"/>
+          <w:sz w:val="20"/>
+          <w:szCs w:val="20"/>
+        </w:rPr>
+        <w:t>(</w:t>
+      </w:r>
+      <w:proofErr w:type="gramEnd"/>
+      <w:r>
+        <w:rPr>
+          <w:rFonts w:ascii="Courier New" w:hAnsi="Courier New" w:cs="Courier New"/>
+          <w:sz w:val="20"/>
+          <w:szCs w:val="20"/>
+        </w:rPr>
+        <w:t>) {</w:t>
+      </w:r>
+    </w:p>
+    <w:p>
+      <w:pPr>
+        <w:autoSpaceDE w:val="0"/>
+        <w:autoSpaceDN w:val="0"/>
+        <w:adjustRightInd w:val="0"/>
+        <w:spacing w:after="0" w:line="240" w:lineRule="auto"/>
+        <w:ind w:left="720"/>
+        <w:rPr>
+          <w:rFonts w:ascii="Courier New" w:hAnsi="Courier New" w:cs="Courier New"/>
+          <w:sz w:val="20"/>
+          <w:szCs w:val="20"/>
+        </w:rPr>
+      </w:pPr>
+      <w:r>
+        <w:rPr>
+          <w:rFonts w:ascii="Courier New" w:hAnsi="Courier New" w:cs="Courier New"/>
+          <w:sz w:val="20"/>
+          <w:szCs w:val="20"/>
+        </w:rPr>
+        <w:tab/>
+      </w:r>
+      <w:r>
+        <w:rPr>
+          <w:rFonts w:ascii="Courier New" w:hAnsi="Courier New" w:cs="Courier New"/>
+          <w:sz w:val="20"/>
+          <w:szCs w:val="20"/>
+        </w:rPr>
+        <w:tab/>
+        <w:t xml:space="preserve">return </w:t>
+      </w:r>
+      <w:proofErr w:type="gramStart"/>
+      <w:r>
+        <w:rPr>
+          <w:rFonts w:ascii="Courier New" w:hAnsi="Courier New" w:cs="Courier New"/>
+          <w:sz w:val="20"/>
+          <w:szCs w:val="20"/>
+        </w:rPr>
+        <w:t>port;</w:t>
+      </w:r>
+      <w:proofErr w:type="gramEnd"/>
+    </w:p>
+    <w:p>
+      <w:pPr>
+        <w:autoSpaceDE w:val="0"/>
+        <w:autoSpaceDN w:val="0"/>
+        <w:adjustRightInd w:val="0"/>
+        <w:spacing w:after="0" w:line="240" w:lineRule="auto"/>
+        <w:ind w:left="720"/>
+        <w:rPr>
+          <w:rFonts w:ascii="Courier New" w:hAnsi="Courier New" w:cs="Courier New"/>
+          <w:sz w:val="20"/>
+          <w:szCs w:val="20"/>
+        </w:rPr>
+      </w:pPr>
+      <w:r>
+        <w:rPr>
+          <w:rFonts w:ascii="Courier New" w:hAnsi="Courier New" w:cs="Courier New"/>
+          <w:sz w:val="20"/>
+          <w:szCs w:val="20"/>
+        </w:rPr>
+        <w:tab/>
+        <w:t>}</w:t>
+      </w:r>
+    </w:p>
+    <w:p>
+      <w:pPr>
+        <w:autoSpaceDE w:val="0"/>
+        <w:autoSpaceDN w:val="0"/>
+        <w:adjustRightInd w:val="0"/>
+        <w:spacing w:after="0" w:line="240" w:lineRule="auto"/>
+        <w:ind w:left="720"/>
+        <w:rPr>
+          <w:rFonts w:ascii="Courier New" w:hAnsi="Courier New" w:cs="Courier New"/>
+          <w:sz w:val="20"/>
+          <w:szCs w:val="20"/>
+        </w:rPr>
+      </w:pPr>
+      <w:r>
+        <w:rPr>
+          <w:rFonts w:ascii="Courier New" w:hAnsi="Courier New" w:cs="Courier New"/>
+          <w:sz w:val="20"/>
+          <w:szCs w:val="20"/>
+        </w:rPr>
+        <w:tab/>
+        <w:t xml:space="preserve">public void </w:t>
+      </w:r>
+      <w:proofErr w:type="spellStart"/>
+      <w:proofErr w:type="gramStart"/>
+      <w:r>
+        <w:rPr>
+          <w:rFonts w:ascii="Courier New" w:hAnsi="Courier New" w:cs="Courier New"/>
+          <w:sz w:val="20"/>
+          <w:szCs w:val="20"/>
+        </w:rPr>
+        <w:t>setPort</w:t>
+      </w:r>
+      <w:proofErr w:type="spellEnd"/>
+      <w:r>
+        <w:rPr>
+          <w:rFonts w:ascii="Courier New" w:hAnsi="Courier New" w:cs="Courier New"/>
+          <w:sz w:val="20"/>
+          <w:szCs w:val="20"/>
+        </w:rPr>
+        <w:t>(</w:t>
+      </w:r>
+      <w:proofErr w:type="gramEnd"/>
+      <w:r>
+        <w:rPr>
+          <w:rFonts w:ascii="Courier New" w:hAnsi="Courier New" w:cs="Courier New"/>
+          <w:sz w:val="20"/>
+          <w:szCs w:val="20"/>
+        </w:rPr>
+        <w:t>int port) {</w:t>
+      </w:r>
+    </w:p>
+    <w:p>
+      <w:pPr>
+        <w:autoSpaceDE w:val="0"/>
+        <w:autoSpaceDN w:val="0"/>
+        <w:adjustRightInd w:val="0"/>
+        <w:spacing w:after="0" w:line="240" w:lineRule="auto"/>
+        <w:ind w:left="720"/>
+        <w:rPr>
+          <w:rFonts w:ascii="Courier New" w:hAnsi="Courier New" w:cs="Courier New"/>
+          <w:sz w:val="20"/>
+          <w:szCs w:val="20"/>
+        </w:rPr>
+      </w:pPr>
+      <w:r>
+        <w:rPr>
+          <w:rFonts w:ascii="Courier New" w:hAnsi="Courier New" w:cs="Courier New"/>
+          <w:sz w:val="20"/>
+          <w:szCs w:val="20"/>
+        </w:rPr>
+        <w:tab/>
+      </w:r>
+      <w:r>
+        <w:rPr>
+          <w:rFonts w:ascii="Courier New" w:hAnsi="Courier New" w:cs="Courier New"/>
+          <w:sz w:val="20"/>
+          <w:szCs w:val="20"/>
+        </w:rPr>
+        <w:tab/>
+      </w:r>
+      <w:proofErr w:type="spellStart"/>
+      <w:proofErr w:type="gramStart"/>
+      <w:r>
+        <w:rPr>
+          <w:rFonts w:ascii="Courier New" w:hAnsi="Courier New" w:cs="Courier New"/>
+          <w:sz w:val="20"/>
+          <w:szCs w:val="20"/>
+        </w:rPr>
+        <w:t>this.port</w:t>
+      </w:r>
+      <w:proofErr w:type="spellEnd"/>
+      <w:proofErr w:type="gramEnd"/>
+      <w:r>
+        <w:rPr>
+          <w:rFonts w:ascii="Courier New" w:hAnsi="Courier New" w:cs="Courier New"/>
+          <w:sz w:val="20"/>
+          <w:szCs w:val="20"/>
+        </w:rPr>
+        <w:t xml:space="preserve"> = port;</w:t>
+      </w:r>
+    </w:p>
+    <w:p>
+      <w:pPr>
+        <w:autoSpaceDE w:val="0"/>
+        <w:autoSpaceDN w:val="0"/>
+        <w:adjustRightInd w:val="0"/>
+        <w:spacing w:after="0" w:line="240" w:lineRule="auto"/>
+        <w:rPr>
+          <w:rFonts w:ascii="Courier New" w:hAnsi="Courier New" w:cs="Courier New"/>
+          <w:sz w:val="20"/>
+          <w:szCs w:val="20"/>
+        </w:rPr>
+      </w:pPr>
+      <w:r>
+        <w:rPr>
+          <w:rFonts w:ascii="Courier New" w:hAnsi="Courier New" w:cs="Courier New"/>
+          <w:sz w:val="20"/>
+          <w:szCs w:val="20"/>
+        </w:rPr>
+        <w:tab/>
+        <w:t>}</w:t>
+      </w:r>
+    </w:p>
+    <w:p>
+      <w:pPr>
+        <w:autoSpaceDE w:val="0"/>
+        <w:autoSpaceDN w:val="0"/>
+        <w:adjustRightInd w:val="0"/>
+        <w:spacing w:after="0" w:line="240" w:lineRule="auto"/>
+        <w:rPr>
+          <w:rFonts w:ascii="Courier New" w:hAnsi="Courier New" w:cs="Courier New"/>
+          <w:sz w:val="20"/>
+          <w:szCs w:val="20"/>
+        </w:rPr>
+      </w:pPr>
+      <w:r>
+        <w:rPr>
+          <w:rFonts w:ascii="Courier New" w:hAnsi="Courier New" w:cs="Courier New"/>
+          <w:sz w:val="20"/>
+          <w:szCs w:val="20"/>
+        </w:rPr>
+        <w:tab/>
+      </w:r>
+    </w:p>
+    <w:p>
+      <w:pPr>
+        <w:pStyle w:val="ListParagraph"/>
+        <w:rPr>
+          <w:rFonts w:ascii="Courier New" w:hAnsi="Courier New" w:cs="Courier New"/>
+          <w:sz w:val="20"/>
+          <w:szCs w:val="20"/>
+        </w:rPr>
+      </w:pPr>
+      <w:r>
+        <w:rPr>
+          <w:rFonts w:ascii="Courier New" w:hAnsi="Courier New" w:cs="Courier New"/>
+          <w:sz w:val="20"/>
+          <w:szCs w:val="20"/>
+        </w:rPr>
+        <w:t>}</w:t>
+      </w:r>
+    </w:p>
+    <w:p>
+      <w:pPr>
+        <w:pStyle w:val="ListParagraph"/>
+        <w:numPr>
+          <w:ilvl w:val="0"/>
+          <w:numId w:val="6"/>
+        </w:numPr>
+        <w:rPr>
+          <w:rFonts w:ascii="Courier New" w:hAnsi="Courier New" w:cs="Courier New"/>
+          <w:sz w:val="20"/>
+          <w:szCs w:val="20"/>
+        </w:rPr>
+      </w:pPr>
+    </w:p>
+    <w:p>
+      <w:pPr>
+        <w:autoSpaceDE w:val="0"/>
+        <w:autoSpaceDN w:val="0"/>
+        <w:adjustRightInd w:val="0"/>
+        <w:spacing w:after="0" w:line="240" w:lineRule="auto"/>
+        <w:ind w:firstLine="720"/>
+        <w:rPr>
+          <w:rFonts w:ascii="Courier New" w:hAnsi="Courier New" w:cs="Courier New"/>
+          <w:sz w:val="20"/>
+          <w:szCs w:val="20"/>
+        </w:rPr>
+      </w:pPr>
+      <w:r>
+        <w:rPr>
+          <w:rFonts w:ascii="Courier New" w:hAnsi="Courier New" w:cs="Courier New"/>
+          <w:i/>
+          <w:iCs/>
+          <w:sz w:val="20"/>
+          <w:szCs w:val="20"/>
+        </w:rPr>
+        <w:t>@Autowired</w:t>
+      </w:r>
+    </w:p>
+    <w:p>
+      <w:pPr>
+        <w:autoSpaceDE w:val="0"/>
+        <w:autoSpaceDN w:val="0"/>
+        <w:adjustRightInd w:val="0"/>
+        <w:spacing w:after="0" w:line="240" w:lineRule="auto"/>
+        <w:rPr>
+          <w:rFonts w:ascii="Courier New" w:hAnsi="Courier New" w:cs="Courier New"/>
+          <w:sz w:val="20"/>
+          <w:szCs w:val="20"/>
+        </w:rPr>
+      </w:pPr>
+      <w:r>
+        <w:rPr>
+          <w:rFonts w:ascii="Courier New" w:hAnsi="Courier New" w:cs="Courier New"/>
+          <w:sz w:val="20"/>
+          <w:szCs w:val="20"/>
+        </w:rPr>
+        <w:tab/>
+        <w:t xml:space="preserve">private </w:t>
+      </w:r>
+      <w:proofErr w:type="spellStart"/>
+      <w:r>
+        <w:rPr>
+          <w:rFonts w:ascii="Courier New" w:hAnsi="Courier New" w:cs="Courier New"/>
+          <w:sz w:val="20"/>
+          <w:szCs w:val="20"/>
+        </w:rPr>
+        <w:t>DbConnection</w:t>
+      </w:r>
+      <w:proofErr w:type="spellEnd"/>
+      <w:r>
+        <w:rPr>
+          <w:rFonts w:ascii="Courier New" w:hAnsi="Courier New" w:cs="Courier New"/>
+          <w:sz w:val="20"/>
+          <w:szCs w:val="20"/>
+        </w:rPr>
+        <w:t xml:space="preserve"> </w:t>
+      </w:r>
+      <w:proofErr w:type="spellStart"/>
+      <w:proofErr w:type="gramStart"/>
+      <w:r>
+        <w:rPr>
+          <w:rFonts w:ascii="Courier New" w:hAnsi="Courier New" w:cs="Courier New"/>
+          <w:sz w:val="20"/>
+          <w:szCs w:val="20"/>
+        </w:rPr>
+        <w:t>dbConnection</w:t>
+      </w:r>
+      <w:proofErr w:type="spellEnd"/>
+      <w:r>
+        <w:rPr>
+          <w:rFonts w:ascii="Courier New" w:hAnsi="Courier New" w:cs="Courier New"/>
+          <w:sz w:val="20"/>
+          <w:szCs w:val="20"/>
+        </w:rPr>
+        <w:t>;</w:t>
+      </w:r>
+      <w:proofErr w:type="gramEnd"/>
+    </w:p>
+    <w:p>
+      <w:pPr>
+        <w:autoSpaceDE w:val="0"/>
+        <w:autoSpaceDN w:val="0"/>
+        <w:adjustRightInd w:val="0"/>
+        <w:spacing w:after="0" w:line="240" w:lineRule="auto"/>
+        <w:rPr>
+          <w:rFonts w:ascii="Courier New" w:hAnsi="Courier New" w:cs="Courier New"/>
+          <w:sz w:val="20"/>
+          <w:szCs w:val="20"/>
+        </w:rPr>
+      </w:pPr>
+    </w:p>
+    <w:p>
+      <w:pPr>
+        <w:autoSpaceDE w:val="0"/>
+        <w:autoSpaceDN w:val="0"/>
+        <w:adjustRightInd w:val="0"/>
+        <w:spacing w:after="0" w:line="240" w:lineRule="auto"/>
+        <w:rPr>
+          <w:rFonts w:ascii="Courier New" w:hAnsi="Courier New" w:cs="Courier New"/>
+          <w:sz w:val="20"/>
+          <w:szCs w:val="20"/>
+        </w:rPr>
+      </w:pPr>
+      <w:r>
+        <w:rPr>
+          <w:rFonts w:ascii="Courier New" w:hAnsi="Courier New" w:cs="Courier New"/>
+          <w:sz w:val="20"/>
+          <w:szCs w:val="20"/>
+        </w:rPr>
+        <w:tab/>
+      </w:r>
+      <w:r>
+        <w:rPr>
+          <w:rFonts w:ascii="Courier New" w:hAnsi="Courier New" w:cs="Courier New"/>
+          <w:i/>
+          <w:iCs/>
+          <w:sz w:val="20"/>
+          <w:szCs w:val="20"/>
+        </w:rPr>
+        <w:t>@GetMapping</w:t>
+      </w:r>
+      <w:r>
+        <w:rPr>
+          <w:rFonts w:ascii="Courier New" w:hAnsi="Courier New" w:cs="Courier New"/>
+          <w:sz w:val="20"/>
+          <w:szCs w:val="20"/>
+        </w:rPr>
+        <w:t>("/db")</w:t>
+      </w:r>
+    </w:p>
+    <w:p>
+      <w:pPr>
+        <w:autoSpaceDE w:val="0"/>
+        <w:autoSpaceDN w:val="0"/>
+        <w:adjustRightInd w:val="0"/>
+        <w:spacing w:after="0" w:line="240" w:lineRule="auto"/>
+        <w:rPr>
+          <w:rFonts w:ascii="Courier New" w:hAnsi="Courier New" w:cs="Courier New"/>
+          <w:sz w:val="20"/>
+          <w:szCs w:val="20"/>
+        </w:rPr>
+      </w:pPr>
+      <w:r>
+        <w:rPr>
+          <w:rFonts w:ascii="Courier New" w:hAnsi="Courier New" w:cs="Courier New"/>
+          <w:sz w:val="20"/>
+          <w:szCs w:val="20"/>
+        </w:rPr>
+        <w:tab/>
+        <w:t xml:space="preserve">public String </w:t>
+      </w:r>
+      <w:proofErr w:type="spellStart"/>
+      <w:proofErr w:type="gramStart"/>
+      <w:r>
+        <w:rPr>
+          <w:rFonts w:ascii="Courier New" w:hAnsi="Courier New" w:cs="Courier New"/>
+          <w:sz w:val="20"/>
+          <w:szCs w:val="20"/>
+        </w:rPr>
+        <w:t>getDbDetails</w:t>
+      </w:r>
+      <w:proofErr w:type="spellEnd"/>
+      <w:r>
+        <w:rPr>
+          <w:rFonts w:ascii="Courier New" w:hAnsi="Courier New" w:cs="Courier New"/>
+          <w:sz w:val="20"/>
+          <w:szCs w:val="20"/>
+        </w:rPr>
+        <w:t>(</w:t>
+      </w:r>
+      <w:proofErr w:type="gramEnd"/>
+      <w:r>
+        <w:rPr>
+          <w:rFonts w:ascii="Courier New" w:hAnsi="Courier New" w:cs="Courier New"/>
+          <w:sz w:val="20"/>
+          <w:szCs w:val="20"/>
+        </w:rPr>
+        <w:t>) {</w:t>
+      </w:r>
+    </w:p>
+    <w:p>
+      <w:pPr>
+        <w:autoSpaceDE w:val="0"/>
+        <w:autoSpaceDN w:val="0"/>
+        <w:adjustRightInd w:val="0"/>
+        <w:spacing w:after="0" w:line="240" w:lineRule="auto"/>
+        <w:ind w:left="1440"/>
+        <w:rPr>
+          <w:rFonts w:ascii="Courier New" w:hAnsi="Courier New" w:cs="Courier New"/>
+          <w:sz w:val="20"/>
+          <w:szCs w:val="20"/>
+        </w:rPr>
+      </w:pPr>
+      <w:r>
+        <w:rPr>
+          <w:rFonts w:ascii="Courier New" w:hAnsi="Courier New" w:cs="Courier New"/>
+          <w:sz w:val="20"/>
+          <w:szCs w:val="20"/>
+        </w:rPr>
+        <w:t>return dbConnection.getConnection</w:t>
+      </w:r>
+      <w:proofErr w:type="gramStart"/>
+      <w:r>
+        <w:rPr>
+          <w:rFonts w:ascii="Courier New" w:hAnsi="Courier New" w:cs="Courier New"/>
+          <w:sz w:val="20"/>
+          <w:szCs w:val="20"/>
+        </w:rPr>
+        <w:t>()+dbConnection.getHost</w:t>
+      </w:r>
+      <w:proofErr w:type="gramEnd"/>
+      <w:r>
+        <w:rPr>
+          <w:rFonts w:ascii="Courier New" w:hAnsi="Courier New" w:cs="Courier New"/>
+          <w:sz w:val="20"/>
+          <w:szCs w:val="20"/>
+        </w:rPr>
+        <w:t>()+dbConnection.getPort();</w:t>
+      </w:r>
+    </w:p>
+    <w:p>
+      <w:pPr>
+        <w:autoSpaceDE w:val="0"/>
+        <w:autoSpaceDN w:val="0"/>
+        <w:adjustRightInd w:val="0"/>
+        <w:spacing w:after="0" w:line="240" w:lineRule="auto"/>
+        <w:rPr>
+          <w:rFonts w:ascii="Courier New" w:hAnsi="Courier New" w:cs="Courier New"/>
+          <w:sz w:val="20"/>
+          <w:szCs w:val="20"/>
+        </w:rPr>
+      </w:pPr>
+      <w:r>
+        <w:rPr>
+          <w:rFonts w:ascii="Courier New" w:hAnsi="Courier New" w:cs="Courier New"/>
+          <w:sz w:val="20"/>
+          <w:szCs w:val="20"/>
+        </w:rPr>
+        <w:lastRenderedPageBreak/>
+        <w:tab/>
+        <w:t>}</w:t>
+      </w:r>
+    </w:p>
+    <w:p>
+      <w:pPr>
+        <w:rPr>
+          <w:rFonts w:ascii="Arial" w:hAnsi="Arial" w:cs="Arial"/>
+          <w:sz w:val="28"/>
+          <w:szCs w:val="28"/>
+        </w:rPr>
+      </w:pPr>
+      <w:r>
+        <w:rPr>
+          <w:rFonts w:ascii="Arial" w:hAnsi="Arial" w:cs="Arial"/>
+          <w:sz w:val="28"/>
+          <w:szCs w:val="28"/>
+        </w:rPr>
+        <w:t xml:space="preserve">## Running jar file from </w:t>
+      </w:r>
+      <w:proofErr w:type="spellStart"/>
+      <w:r>
+        <w:rPr>
+          <w:rFonts w:ascii="Arial" w:hAnsi="Arial" w:cs="Arial"/>
+          <w:sz w:val="28"/>
+          <w:szCs w:val="28"/>
+        </w:rPr>
+        <w:t>cmd</w:t>
+      </w:r>
+      <w:proofErr w:type="spellEnd"/>
+      <w:r>
+        <w:rPr>
+          <w:rFonts w:ascii="Arial" w:hAnsi="Arial" w:cs="Arial"/>
+          <w:sz w:val="28"/>
+          <w:szCs w:val="28"/>
+        </w:rPr>
+        <w:t xml:space="preserve"> line</w:t>
       </w:r>
     </w:p>
     <w:p>
@@ -1072,13 +2862,73 @@
           <w:szCs w:val="28"/>
         </w:rPr>
       </w:pPr>
-      <w:r>
-        <w:rPr>
-          <w:rFonts w:ascii="Arial" w:hAnsi="Arial" w:cs="Arial"/>
-          <w:sz w:val="28"/>
-          <w:szCs w:val="28"/>
-        </w:rPr>
-        <w:t>Scenario</w:t>
+      <w:proofErr w:type="spellStart"/>
+      <w:r>
+        <w:rPr>
+          <w:rFonts w:ascii="Arial" w:hAnsi="Arial" w:cs="Arial"/>
+          <w:sz w:val="28"/>
+          <w:szCs w:val="28"/>
+        </w:rPr>
+        <w:t>mvn</w:t>
+      </w:r>
+      <w:proofErr w:type="spellEnd"/>
+      <w:r>
+        <w:rPr>
+          <w:rFonts w:ascii="Arial" w:hAnsi="Arial" w:cs="Arial"/>
+          <w:sz w:val="28"/>
+          <w:szCs w:val="28"/>
+        </w:rPr>
+        <w:t xml:space="preserve"> -</w:t>
+      </w:r>
+      <w:proofErr w:type="gramStart"/>
+      <w:r>
+        <w:rPr>
+          <w:rFonts w:ascii="Arial" w:hAnsi="Arial" w:cs="Arial"/>
+          <w:sz w:val="28"/>
+          <w:szCs w:val="28"/>
+        </w:rPr>
+        <w:t>v  =</w:t>
+      </w:r>
+      <w:proofErr w:type="gramEnd"/>
+      <w:r>
+        <w:rPr>
+          <w:rFonts w:ascii="Arial" w:hAnsi="Arial" w:cs="Arial"/>
+          <w:sz w:val="28"/>
+          <w:szCs w:val="28"/>
+        </w:rPr>
+        <w:t>&gt; check if maven installed</w:t>
+      </w:r>
+    </w:p>
+    <w:p>
+      <w:pPr>
+        <w:pStyle w:val="ListParagraph"/>
+        <w:numPr>
+          <w:ilvl w:val="0"/>
+          <w:numId w:val="1"/>
+        </w:numPr>
+        <w:rPr>
+          <w:rFonts w:ascii="Arial" w:hAnsi="Arial" w:cs="Arial"/>
+          <w:sz w:val="28"/>
+          <w:szCs w:val="28"/>
+        </w:rPr>
+      </w:pPr>
+      <w:proofErr w:type="spellStart"/>
+      <w:r>
+        <w:rPr>
+          <w:rFonts w:ascii="Arial" w:hAnsi="Arial" w:cs="Arial"/>
+          <w:sz w:val="28"/>
+          <w:szCs w:val="28"/>
+        </w:rPr>
+        <w:t>mvn</w:t>
+      </w:r>
+      <w:proofErr w:type="spellEnd"/>
+      <w:r>
+        <w:rPr>
+          <w:rFonts w:ascii="Arial" w:hAnsi="Arial" w:cs="Arial"/>
+          <w:sz w:val="28"/>
+          <w:szCs w:val="28"/>
+        </w:rPr>
+        <w:t xml:space="preserve"> install</w:t>
       </w:r>
     </w:p>
     <w:p>
@@ -1100,25 +2950,77 @@
           <w:sz w:val="28"/>
           <w:szCs w:val="28"/>
         </w:rPr>
-        <w:t xml:space="preserve">Suppose we create a jar file of application, we no longer able access </w:t>
-      </w:r>
-      <w:proofErr w:type="spellStart"/>
-      <w:r>
-        <w:rPr>
-          <w:rFonts w:ascii="Arial" w:hAnsi="Arial" w:cs="Arial"/>
-          <w:sz w:val="28"/>
-          <w:szCs w:val="28"/>
-        </w:rPr>
-        <w:t>application.properties</w:t>
-      </w:r>
-      <w:proofErr w:type="spellEnd"/>
-      <w:r>
-        <w:rPr>
-          <w:rFonts w:ascii="Arial" w:hAnsi="Arial" w:cs="Arial"/>
-          <w:sz w:val="28"/>
-          <w:szCs w:val="28"/>
-        </w:rPr>
-        <w:t xml:space="preserve"> file of application</w:t>
+        <w:t>in target folder jar file gets created</w:t>
+      </w:r>
+    </w:p>
+    <w:p>
+      <w:pPr>
+        <w:pStyle w:val="ListParagraph"/>
+        <w:numPr>
+          <w:ilvl w:val="0"/>
+          <w:numId w:val="1"/>
+        </w:numPr>
+        <w:rPr>
+          <w:rFonts w:ascii="Arial" w:hAnsi="Arial" w:cs="Arial"/>
+          <w:sz w:val="28"/>
+          <w:szCs w:val="28"/>
+        </w:rPr>
+      </w:pPr>
+      <w:r>
+        <w:rPr>
+          <w:rFonts w:ascii="Arial" w:hAnsi="Arial" w:cs="Arial"/>
+          <w:sz w:val="28"/>
+          <w:szCs w:val="28"/>
+        </w:rPr>
+        <w:t>java -jar &lt;name of jar file&gt;</w:t>
+      </w:r>
+    </w:p>
+    <w:p>
+      <w:pPr>
+        <w:rPr>
+          <w:rFonts w:ascii="Arial" w:hAnsi="Arial" w:cs="Arial"/>
+          <w:sz w:val="28"/>
+          <w:szCs w:val="28"/>
+        </w:rPr>
+      </w:pPr>
+    </w:p>
+    <w:p>
+      <w:pPr>
+        <w:rPr>
+          <w:rFonts w:ascii="Arial" w:hAnsi="Arial" w:cs="Arial"/>
+          <w:sz w:val="28"/>
+          <w:szCs w:val="28"/>
+        </w:rPr>
+      </w:pPr>
+      <w:r>
+        <w:rPr>
+          <w:rFonts w:ascii="Arial" w:hAnsi="Arial" w:cs="Arial"/>
+          <w:sz w:val="28"/>
+          <w:szCs w:val="28"/>
+        </w:rPr>
+        <w:t>## Externalize the properties file</w:t>
+      </w:r>
+    </w:p>
+    <w:p>
+      <w:pPr>
+        <w:pStyle w:val="ListParagraph"/>
+        <w:numPr>
+          <w:ilvl w:val="0"/>
+          <w:numId w:val="1"/>
+        </w:numPr>
+        <w:rPr>
+          <w:rFonts w:ascii="Arial" w:hAnsi="Arial" w:cs="Arial"/>
+          <w:sz w:val="28"/>
+          <w:szCs w:val="28"/>
+        </w:rPr>
+      </w:pPr>
+      <w:r>
+        <w:rPr>
+          <w:rFonts w:ascii="Arial" w:hAnsi="Arial" w:cs="Arial"/>
+          <w:sz w:val="28"/>
+          <w:szCs w:val="28"/>
+        </w:rPr>
+        <w:t>Scenario</w:t>
       </w:r>
     </w:p>
     <w:p>
@@ -1140,7 +3042,25 @@
           <w:sz w:val="28"/>
           <w:szCs w:val="28"/>
         </w:rPr>
-        <w:t>In that case what we create a property file at target file. Now we can change value of any key externally and the application automatically pick the value from external property file instead of one which is within jar file</w:t>
+        <w:t xml:space="preserve">Suppose we create a jar file of application, we no longer able access </w:t>
+      </w:r>
+      <w:proofErr w:type="spellStart"/>
+      <w:r>
+        <w:rPr>
+          <w:rFonts w:ascii="Arial" w:hAnsi="Arial" w:cs="Arial"/>
+          <w:sz w:val="28"/>
+          <w:szCs w:val="28"/>
+        </w:rPr>
+        <w:t>application.properties</w:t>
+      </w:r>
+      <w:proofErr w:type="spellEnd"/>
+      <w:r>
+        <w:rPr>
+          <w:rFonts w:ascii="Arial" w:hAnsi="Arial" w:cs="Arial"/>
+          <w:sz w:val="28"/>
+          <w:szCs w:val="28"/>
+        </w:rPr>
+        <w:t xml:space="preserve"> file of application</w:t>
       </w:r>
     </w:p>
     <w:p>
@@ -1162,35 +3082,305 @@
           <w:sz w:val="28"/>
           <w:szCs w:val="28"/>
         </w:rPr>
+        <w:t>In that case what we create a property file at target file. Now we can change value of any key externally and the application automatically pick the value from external property file instead of one which is within jar file</w:t>
+      </w:r>
+    </w:p>
+    <w:p>
+      <w:pPr>
+        <w:pStyle w:val="ListParagraph"/>
+        <w:numPr>
+          <w:ilvl w:val="1"/>
+          <w:numId w:val="1"/>
+        </w:numPr>
+        <w:rPr>
+          <w:rFonts w:ascii="Arial" w:hAnsi="Arial" w:cs="Arial"/>
+          <w:sz w:val="28"/>
+          <w:szCs w:val="28"/>
+        </w:rPr>
+      </w:pPr>
+      <w:r>
+        <w:rPr>
+          <w:rFonts w:ascii="Arial" w:hAnsi="Arial" w:cs="Arial"/>
+          <w:sz w:val="28"/>
+          <w:szCs w:val="28"/>
+        </w:rPr>
         <w:t>We can also pass value to key through command line as well</w:t>
       </w:r>
     </w:p>
     <w:p>
       <w:pPr>
-        <w:rPr>
-          <w:rFonts w:ascii="Arial" w:hAnsi="Arial" w:cs="Arial"/>
-          <w:sz w:val="28"/>
-          <w:szCs w:val="28"/>
-        </w:rPr>
-      </w:pPr>
-    </w:p>
-    <w:p>
-      <w:pPr>
-        <w:rPr>
-          <w:rFonts w:ascii="Arial" w:hAnsi="Arial" w:cs="Arial"/>
-          <w:sz w:val="28"/>
-          <w:szCs w:val="28"/>
-        </w:rPr>
-      </w:pPr>
-      <w:r>
-        <w:rPr>
-          <w:rFonts w:ascii="Arial" w:hAnsi="Arial" w:cs="Arial"/>
-          <w:sz w:val="28"/>
-          <w:szCs w:val="28"/>
-        </w:rPr>
-        <w:t xml:space="preserve">## Running jar file from </w:t>
+        <w:pStyle w:val="ListParagraph"/>
+        <w:numPr>
+          <w:ilvl w:val="0"/>
+          <w:numId w:val="1"/>
+        </w:numPr>
+        <w:rPr>
+          <w:rFonts w:ascii="Arial" w:hAnsi="Arial" w:cs="Arial"/>
+          <w:sz w:val="28"/>
+          <w:szCs w:val="28"/>
+        </w:rPr>
+      </w:pPr>
+      <w:r>
+        <w:rPr>
+          <w:rFonts w:ascii="Arial" w:hAnsi="Arial" w:cs="Arial"/>
+          <w:sz w:val="28"/>
+          <w:szCs w:val="28"/>
+        </w:rPr>
+        <w:t>In target folder run</w:t>
+      </w:r>
+    </w:p>
+    <w:p>
+      <w:pPr>
+        <w:pStyle w:val="ListParagraph"/>
+        <w:numPr>
+          <w:ilvl w:val="1"/>
+          <w:numId w:val="1"/>
+        </w:numPr>
+        <w:rPr>
+          <w:rFonts w:ascii="Arial" w:hAnsi="Arial" w:cs="Arial"/>
+          <w:sz w:val="28"/>
+          <w:szCs w:val="28"/>
+        </w:rPr>
+      </w:pPr>
+      <w:r>
+        <w:rPr>
+          <w:rFonts w:ascii="Arial" w:hAnsi="Arial" w:cs="Arial"/>
+          <w:sz w:val="28"/>
+          <w:szCs w:val="28"/>
+        </w:rPr>
+        <w:t>Method 1</w:t>
+      </w:r>
+    </w:p>
+    <w:p>
+      <w:pPr>
+        <w:pStyle w:val="ListParagraph"/>
+        <w:numPr>
+          <w:ilvl w:val="2"/>
+          <w:numId w:val="1"/>
+        </w:numPr>
+        <w:rPr>
+          <w:rFonts w:ascii="Arial" w:hAnsi="Arial" w:cs="Arial"/>
+          <w:sz w:val="28"/>
+          <w:szCs w:val="28"/>
+        </w:rPr>
+      </w:pPr>
+      <w:r>
+        <w:rPr>
+          <w:rFonts w:ascii="Arial" w:hAnsi="Arial" w:cs="Arial"/>
+          <w:i/>
+          <w:iCs/>
+          <w:sz w:val="28"/>
+          <w:szCs w:val="28"/>
+        </w:rPr>
+        <w:t xml:space="preserve">vi </w:t>
       </w:r>
       <w:proofErr w:type="spellStart"/>
+      <w:proofErr w:type="gramStart"/>
+      <w:r>
+        <w:rPr>
+          <w:rFonts w:ascii="Arial" w:hAnsi="Arial" w:cs="Arial"/>
+          <w:i/>
+          <w:iCs/>
+          <w:sz w:val="28"/>
+          <w:szCs w:val="28"/>
+        </w:rPr>
+        <w:t>application.properties</w:t>
+      </w:r>
+      <w:proofErr w:type="spellEnd"/>
+      <w:proofErr w:type="gramEnd"/>
+      <w:r>
+        <w:rPr>
+          <w:rFonts w:ascii="Arial" w:hAnsi="Arial" w:cs="Arial"/>
+          <w:sz w:val="28"/>
+          <w:szCs w:val="28"/>
+        </w:rPr>
+        <w:t xml:space="preserve">  =&gt; in </w:t>
+      </w:r>
+      <w:proofErr w:type="spellStart"/>
+      <w:r>
+        <w:rPr>
+          <w:rFonts w:ascii="Arial" w:hAnsi="Arial" w:cs="Arial"/>
+          <w:sz w:val="28"/>
+          <w:szCs w:val="28"/>
+        </w:rPr>
+        <w:t>linux</w:t>
+      </w:r>
+      <w:proofErr w:type="spellEnd"/>
+    </w:p>
+    <w:p>
+      <w:pPr>
+        <w:pStyle w:val="ListParagraph"/>
+        <w:numPr>
+          <w:ilvl w:val="2"/>
+          <w:numId w:val="1"/>
+        </w:numPr>
+        <w:rPr>
+          <w:rFonts w:ascii="Arial" w:hAnsi="Arial" w:cs="Arial"/>
+          <w:sz w:val="28"/>
+          <w:szCs w:val="28"/>
+        </w:rPr>
+      </w:pPr>
+      <w:r>
+        <w:rPr>
+          <w:rFonts w:ascii="Arial" w:hAnsi="Arial" w:cs="Arial"/>
+          <w:i/>
+          <w:iCs/>
+          <w:sz w:val="28"/>
+          <w:szCs w:val="28"/>
+        </w:rPr>
+        <w:t xml:space="preserve">notepad </w:t>
+      </w:r>
+      <w:proofErr w:type="spellStart"/>
+      <w:proofErr w:type="gramStart"/>
+      <w:r>
+        <w:rPr>
+          <w:rFonts w:ascii="Arial" w:hAnsi="Arial" w:cs="Arial"/>
+          <w:i/>
+          <w:iCs/>
+          <w:sz w:val="28"/>
+          <w:szCs w:val="28"/>
+        </w:rPr>
+        <w:t>application.properties</w:t>
+      </w:r>
+      <w:proofErr w:type="spellEnd"/>
+      <w:proofErr w:type="gramEnd"/>
+      <w:r>
+        <w:rPr>
+          <w:rFonts w:ascii="Arial" w:hAnsi="Arial" w:cs="Arial"/>
+          <w:sz w:val="28"/>
+          <w:szCs w:val="28"/>
+        </w:rPr>
+        <w:t xml:space="preserve"> =&gt; in windows</w:t>
+      </w:r>
+    </w:p>
+    <w:p>
+      <w:pPr>
+        <w:pStyle w:val="ListParagraph"/>
+        <w:numPr>
+          <w:ilvl w:val="2"/>
+          <w:numId w:val="1"/>
+        </w:numPr>
+        <w:rPr>
+          <w:rFonts w:ascii="Arial" w:hAnsi="Arial" w:cs="Arial"/>
+          <w:sz w:val="28"/>
+          <w:szCs w:val="28"/>
+        </w:rPr>
+      </w:pPr>
+      <w:r>
+        <w:rPr>
+          <w:rFonts w:ascii="Arial" w:hAnsi="Arial" w:cs="Arial"/>
+          <w:sz w:val="28"/>
+          <w:szCs w:val="28"/>
+        </w:rPr>
+        <w:t xml:space="preserve">it create </w:t>
+      </w:r>
+      <w:proofErr w:type="spellStart"/>
+      <w:proofErr w:type="gramStart"/>
+      <w:r>
+        <w:rPr>
+          <w:rFonts w:ascii="Arial" w:hAnsi="Arial" w:cs="Arial"/>
+          <w:sz w:val="28"/>
+          <w:szCs w:val="28"/>
+        </w:rPr>
+        <w:t>application.properties</w:t>
+      </w:r>
+      <w:proofErr w:type="spellEnd"/>
+      <w:proofErr w:type="gramEnd"/>
+      <w:r>
+        <w:rPr>
+          <w:rFonts w:ascii="Arial" w:hAnsi="Arial" w:cs="Arial"/>
+          <w:sz w:val="28"/>
+          <w:szCs w:val="28"/>
+        </w:rPr>
+        <w:t xml:space="preserve"> file and opens it</w:t>
+      </w:r>
+    </w:p>
+    <w:p>
+      <w:pPr>
+        <w:pStyle w:val="ListParagraph"/>
+        <w:numPr>
+          <w:ilvl w:val="2"/>
+          <w:numId w:val="1"/>
+        </w:numPr>
+        <w:rPr>
+          <w:rFonts w:ascii="Arial" w:hAnsi="Arial" w:cs="Arial"/>
+          <w:sz w:val="28"/>
+          <w:szCs w:val="28"/>
+        </w:rPr>
+      </w:pPr>
+      <w:r>
+        <w:rPr>
+          <w:rFonts w:ascii="Arial" w:hAnsi="Arial" w:cs="Arial"/>
+          <w:sz w:val="28"/>
+          <w:szCs w:val="28"/>
+        </w:rPr>
+        <w:t xml:space="preserve">Now if we run jar file it detects </w:t>
+      </w:r>
+      <w:proofErr w:type="spellStart"/>
+      <w:proofErr w:type="gramStart"/>
+      <w:r>
+        <w:rPr>
+          <w:rFonts w:ascii="Arial" w:hAnsi="Arial" w:cs="Arial"/>
+          <w:sz w:val="28"/>
+          <w:szCs w:val="28"/>
+        </w:rPr>
+        <w:t>application.properties</w:t>
+      </w:r>
+      <w:proofErr w:type="spellEnd"/>
+      <w:proofErr w:type="gramEnd"/>
+      <w:r>
+        <w:rPr>
+          <w:rFonts w:ascii="Arial" w:hAnsi="Arial" w:cs="Arial"/>
+          <w:sz w:val="28"/>
+          <w:szCs w:val="28"/>
+        </w:rPr>
+        <w:t xml:space="preserve"> file from target file and use it in application instead of one which id within application </w:t>
+      </w:r>
+    </w:p>
+    <w:p>
+      <w:pPr>
+        <w:pStyle w:val="ListParagraph"/>
+        <w:numPr>
+          <w:ilvl w:val="1"/>
+          <w:numId w:val="1"/>
+        </w:numPr>
+        <w:rPr>
+          <w:rFonts w:ascii="Arial" w:hAnsi="Arial" w:cs="Arial"/>
+          <w:sz w:val="28"/>
+          <w:szCs w:val="28"/>
+        </w:rPr>
+      </w:pPr>
+      <w:r>
+        <w:rPr>
+          <w:rFonts w:ascii="Arial" w:hAnsi="Arial" w:cs="Arial"/>
+          <w:sz w:val="28"/>
+          <w:szCs w:val="28"/>
+        </w:rPr>
+        <w:t>Method 2</w:t>
+      </w:r>
+    </w:p>
+    <w:p>
+      <w:pPr>
+        <w:pStyle w:val="ListParagraph"/>
+        <w:numPr>
+          <w:ilvl w:val="2"/>
+          <w:numId w:val="1"/>
+        </w:numPr>
+        <w:rPr>
+          <w:rFonts w:ascii="Arial" w:hAnsi="Arial" w:cs="Arial"/>
+          <w:sz w:val="28"/>
+          <w:szCs w:val="28"/>
+        </w:rPr>
+      </w:pPr>
+      <w:r>
+        <w:rPr>
+          <w:rFonts w:ascii="Arial" w:hAnsi="Arial" w:cs="Arial"/>
+          <w:sz w:val="28"/>
+          <w:szCs w:val="28"/>
+        </w:rPr>
+        <w:t xml:space="preserve">Pass it through </w:t>
+      </w:r>
+      <w:proofErr w:type="spellStart"/>
       <w:r>
         <w:rPr>
           <w:rFonts w:ascii="Arial" w:hAnsi="Arial" w:cs="Arial"/>
@@ -1206,12 +3396,261 @@
           <w:sz w:val="28"/>
           <w:szCs w:val="28"/>
         </w:rPr>
-        <w:t xml:space="preserve"> line</w:t>
-      </w:r>
-      <w:bookmarkStart w:id="0" w:name="_GoBack"/>
-      <w:bookmarkEnd w:id="0"/>
-    </w:p>
-    <w:p/>
+        <w:t xml:space="preserve"> itself</w:t>
+      </w:r>
+    </w:p>
+    <w:p>
+      <w:pPr>
+        <w:pStyle w:val="ListParagraph"/>
+        <w:numPr>
+          <w:ilvl w:val="2"/>
+          <w:numId w:val="1"/>
+        </w:numPr>
+        <w:rPr>
+          <w:rFonts w:ascii="Arial" w:hAnsi="Arial" w:cs="Arial"/>
+          <w:i/>
+          <w:iCs/>
+          <w:sz w:val="28"/>
+          <w:szCs w:val="28"/>
+        </w:rPr>
+      </w:pPr>
+      <w:r>
+        <w:rPr>
+          <w:rFonts w:ascii="Arial" w:hAnsi="Arial" w:cs="Arial"/>
+          <w:i/>
+          <w:iCs/>
+          <w:sz w:val="28"/>
+          <w:szCs w:val="28"/>
+        </w:rPr>
+        <w:t>java -jar &lt;jar file name&gt; --&lt;key&gt;</w:t>
+      </w:r>
+      <w:proofErr w:type="gramStart"/>
+      <w:r>
+        <w:rPr>
+          <w:rFonts w:ascii="Arial" w:hAnsi="Arial" w:cs="Arial"/>
+          <w:i/>
+          <w:iCs/>
+          <w:sz w:val="28"/>
+          <w:szCs w:val="28"/>
+        </w:rPr>
+        <w:t>={</w:t>
+      </w:r>
+      <w:proofErr w:type="gramEnd"/>
+      <w:r>
+        <w:rPr>
+          <w:rFonts w:ascii="Arial" w:hAnsi="Arial" w:cs="Arial"/>
+          <w:i/>
+          <w:iCs/>
+          <w:sz w:val="28"/>
+          <w:szCs w:val="28"/>
+        </w:rPr>
+        <w:t>value we want to pass}</w:t>
+      </w:r>
+    </w:p>
+    <w:p>
+      <w:pPr>
+        <w:pStyle w:val="ListParagraph"/>
+        <w:numPr>
+          <w:ilvl w:val="3"/>
+          <w:numId w:val="1"/>
+        </w:numPr>
+        <w:rPr>
+          <w:rFonts w:ascii="Arial" w:hAnsi="Arial" w:cs="Arial"/>
+          <w:sz w:val="28"/>
+          <w:szCs w:val="28"/>
+        </w:rPr>
+      </w:pPr>
+      <w:proofErr w:type="gramStart"/>
+      <w:r>
+        <w:rPr>
+          <w:rFonts w:ascii="Arial" w:hAnsi="Arial" w:cs="Arial"/>
+          <w:sz w:val="28"/>
+          <w:szCs w:val="28"/>
+        </w:rPr>
+        <w:t>ex :</w:t>
+      </w:r>
+      <w:proofErr w:type="gramEnd"/>
+      <w:r>
+        <w:rPr>
+          <w:rFonts w:ascii="Arial" w:hAnsi="Arial" w:cs="Arial"/>
+          <w:sz w:val="28"/>
+          <w:szCs w:val="28"/>
+        </w:rPr>
+        <w:t>-</w:t>
+      </w:r>
+      <w:r>
+        <w:t xml:space="preserve"> </w:t>
+      </w:r>
+      <w:r>
+        <w:rPr>
+          <w:rFonts w:ascii="Arial" w:hAnsi="Arial" w:cs="Arial"/>
+          <w:sz w:val="28"/>
+          <w:szCs w:val="28"/>
+        </w:rPr>
+        <w:t>java -jar spring-boot-config-0.0.1-SNAPSHOT.jar --</w:t>
+      </w:r>
+      <w:proofErr w:type="spellStart"/>
+      <w:r>
+        <w:rPr>
+          <w:rFonts w:ascii="Arial" w:hAnsi="Arial" w:cs="Arial"/>
+          <w:sz w:val="28"/>
+          <w:szCs w:val="28"/>
+        </w:rPr>
+        <w:t>my.fullGreetDesc</w:t>
+      </w:r>
+      <w:proofErr w:type="spellEnd"/>
+      <w:r>
+        <w:rPr>
+          <w:rFonts w:ascii="Arial" w:hAnsi="Arial" w:cs="Arial"/>
+          <w:sz w:val="28"/>
+          <w:szCs w:val="28"/>
+        </w:rPr>
+        <w:t>="</w:t>
+      </w:r>
+      <w:r>
+        <w:rPr>
+          <w:rFonts w:ascii="Arial" w:hAnsi="Arial" w:cs="Arial"/>
+          <w:sz w:val="28"/>
+          <w:szCs w:val="28"/>
+        </w:rPr>
+        <w:t xml:space="preserve">from </w:t>
+      </w:r>
+      <w:proofErr w:type="spellStart"/>
+      <w:r>
+        <w:rPr>
+          <w:rFonts w:ascii="Arial" w:hAnsi="Arial" w:cs="Arial"/>
+          <w:sz w:val="28"/>
+          <w:szCs w:val="28"/>
+        </w:rPr>
+        <w:t>cmd</w:t>
+      </w:r>
+      <w:proofErr w:type="spellEnd"/>
+      <w:r>
+        <w:rPr>
+          <w:rFonts w:ascii="Arial" w:hAnsi="Arial" w:cs="Arial"/>
+          <w:sz w:val="28"/>
+          <w:szCs w:val="28"/>
+        </w:rPr>
+        <w:t>"</w:t>
+      </w:r>
+    </w:p>
+    <w:p>
+      <w:pPr>
+        <w:ind w:left="1440"/>
+        <w:rPr>
+          <w:rFonts w:ascii="Arial" w:hAnsi="Arial" w:cs="Arial"/>
+          <w:sz w:val="28"/>
+          <w:szCs w:val="28"/>
+        </w:rPr>
+      </w:pPr>
+      <w:r>
+        <w:rPr>
+          <w:rFonts w:ascii="Arial" w:hAnsi="Arial" w:cs="Arial"/>
+          <w:sz w:val="28"/>
+          <w:szCs w:val="28"/>
+        </w:rPr>
+        <w:t xml:space="preserve">** </w:t>
+      </w:r>
+      <w:r>
+        <w:rPr>
+          <w:rFonts w:ascii="Arial" w:hAnsi="Arial" w:cs="Arial"/>
+          <w:b/>
+          <w:bCs/>
+          <w:sz w:val="28"/>
+          <w:szCs w:val="28"/>
+        </w:rPr>
+        <w:t>What if we use both methods together?</w:t>
+      </w:r>
+    </w:p>
+    <w:p>
+      <w:pPr>
+        <w:pStyle w:val="ListParagraph"/>
+        <w:numPr>
+          <w:ilvl w:val="0"/>
+          <w:numId w:val="2"/>
+        </w:numPr>
+        <w:rPr>
+          <w:rFonts w:ascii="Arial" w:hAnsi="Arial" w:cs="Arial"/>
+          <w:sz w:val="28"/>
+          <w:szCs w:val="28"/>
+        </w:rPr>
+      </w:pPr>
+      <w:r>
+        <w:rPr>
+          <w:rFonts w:ascii="Arial" w:hAnsi="Arial" w:cs="Arial"/>
+          <w:sz w:val="28"/>
+          <w:szCs w:val="28"/>
+        </w:rPr>
+        <w:t xml:space="preserve">It will first search for </w:t>
+      </w:r>
+      <w:proofErr w:type="spellStart"/>
+      <w:proofErr w:type="gramStart"/>
+      <w:r>
+        <w:rPr>
+          <w:rFonts w:ascii="Arial" w:hAnsi="Arial" w:cs="Arial"/>
+          <w:sz w:val="28"/>
+          <w:szCs w:val="28"/>
+        </w:rPr>
+        <w:t>application.properties</w:t>
+      </w:r>
+      <w:proofErr w:type="spellEnd"/>
+      <w:proofErr w:type="gramEnd"/>
+      <w:r>
+        <w:rPr>
+          <w:rFonts w:ascii="Arial" w:hAnsi="Arial" w:cs="Arial"/>
+          <w:sz w:val="28"/>
+          <w:szCs w:val="28"/>
+        </w:rPr>
+        <w:t xml:space="preserve"> file from jar, them from target file. If it is there it overrides. And further if it is passed through </w:t>
+      </w:r>
+      <w:proofErr w:type="spellStart"/>
+      <w:r>
+        <w:rPr>
+          <w:rFonts w:ascii="Arial" w:hAnsi="Arial" w:cs="Arial"/>
+          <w:sz w:val="28"/>
+          <w:szCs w:val="28"/>
+        </w:rPr>
+        <w:t>cmd</w:t>
+      </w:r>
+      <w:proofErr w:type="spellEnd"/>
+      <w:r>
+        <w:rPr>
+          <w:rFonts w:ascii="Arial" w:hAnsi="Arial" w:cs="Arial"/>
+          <w:sz w:val="28"/>
+          <w:szCs w:val="28"/>
+        </w:rPr>
+        <w:t xml:space="preserve"> it overrides with </w:t>
+      </w:r>
+      <w:proofErr w:type="spellStart"/>
+      <w:r>
+        <w:rPr>
+          <w:rFonts w:ascii="Arial" w:hAnsi="Arial" w:cs="Arial"/>
+          <w:sz w:val="28"/>
+          <w:szCs w:val="28"/>
+        </w:rPr>
+        <w:t>cmd</w:t>
+      </w:r>
+      <w:proofErr w:type="spellEnd"/>
+      <w:r>
+        <w:rPr>
+          <w:rFonts w:ascii="Arial" w:hAnsi="Arial" w:cs="Arial"/>
+          <w:sz w:val="28"/>
+          <w:szCs w:val="28"/>
+        </w:rPr>
+        <w:t xml:space="preserve"> value.</w:t>
+      </w:r>
+    </w:p>
+    <w:p>
+      <w:pPr>
+        <w:pStyle w:val="ListParagraph"/>
+        <w:ind w:left="2880"/>
+        <w:rPr>
+          <w:rFonts w:ascii="Arial" w:hAnsi="Arial" w:cs="Arial"/>
+          <w:sz w:val="28"/>
+          <w:szCs w:val="28"/>
+        </w:rPr>
+      </w:pPr>
+    </w:p>
     <w:p/>
     <w:p/>
     <w:p/>
@@ -1244,8 +3683,565 @@
 </file>
 
 <file path=word/numbering.xml><?xml version="1.0" encoding="utf-8"?>
-<w:numbering xmlns:wpc="http://schemas.microsoft.com/office/word/2010/wordprocessingCanvas" xmlns:cx="http://schemas.microsoft.com/office/drawing/2014/chartex" xmlns:cx1="http://schemas.microsoft.com/office/drawing/2015/9/8/chartex" xmlns:mc="http://schemas.openxmlformats.org/markup-compatibility/2006" xmlns:o="urn:schemas-microsoft-com:office:office" xmlns:r="http://schemas.openxmlformats.org/officeDocument/2006/relationships" xmlns:m="http://schemas.openxmlformats.org/officeDocument/2006/math" xmlns:v="urn:schemas-microsoft-com:vml" xmlns:wp14="http://schemas.microsoft.com/office/word/2010/wordprocessingDrawing" xmlns:wp="http://schemas.openxmlformats.org/drawingml/2006/wordprocessingDrawing" xmlns:w10="urn:schemas-microsoft-com:office:word" xmlns:w="http://schemas.openxmlformats.org/wordprocessingml/2006/main" xmlns:w14="http://schemas.microsoft.com/office/word/2010/wordml" xmlns:w15="http://schemas.microsoft.com/office/word/2012/wordml" xmlns:w16se="http://schemas.microsoft.com/office/word/2015/wordml/symex" xmlns:wpg="http://schemas.microsoft.com/office/word/2010/wordprocessingGroup" xmlns:wpi="http://schemas.microsoft.com/office/word/2010/wordprocessingInk" xmlns:wne="http://schemas.microsoft.com/office/word/2006/wordml" xmlns:wps="http://schemas.microsoft.com/office/word/2010/wordprocessingShape" mc:Ignorable="w14 w15 w16se wp14">
+<w:numbering xmlns:wpc="http://schemas.microsoft.com/office/word/2010/wordprocessingCanvas" xmlns:cx="http://schemas.microsoft.com/office/drawing/2014/chartex" xmlns:cx1="http://schemas.microsoft.com/office/drawing/2015/9/8/chartex" xmlns:cx2="http://schemas.microsoft.com/office/drawing/2015/10/21/chartex" xmlns:cx3="http://schemas.microsoft.com/office/drawing/2016/5/9/chartex" xmlns:cx4="http://schemas.microsoft.com/office/drawing/2016/5/10/chartex" xmlns:cx5="http://schemas.microsoft.com/office/drawing/2016/5/11/chartex" xmlns:cx6="http://schemas.microsoft.com/office/drawing/2016/5/12/chartex" xmlns:cx7="http://schemas.microsoft.com/office/drawing/2016/5/13/chartex" xmlns:cx8="http://schemas.microsoft.com/office/drawing/2016/5/14/chartex" xmlns:mc="http://schemas.openxmlformats.org/markup-compatibility/2006" xmlns:aink="http://schemas.microsoft.com/office/drawing/2016/ink" xmlns:am3d="http://schemas.microsoft.com/office/drawing/2017/model3d" xmlns:o="urn:schemas-microsoft-com:office:office" xmlns:oel="http://schemas.microsoft.com/office/2019/extlst" xmlns:r="http://schemas.openxmlformats.org/officeDocument/2006/relationships" xmlns:m="http://schemas.openxmlformats.org/officeDocument/2006/math" xmlns:v="urn:schemas-microsoft-com:vml" xmlns:wp14="http://schemas.microsoft.com/office/word/2010/wordprocessingDrawing" xmlns:wp="http://schemas.openxmlformats.org/drawingml/2006/wordprocessingDrawing" xmlns:w10="urn:schemas-microsoft-com:office:word" xmlns:w="http://schemas.openxmlformats.org/wordprocessingml/2006/main" xmlns:w14="http://schemas.microsoft.com/office/word/2010/wordml" xmlns:w15="http://schemas.microsoft.com/office/word/2012/wordml" xmlns:w16cex="http://schemas.microsoft.com/office/word/2018/wordml/cex" xmlns:w16cid="http://schemas.microsoft.com/office/word/2016/wordml/cid" xmlns:w16="http://schemas.microsoft.com/office/word/2018/wordml" xmlns:w16du="http://schemas.microsoft.com/office/word/2023/wordml/word16du" xmlns:w16sdtdh="http://schemas.microsoft.com/office/word/2020/wordml/sdtdatahash" xmlns:w16se="http://schemas.microsoft.com/office/word/2015/wordml/symex" xmlns:wpg="http://schemas.microsoft.com/office/word/2010/wordprocessingGroup" xmlns:wpi="http://schemas.microsoft.com/office/word/2010/wordprocessingInk" xmlns:wne="http://schemas.microsoft.com/office/word/2006/wordml" xmlns:wps="http://schemas.microsoft.com/office/word/2010/wordprocessingShape" mc:Ignorable="w14 w15 w16se w16cid w16 w16cex w16sdtdh w16du wp14">
   <w:abstractNum w:abstractNumId="0" w15:restartNumberingAfterBreak="0">
+    <w:nsid w:val="166B4336"/>
+    <w:multiLevelType w:val="hybridMultilevel"/>
+    <w:tmpl w:val="40F20FC8"/>
+    <w:lvl w:ilvl="0" w:tplc="4009000F">
+      <w:start w:val="1"/>
+      <w:numFmt w:val="decimal"/>
+      <w:lvlText w:val="%1."/>
+      <w:lvlJc w:val="left"/>
+      <w:pPr>
+        <w:ind w:left="720" w:hanging="360"/>
+      </w:pPr>
+      <w:rPr>
+        <w:rFonts w:hint="default"/>
+      </w:rPr>
+    </w:lvl>
+    <w:lvl w:ilvl="1" w:tplc="40090019">
+      <w:start w:val="1"/>
+      <w:numFmt w:val="lowerLetter"/>
+      <w:lvlText w:val="%2."/>
+      <w:lvlJc w:val="left"/>
+      <w:pPr>
+        <w:ind w:left="1440" w:hanging="360"/>
+      </w:pPr>
+    </w:lvl>
+    <w:lvl w:ilvl="2" w:tplc="4009001B" w:tentative="1">
+      <w:start w:val="1"/>
+      <w:numFmt w:val="lowerRoman"/>
+      <w:lvlText w:val="%3."/>
+      <w:lvlJc w:val="right"/>
+      <w:pPr>
+        <w:ind w:left="2160" w:hanging="180"/>
+      </w:pPr>
+    </w:lvl>
+    <w:lvl w:ilvl="3" w:tplc="4009000F" w:tentative="1">
+      <w:start w:val="1"/>
+      <w:numFmt w:val="decimal"/>
+      <w:lvlText w:val="%4."/>
+      <w:lvlJc w:val="left"/>
+      <w:pPr>
+        <w:ind w:left="2880" w:hanging="360"/>
+      </w:pPr>
+    </w:lvl>
+    <w:lvl w:ilvl="4" w:tplc="40090019" w:tentative="1">
+      <w:start w:val="1"/>
+      <w:numFmt w:val="lowerLetter"/>
+      <w:lvlText w:val="%5."/>
+      <w:lvlJc w:val="left"/>
+      <w:pPr>
+        <w:ind w:left="3600" w:hanging="360"/>
+      </w:pPr>
+    </w:lvl>
+    <w:lvl w:ilvl="5" w:tplc="4009001B" w:tentative="1">
+      <w:start w:val="1"/>
+      <w:numFmt w:val="lowerRoman"/>
+      <w:lvlText w:val="%6."/>
+      <w:lvlJc w:val="right"/>
+      <w:pPr>
+        <w:ind w:left="4320" w:hanging="180"/>
+      </w:pPr>
+    </w:lvl>
+    <w:lvl w:ilvl="6" w:tplc="4009000F" w:tentative="1">
+      <w:start w:val="1"/>
+      <w:numFmt w:val="decimal"/>
+      <w:lvlText w:val="%7."/>
+      <w:lvlJc w:val="left"/>
+      <w:pPr>
+        <w:ind w:left="5040" w:hanging="360"/>
+      </w:pPr>
+    </w:lvl>
+    <w:lvl w:ilvl="7" w:tplc="40090019" w:tentative="1">
+      <w:start w:val="1"/>
+      <w:numFmt w:val="lowerLetter"/>
+      <w:lvlText w:val="%8."/>
+      <w:lvlJc w:val="left"/>
+      <w:pPr>
+        <w:ind w:left="5760" w:hanging="360"/>
+      </w:pPr>
+    </w:lvl>
+    <w:lvl w:ilvl="8" w:tplc="4009001B" w:tentative="1">
+      <w:start w:val="1"/>
+      <w:numFmt w:val="lowerRoman"/>
+      <w:lvlText w:val="%9."/>
+      <w:lvlJc w:val="right"/>
+      <w:pPr>
+        <w:ind w:left="6480" w:hanging="180"/>
+      </w:pPr>
+    </w:lvl>
+  </w:abstractNum>
+  <w:abstractNum w:abstractNumId="1" w15:restartNumberingAfterBreak="0">
+    <w:nsid w:val="1DB67F76"/>
+    <w:multiLevelType w:val="hybridMultilevel"/>
+    <w:tmpl w:val="D5384338"/>
+    <w:lvl w:ilvl="0" w:tplc="B164DA06">
+      <w:numFmt w:val="bullet"/>
+      <w:lvlText w:val=""/>
+      <w:lvlJc w:val="left"/>
+      <w:pPr>
+        <w:ind w:left="1800" w:hanging="360"/>
+      </w:pPr>
+      <w:rPr>
+        <w:rFonts w:ascii="Wingdings" w:eastAsiaTheme="minorHAnsi" w:hAnsi="Wingdings" w:cs="Arial" w:hint="default"/>
+      </w:rPr>
+    </w:lvl>
+    <w:lvl w:ilvl="1" w:tplc="40090003" w:tentative="1">
+      <w:start w:val="1"/>
+      <w:numFmt w:val="bullet"/>
+      <w:lvlText w:val="o"/>
+      <w:lvlJc w:val="left"/>
+      <w:pPr>
+        <w:ind w:left="2520" w:hanging="360"/>
+      </w:pPr>
+      <w:rPr>
+        <w:rFonts w:ascii="Courier New" w:hAnsi="Courier New" w:cs="Courier New" w:hint="default"/>
+      </w:rPr>
+    </w:lvl>
+    <w:lvl w:ilvl="2" w:tplc="40090005" w:tentative="1">
+      <w:start w:val="1"/>
+      <w:numFmt w:val="bullet"/>
+      <w:lvlText w:val=""/>
+      <w:lvlJc w:val="left"/>
+      <w:pPr>
+        <w:ind w:left="3240" w:hanging="360"/>
+      </w:pPr>
+      <w:rPr>
+        <w:rFonts w:ascii="Wingdings" w:hAnsi="Wingdings" w:hint="default"/>
+      </w:rPr>
+    </w:lvl>
+    <w:lvl w:ilvl="3" w:tplc="40090001" w:tentative="1">
+      <w:start w:val="1"/>
+      <w:numFmt w:val="bullet"/>
+      <w:lvlText w:val=""/>
+      <w:lvlJc w:val="left"/>
+      <w:pPr>
+        <w:ind w:left="3960" w:hanging="360"/>
+      </w:pPr>
+      <w:rPr>
+        <w:rFonts w:ascii="Symbol" w:hAnsi="Symbol" w:hint="default"/>
+      </w:rPr>
+    </w:lvl>
+    <w:lvl w:ilvl="4" w:tplc="40090003" w:tentative="1">
+      <w:start w:val="1"/>
+      <w:numFmt w:val="bullet"/>
+      <w:lvlText w:val="o"/>
+      <w:lvlJc w:val="left"/>
+      <w:pPr>
+        <w:ind w:left="4680" w:hanging="360"/>
+      </w:pPr>
+      <w:rPr>
+        <w:rFonts w:ascii="Courier New" w:hAnsi="Courier New" w:cs="Courier New" w:hint="default"/>
+      </w:rPr>
+    </w:lvl>
+    <w:lvl w:ilvl="5" w:tplc="40090005" w:tentative="1">
+      <w:start w:val="1"/>
+      <w:numFmt w:val="bullet"/>
+      <w:lvlText w:val=""/>
+      <w:lvlJc w:val="left"/>
+      <w:pPr>
+        <w:ind w:left="5400" w:hanging="360"/>
+      </w:pPr>
+      <w:rPr>
+        <w:rFonts w:ascii="Wingdings" w:hAnsi="Wingdings" w:hint="default"/>
+      </w:rPr>
+    </w:lvl>
+    <w:lvl w:ilvl="6" w:tplc="40090001" w:tentative="1">
+      <w:start w:val="1"/>
+      <w:numFmt w:val="bullet"/>
+      <w:lvlText w:val=""/>
+      <w:lvlJc w:val="left"/>
+      <w:pPr>
+        <w:ind w:left="6120" w:hanging="360"/>
+      </w:pPr>
+      <w:rPr>
+        <w:rFonts w:ascii="Symbol" w:hAnsi="Symbol" w:hint="default"/>
+      </w:rPr>
+    </w:lvl>
+    <w:lvl w:ilvl="7" w:tplc="40090003" w:tentative="1">
+      <w:start w:val="1"/>
+      <w:numFmt w:val="bullet"/>
+      <w:lvlText w:val="o"/>
+      <w:lvlJc w:val="left"/>
+      <w:pPr>
+        <w:ind w:left="6840" w:hanging="360"/>
+      </w:pPr>
+      <w:rPr>
+        <w:rFonts w:ascii="Courier New" w:hAnsi="Courier New" w:cs="Courier New" w:hint="default"/>
+      </w:rPr>
+    </w:lvl>
+    <w:lvl w:ilvl="8" w:tplc="40090005" w:tentative="1">
+      <w:start w:val="1"/>
+      <w:numFmt w:val="bullet"/>
+      <w:lvlText w:val=""/>
+      <w:lvlJc w:val="left"/>
+      <w:pPr>
+        <w:ind w:left="7560" w:hanging="360"/>
+      </w:pPr>
+      <w:rPr>
+        <w:rFonts w:ascii="Wingdings" w:hAnsi="Wingdings" w:hint="default"/>
+      </w:rPr>
+    </w:lvl>
+  </w:abstractNum>
+  <w:abstractNum w:abstractNumId="2" w15:restartNumberingAfterBreak="0">
+    <w:nsid w:val="2D694746"/>
+    <w:multiLevelType w:val="hybridMultilevel"/>
+    <w:tmpl w:val="83A83658"/>
+    <w:lvl w:ilvl="0" w:tplc="FFFFFFFF">
+      <w:start w:val="1"/>
+      <w:numFmt w:val="decimal"/>
+      <w:lvlText w:val="%1."/>
+      <w:lvlJc w:val="left"/>
+      <w:pPr>
+        <w:ind w:left="720" w:hanging="360"/>
+      </w:pPr>
+      <w:rPr>
+        <w:rFonts w:hint="default"/>
+      </w:rPr>
+    </w:lvl>
+    <w:lvl w:ilvl="1" w:tplc="FFFFFFFF" w:tentative="1">
+      <w:start w:val="1"/>
+      <w:numFmt w:val="lowerLetter"/>
+      <w:lvlText w:val="%2."/>
+      <w:lvlJc w:val="left"/>
+      <w:pPr>
+        <w:ind w:left="1440" w:hanging="360"/>
+      </w:pPr>
+    </w:lvl>
+    <w:lvl w:ilvl="2" w:tplc="FFFFFFFF" w:tentative="1">
+      <w:start w:val="1"/>
+      <w:numFmt w:val="lowerRoman"/>
+      <w:lvlText w:val="%3."/>
+      <w:lvlJc w:val="right"/>
+      <w:pPr>
+        <w:ind w:left="2160" w:hanging="180"/>
+      </w:pPr>
+    </w:lvl>
+    <w:lvl w:ilvl="3" w:tplc="FFFFFFFF" w:tentative="1">
+      <w:start w:val="1"/>
+      <w:numFmt w:val="decimal"/>
+      <w:lvlText w:val="%4."/>
+      <w:lvlJc w:val="left"/>
+      <w:pPr>
+        <w:ind w:left="2880" w:hanging="360"/>
+      </w:pPr>
+    </w:lvl>
+    <w:lvl w:ilvl="4" w:tplc="FFFFFFFF" w:tentative="1">
+      <w:start w:val="1"/>
+      <w:numFmt w:val="lowerLetter"/>
+      <w:lvlText w:val="%5."/>
+      <w:lvlJc w:val="left"/>
+      <w:pPr>
+        <w:ind w:left="3600" w:hanging="360"/>
+      </w:pPr>
+    </w:lvl>
+    <w:lvl w:ilvl="5" w:tplc="FFFFFFFF" w:tentative="1">
+      <w:start w:val="1"/>
+      <w:numFmt w:val="lowerRoman"/>
+      <w:lvlText w:val="%6."/>
+      <w:lvlJc w:val="right"/>
+      <w:pPr>
+        <w:ind w:left="4320" w:hanging="180"/>
+      </w:pPr>
+    </w:lvl>
+    <w:lvl w:ilvl="6" w:tplc="FFFFFFFF" w:tentative="1">
+      <w:start w:val="1"/>
+      <w:numFmt w:val="decimal"/>
+      <w:lvlText w:val="%7."/>
+      <w:lvlJc w:val="left"/>
+      <w:pPr>
+        <w:ind w:left="5040" w:hanging="360"/>
+      </w:pPr>
+    </w:lvl>
+    <w:lvl w:ilvl="7" w:tplc="FFFFFFFF" w:tentative="1">
+      <w:start w:val="1"/>
+      <w:numFmt w:val="lowerLetter"/>
+      <w:lvlText w:val="%8."/>
+      <w:lvlJc w:val="left"/>
+      <w:pPr>
+        <w:ind w:left="5760" w:hanging="360"/>
+      </w:pPr>
+    </w:lvl>
+    <w:lvl w:ilvl="8" w:tplc="FFFFFFFF" w:tentative="1">
+      <w:start w:val="1"/>
+      <w:numFmt w:val="lowerRoman"/>
+      <w:lvlText w:val="%9."/>
+      <w:lvlJc w:val="right"/>
+      <w:pPr>
+        <w:ind w:left="6480" w:hanging="180"/>
+      </w:pPr>
+    </w:lvl>
+  </w:abstractNum>
+  <w:abstractNum w:abstractNumId="3" w15:restartNumberingAfterBreak="0">
+    <w:nsid w:val="48AB10C2"/>
+    <w:multiLevelType w:val="hybridMultilevel"/>
+    <w:tmpl w:val="7DC6B58C"/>
+    <w:lvl w:ilvl="0" w:tplc="4009000F">
+      <w:start w:val="1"/>
+      <w:numFmt w:val="decimal"/>
+      <w:lvlText w:val="%1."/>
+      <w:lvlJc w:val="left"/>
+      <w:pPr>
+        <w:ind w:left="720" w:hanging="360"/>
+      </w:pPr>
+      <w:rPr>
+        <w:rFonts w:hint="default"/>
+      </w:rPr>
+    </w:lvl>
+    <w:lvl w:ilvl="1" w:tplc="40090019" w:tentative="1">
+      <w:start w:val="1"/>
+      <w:numFmt w:val="lowerLetter"/>
+      <w:lvlText w:val="%2."/>
+      <w:lvlJc w:val="left"/>
+      <w:pPr>
+        <w:ind w:left="1440" w:hanging="360"/>
+      </w:pPr>
+    </w:lvl>
+    <w:lvl w:ilvl="2" w:tplc="4009001B" w:tentative="1">
+      <w:start w:val="1"/>
+      <w:numFmt w:val="lowerRoman"/>
+      <w:lvlText w:val="%3."/>
+      <w:lvlJc w:val="right"/>
+      <w:pPr>
+        <w:ind w:left="2160" w:hanging="180"/>
+      </w:pPr>
+    </w:lvl>
+    <w:lvl w:ilvl="3" w:tplc="4009000F" w:tentative="1">
+      <w:start w:val="1"/>
+      <w:numFmt w:val="decimal"/>
+      <w:lvlText w:val="%4."/>
+      <w:lvlJc w:val="left"/>
+      <w:pPr>
+        <w:ind w:left="2880" w:hanging="360"/>
+      </w:pPr>
+    </w:lvl>
+    <w:lvl w:ilvl="4" w:tplc="40090019" w:tentative="1">
+      <w:start w:val="1"/>
+      <w:numFmt w:val="lowerLetter"/>
+      <w:lvlText w:val="%5."/>
+      <w:lvlJc w:val="left"/>
+      <w:pPr>
+        <w:ind w:left="3600" w:hanging="360"/>
+      </w:pPr>
+    </w:lvl>
+    <w:lvl w:ilvl="5" w:tplc="4009001B" w:tentative="1">
+      <w:start w:val="1"/>
+      <w:numFmt w:val="lowerRoman"/>
+      <w:lvlText w:val="%6."/>
+      <w:lvlJc w:val="right"/>
+      <w:pPr>
+        <w:ind w:left="4320" w:hanging="180"/>
+      </w:pPr>
+    </w:lvl>
+    <w:lvl w:ilvl="6" w:tplc="4009000F" w:tentative="1">
+      <w:start w:val="1"/>
+      <w:numFmt w:val="decimal"/>
+      <w:lvlText w:val="%7."/>
+      <w:lvlJc w:val="left"/>
+      <w:pPr>
+        <w:ind w:left="5040" w:hanging="360"/>
+      </w:pPr>
+    </w:lvl>
+    <w:lvl w:ilvl="7" w:tplc="40090019" w:tentative="1">
+      <w:start w:val="1"/>
+      <w:numFmt w:val="lowerLetter"/>
+      <w:lvlText w:val="%8."/>
+      <w:lvlJc w:val="left"/>
+      <w:pPr>
+        <w:ind w:left="5760" w:hanging="360"/>
+      </w:pPr>
+    </w:lvl>
+    <w:lvl w:ilvl="8" w:tplc="4009001B" w:tentative="1">
+      <w:start w:val="1"/>
+      <w:numFmt w:val="lowerRoman"/>
+      <w:lvlText w:val="%9."/>
+      <w:lvlJc w:val="right"/>
+      <w:pPr>
+        <w:ind w:left="6480" w:hanging="180"/>
+      </w:pPr>
+    </w:lvl>
+  </w:abstractNum>
+  <w:abstractNum w:abstractNumId="4" w15:restartNumberingAfterBreak="0">
+    <w:nsid w:val="55B006E9"/>
+    <w:multiLevelType w:val="hybridMultilevel"/>
+    <w:tmpl w:val="83A83658"/>
+    <w:lvl w:ilvl="0" w:tplc="4009000F">
+      <w:start w:val="1"/>
+      <w:numFmt w:val="decimal"/>
+      <w:lvlText w:val="%1."/>
+      <w:lvlJc w:val="left"/>
+      <w:pPr>
+        <w:ind w:left="720" w:hanging="360"/>
+      </w:pPr>
+      <w:rPr>
+        <w:rFonts w:hint="default"/>
+      </w:rPr>
+    </w:lvl>
+    <w:lvl w:ilvl="1" w:tplc="40090019" w:tentative="1">
+      <w:start w:val="1"/>
+      <w:numFmt w:val="lowerLetter"/>
+      <w:lvlText w:val="%2."/>
+      <w:lvlJc w:val="left"/>
+      <w:pPr>
+        <w:ind w:left="1440" w:hanging="360"/>
+      </w:pPr>
+    </w:lvl>
+    <w:lvl w:ilvl="2" w:tplc="4009001B" w:tentative="1">
+      <w:start w:val="1"/>
+      <w:numFmt w:val="lowerRoman"/>
+      <w:lvlText w:val="%3."/>
+      <w:lvlJc w:val="right"/>
+      <w:pPr>
+        <w:ind w:left="2160" w:hanging="180"/>
+      </w:pPr>
+    </w:lvl>
+    <w:lvl w:ilvl="3" w:tplc="4009000F" w:tentative="1">
+      <w:start w:val="1"/>
+      <w:numFmt w:val="decimal"/>
+      <w:lvlText w:val="%4."/>
+      <w:lvlJc w:val="left"/>
+      <w:pPr>
+        <w:ind w:left="2880" w:hanging="360"/>
+      </w:pPr>
+    </w:lvl>
+    <w:lvl w:ilvl="4" w:tplc="40090019" w:tentative="1">
+      <w:start w:val="1"/>
+      <w:numFmt w:val="lowerLetter"/>
+      <w:lvlText w:val="%5."/>
+      <w:lvlJc w:val="left"/>
+      <w:pPr>
+        <w:ind w:left="3600" w:hanging="360"/>
+      </w:pPr>
+    </w:lvl>
+    <w:lvl w:ilvl="5" w:tplc="4009001B" w:tentative="1">
+      <w:start w:val="1"/>
+      <w:numFmt w:val="lowerRoman"/>
+      <w:lvlText w:val="%6."/>
+      <w:lvlJc w:val="right"/>
+      <w:pPr>
+        <w:ind w:left="4320" w:hanging="180"/>
+      </w:pPr>
+    </w:lvl>
+    <w:lvl w:ilvl="6" w:tplc="4009000F" w:tentative="1">
+      <w:start w:val="1"/>
+      <w:numFmt w:val="decimal"/>
+      <w:lvlText w:val="%7."/>
+      <w:lvlJc w:val="left"/>
+      <w:pPr>
+        <w:ind w:left="5040" w:hanging="360"/>
+      </w:pPr>
+    </w:lvl>
+    <w:lvl w:ilvl="7" w:tplc="40090019" w:tentative="1">
+      <w:start w:val="1"/>
+      <w:numFmt w:val="lowerLetter"/>
+      <w:lvlText w:val="%8."/>
+      <w:lvlJc w:val="left"/>
+      <w:pPr>
+        <w:ind w:left="5760" w:hanging="360"/>
+      </w:pPr>
+    </w:lvl>
+    <w:lvl w:ilvl="8" w:tplc="4009001B" w:tentative="1">
+      <w:start w:val="1"/>
+      <w:numFmt w:val="lowerRoman"/>
+      <w:lvlText w:val="%9."/>
+      <w:lvlJc w:val="right"/>
+      <w:pPr>
+        <w:ind w:left="6480" w:hanging="180"/>
+      </w:pPr>
+    </w:lvl>
+  </w:abstractNum>
+  <w:abstractNum w:abstractNumId="5" w15:restartNumberingAfterBreak="0">
+    <w:nsid w:val="5CD940D3"/>
+    <w:multiLevelType w:val="hybridMultilevel"/>
+    <w:tmpl w:val="7DC6B58C"/>
+    <w:lvl w:ilvl="0" w:tplc="FFFFFFFF">
+      <w:start w:val="1"/>
+      <w:numFmt w:val="decimal"/>
+      <w:lvlText w:val="%1."/>
+      <w:lvlJc w:val="left"/>
+      <w:pPr>
+        <w:ind w:left="720" w:hanging="360"/>
+      </w:pPr>
+      <w:rPr>
+        <w:rFonts w:hint="default"/>
+      </w:rPr>
+    </w:lvl>
+    <w:lvl w:ilvl="1" w:tplc="FFFFFFFF" w:tentative="1">
+      <w:start w:val="1"/>
+      <w:numFmt w:val="lowerLetter"/>
+      <w:lvlText w:val="%2."/>
+      <w:lvlJc w:val="left"/>
+      <w:pPr>
+        <w:ind w:left="1440" w:hanging="360"/>
+      </w:pPr>
+    </w:lvl>
+    <w:lvl w:ilvl="2" w:tplc="FFFFFFFF" w:tentative="1">
+      <w:start w:val="1"/>
+      <w:numFmt w:val="lowerRoman"/>
+      <w:lvlText w:val="%3."/>
+      <w:lvlJc w:val="right"/>
+      <w:pPr>
+        <w:ind w:left="2160" w:hanging="180"/>
+      </w:pPr>
+    </w:lvl>
+    <w:lvl w:ilvl="3" w:tplc="FFFFFFFF" w:tentative="1">
+      <w:start w:val="1"/>
+      <w:numFmt w:val="decimal"/>
+      <w:lvlText w:val="%4."/>
+      <w:lvlJc w:val="left"/>
+      <w:pPr>
+        <w:ind w:left="2880" w:hanging="360"/>
+      </w:pPr>
+    </w:lvl>
+    <w:lvl w:ilvl="4" w:tplc="FFFFFFFF" w:tentative="1">
+      <w:start w:val="1"/>
+      <w:numFmt w:val="lowerLetter"/>
+      <w:lvlText w:val="%5."/>
+      <w:lvlJc w:val="left"/>
+      <w:pPr>
+        <w:ind w:left="3600" w:hanging="360"/>
+      </w:pPr>
+    </w:lvl>
+    <w:lvl w:ilvl="5" w:tplc="FFFFFFFF" w:tentative="1">
+      <w:start w:val="1"/>
+      <w:numFmt w:val="lowerRoman"/>
+      <w:lvlText w:val="%6."/>
+      <w:lvlJc w:val="right"/>
+      <w:pPr>
+        <w:ind w:left="4320" w:hanging="180"/>
+      </w:pPr>
+    </w:lvl>
+    <w:lvl w:ilvl="6" w:tplc="FFFFFFFF" w:tentative="1">
+      <w:start w:val="1"/>
+      <w:numFmt w:val="decimal"/>
+      <w:lvlText w:val="%7."/>
+      <w:lvlJc w:val="left"/>
+      <w:pPr>
+        <w:ind w:left="5040" w:hanging="360"/>
+      </w:pPr>
+    </w:lvl>
+    <w:lvl w:ilvl="7" w:tplc="FFFFFFFF" w:tentative="1">
+      <w:start w:val="1"/>
+      <w:numFmt w:val="lowerLetter"/>
+      <w:lvlText w:val="%8."/>
+      <w:lvlJc w:val="left"/>
+      <w:pPr>
+        <w:ind w:left="5760" w:hanging="360"/>
+      </w:pPr>
+    </w:lvl>
+    <w:lvl w:ilvl="8" w:tplc="FFFFFFFF" w:tentative="1">
+      <w:start w:val="1"/>
+      <w:numFmt w:val="lowerRoman"/>
+      <w:lvlText w:val="%9."/>
+      <w:lvlJc w:val="right"/>
+      <w:pPr>
+        <w:ind w:left="6480" w:hanging="180"/>
+      </w:pPr>
+    </w:lvl>
+  </w:abstractNum>
+  <w:abstractNum w:abstractNumId="6" w15:restartNumberingAfterBreak="0">
     <w:nsid w:val="734150DE"/>
     <w:multiLevelType w:val="hybridMultilevel"/>
     <w:tmpl w:val="4C7E0A72"/>
@@ -1272,7 +4268,7 @@
         <w:rFonts w:ascii="Courier New" w:hAnsi="Courier New" w:cs="Courier New" w:hint="default"/>
       </w:rPr>
     </w:lvl>
-    <w:lvl w:ilvl="2" w:tplc="40090005" w:tentative="1">
+    <w:lvl w:ilvl="2" w:tplc="40090005">
       <w:start w:val="1"/>
       <w:numFmt w:val="bullet"/>
       <w:lvlText w:val=""/>
@@ -1284,7 +4280,7 @@
         <w:rFonts w:ascii="Wingdings" w:hAnsi="Wingdings" w:hint="default"/>
       </w:rPr>
     </w:lvl>
-    <w:lvl w:ilvl="3" w:tplc="40090001" w:tentative="1">
+    <w:lvl w:ilvl="3" w:tplc="40090001">
       <w:start w:val="1"/>
       <w:numFmt w:val="bullet"/>
       <w:lvlText w:val=""/>
@@ -1357,14 +4353,32 @@
       </w:rPr>
     </w:lvl>
   </w:abstractNum>
-  <w:num w:numId="1">
+  <w:num w:numId="1" w16cid:durableId="793213881">
+    <w:abstractNumId w:val="6"/>
+  </w:num>
+  <w:num w:numId="2" w16cid:durableId="647321077">
+    <w:abstractNumId w:val="1"/>
+  </w:num>
+  <w:num w:numId="3" w16cid:durableId="426076771">
     <w:abstractNumId w:val="0"/>
+  </w:num>
+  <w:num w:numId="4" w16cid:durableId="190457325">
+    <w:abstractNumId w:val="4"/>
+  </w:num>
+  <w:num w:numId="5" w16cid:durableId="2063747962">
+    <w:abstractNumId w:val="2"/>
+  </w:num>
+  <w:num w:numId="6" w16cid:durableId="314408506">
+    <w:abstractNumId w:val="3"/>
+  </w:num>
+  <w:num w:numId="7" w16cid:durableId="368722744">
+    <w:abstractNumId w:val="5"/>
   </w:num>
 </w:numbering>
 </file>
 
 <file path=word/styles.xml><?xml version="1.0" encoding="utf-8"?>
-<w:styles xmlns:mc="http://schemas.openxmlformats.org/markup-compatibility/2006" xmlns:r="http://schemas.openxmlformats.org/officeDocument/2006/relationships" xmlns:w="http://schemas.openxmlformats.org/wordprocessingml/2006/main" xmlns:w14="http://schemas.microsoft.com/office/word/2010/wordml" xmlns:w15="http://schemas.microsoft.com/office/word/2012/wordml" xmlns:w16se="http://schemas.microsoft.com/office/word/2015/wordml/symex" mc:Ignorable="w14 w15 w16se">
+<w:styles xmlns:mc="http://schemas.openxmlformats.org/markup-compatibility/2006" xmlns:r="http://schemas.openxmlformats.org/officeDocument/2006/relationships" xmlns:w="http://schemas.openxmlformats.org/wordprocessingml/2006/main" xmlns:w14="http://schemas.microsoft.com/office/word/2010/wordml" xmlns:w15="http://schemas.microsoft.com/office/word/2012/wordml" xmlns:w16cex="http://schemas.microsoft.com/office/word/2018/wordml/cex" xmlns:w16cid="http://schemas.microsoft.com/office/word/2016/wordml/cid" xmlns:w16="http://schemas.microsoft.com/office/word/2018/wordml" xmlns:w16du="http://schemas.microsoft.com/office/word/2023/wordml/word16du" xmlns:w16sdtdh="http://schemas.microsoft.com/office/word/2020/wordml/sdtdatahash" xmlns:w16se="http://schemas.microsoft.com/office/word/2015/wordml/symex" mc:Ignorable="w14 w15 w16se w16cid w16 w16cex w16sdtdh w16du">
   <w:docDefaults>
     <w:rPrDefault>
       <w:rPr>
@@ -1380,7 +4394,7 @@
       </w:pPr>
     </w:pPrDefault>
   </w:docDefaults>
-  <w:latentStyles w:defLockedState="0" w:defUIPriority="99" w:defSemiHidden="0" w:defUnhideWhenUsed="0" w:defQFormat="0" w:count="371">
+  <w:latentStyles w:defLockedState="0" w:defUIPriority="99" w:defSemiHidden="0" w:defUnhideWhenUsed="0" w:defQFormat="0" w:count="376">
     <w:lsdException w:name="Normal" w:uiPriority="0" w:qFormat="1"/>
     <w:lsdException w:name="heading 1" w:uiPriority="9" w:qFormat="1"/>
     <w:lsdException w:name="heading 2" w:semiHidden="1" w:uiPriority="9" w:unhideWhenUsed="1" w:qFormat="1"/>
@@ -1752,6 +4766,11 @@
     <w:lsdException w:name="List Table 5 Dark Accent 6" w:uiPriority="50"/>
     <w:lsdException w:name="List Table 6 Colorful Accent 6" w:uiPriority="51"/>
     <w:lsdException w:name="List Table 7 Colorful Accent 6" w:uiPriority="52"/>
+    <w:lsdException w:name="Mention" w:semiHidden="1" w:unhideWhenUsed="1"/>
+    <w:lsdException w:name="Smart Hyperlink" w:semiHidden="1" w:unhideWhenUsed="1"/>
+    <w:lsdException w:name="Hashtag" w:semiHidden="1" w:unhideWhenUsed="1"/>
+    <w:lsdException w:name="Unresolved Mention" w:semiHidden="1" w:unhideWhenUsed="1"/>
+    <w:lsdException w:name="Smart Link" w:semiHidden="1" w:unhideWhenUsed="1"/>
   </w:latentStyles>
   <w:style w:type="paragraph" w:default="1" w:styleId="Normal">
     <w:name w:val="Normal"/>
@@ -1760,7 +4779,6 @@
   <w:style w:type="character" w:default="1" w:styleId="DefaultParagraphFont">
     <w:name w:val="Default Paragraph Font"/>
     <w:uiPriority w:val="1"/>
-    <w:semiHidden/>
     <w:unhideWhenUsed/>
   </w:style>
   <w:style w:type="table" w:default="1" w:styleId="TableNormal">

</xml_diff>